<commit_message>
Ajout de la synthèse d'évaluation des risques à lar roadmap
</commit_message>
<xml_diff>
--- a/P9_02_Roadmap.docx
+++ b/P9_02_Roadmap.docx
@@ -264,6 +264,7 @@
         </w:rPr>
         <w:t xml:space="preserve">- </w:t>
       </w:r>
+      <w:proofErr w:type="spellStart"/>
       <w:r>
         <w:rPr>
           <w:rFonts w:ascii="Open Sans" w:eastAsia="Open Sans" w:hAnsi="Open Sans" w:cs="Open Sans"/>
@@ -272,7 +273,18 @@
           <w:sz w:val="44"/>
           <w:szCs w:val="44"/>
         </w:rPr>
-        <w:t xml:space="preserve">SuperTechSoft </w:t>
+        <w:t>SuperTechSoft</w:t>
+      </w:r>
+      <w:proofErr w:type="spellEnd"/>
+      <w:r>
+        <w:rPr>
+          <w:rFonts w:ascii="Open Sans" w:eastAsia="Open Sans" w:hAnsi="Open Sans" w:cs="Open Sans"/>
+          <w:b/>
+          <w:color w:val="2D7287"/>
+          <w:sz w:val="44"/>
+          <w:szCs w:val="44"/>
+        </w:rPr>
+        <w:t xml:space="preserve"> </w:t>
       </w:r>
       <w:r>
         <w:rPr>
@@ -464,7 +476,7 @@
           <w:szCs w:val="32"/>
           <w:lang w:val="en-GB"/>
         </w:rPr>
-        <w:t>01/07/2022</w:t>
+        <w:t>04/07/2022</w:t>
       </w:r>
       <w:r>
         <w:rPr>
@@ -558,6 +570,7 @@
         <w:t xml:space="preserve">– </w:t>
       </w:r>
       <w:bookmarkEnd w:id="3"/>
+      <w:proofErr w:type="spellStart"/>
       <w:r>
         <w:rPr>
           <w:b/>
@@ -568,6 +581,7 @@
         </w:rPr>
         <w:t>SuperTechSoft</w:t>
       </w:r>
+      <w:proofErr w:type="spellEnd"/>
     </w:p>
     <w:p>
       <w:pPr>
@@ -826,7 +840,7 @@
               <w:rPr>
                 <w:noProof/>
               </w:rPr>
-              <w:t>01/07/2022</w:t>
+              <w:t>04/07/2022</w:t>
             </w:r>
             <w:r>
               <w:fldChar w:fldCharType="end"/>
@@ -914,31 +928,18 @@
         <w:pStyle w:val="Lgende"/>
       </w:pPr>
       <w:bookmarkStart w:id="5" w:name="_Toc89359855"/>
-      <w:bookmarkStart w:id="6" w:name="_Toc107604028"/>
+      <w:bookmarkStart w:id="6" w:name="_Toc107816269"/>
       <w:r>
         <w:t xml:space="preserve">Tableau </w:t>
       </w:r>
-      <w:r>
-        <w:fldChar w:fldCharType="begin"/>
-      </w:r>
-      <w:r>
-        <w:instrText xml:space="preserve"> SEQ Tableau \* ARABIC </w:instrText>
-      </w:r>
-      <w:r>
-        <w:fldChar w:fldCharType="separate"/>
-      </w:r>
-      <w:r>
-        <w:rPr>
-          <w:noProof/>
-        </w:rPr>
-        <w:t>1</w:t>
-      </w:r>
-      <w:r>
-        <w:rPr>
-          <w:noProof/>
-        </w:rPr>
-        <w:fldChar w:fldCharType="end"/>
-      </w:r>
+      <w:fldSimple w:instr=" SEQ Tableau \* ARABIC ">
+        <w:r>
+          <w:rPr>
+            <w:noProof/>
+          </w:rPr>
+          <w:t>1</w:t>
+        </w:r>
+      </w:fldSimple>
       <w:r>
         <w:t xml:space="preserve"> </w:t>
       </w:r>
@@ -1108,7 +1109,7 @@
         </w:rPr>
         <w:fldChar w:fldCharType="separate"/>
       </w:r>
-      <w:hyperlink w:anchor="_Toc107603711" w:history="1">
+      <w:hyperlink w:anchor="_Toc107816343" w:history="1">
         <w:r>
           <w:rPr>
             <w:rStyle w:val="Lienhypertexte"/>
@@ -1135,7 +1136,7 @@
             <w:noProof/>
             <w:webHidden/>
           </w:rPr>
-          <w:instrText xml:space="preserve"> PAGEREF _Toc107603711 \h </w:instrText>
+          <w:instrText xml:space="preserve"> PAGEREF _Toc107816343 \h </w:instrText>
         </w:r>
         <w:r>
           <w:rPr>
@@ -1180,7 +1181,7 @@
           <w:szCs w:val="22"/>
         </w:rPr>
       </w:pPr>
-      <w:hyperlink w:anchor="_Toc107603712" w:history="1">
+      <w:hyperlink w:anchor="_Toc107816344" w:history="1">
         <w:r>
           <w:rPr>
             <w:rStyle w:val="Lienhypertexte"/>
@@ -1207,7 +1208,7 @@
             <w:noProof/>
             <w:webHidden/>
           </w:rPr>
-          <w:instrText xml:space="preserve"> PAGEREF _Toc107603712 \h </w:instrText>
+          <w:instrText xml:space="preserve"> PAGEREF _Toc107816344 \h </w:instrText>
         </w:r>
         <w:r>
           <w:rPr>
@@ -1252,7 +1253,7 @@
           <w:szCs w:val="22"/>
         </w:rPr>
       </w:pPr>
-      <w:hyperlink w:anchor="_Toc107603713" w:history="1">
+      <w:hyperlink w:anchor="_Toc107816345" w:history="1">
         <w:r>
           <w:rPr>
             <w:rStyle w:val="Lienhypertexte"/>
@@ -1279,7 +1280,7 @@
             <w:noProof/>
             <w:webHidden/>
           </w:rPr>
-          <w:instrText xml:space="preserve"> PAGEREF _Toc107603713 \h </w:instrText>
+          <w:instrText xml:space="preserve"> PAGEREF _Toc107816345 \h </w:instrText>
         </w:r>
         <w:r>
           <w:rPr>
@@ -1324,7 +1325,7 @@
           <w:szCs w:val="22"/>
         </w:rPr>
       </w:pPr>
-      <w:hyperlink w:anchor="_Toc107603714" w:history="1">
+      <w:hyperlink w:anchor="_Toc107816346" w:history="1">
         <w:r>
           <w:rPr>
             <w:rStyle w:val="Lienhypertexte"/>
@@ -1351,7 +1352,7 @@
             <w:noProof/>
             <w:webHidden/>
           </w:rPr>
-          <w:instrText xml:space="preserve"> PAGEREF _Toc107603714 \h </w:instrText>
+          <w:instrText xml:space="preserve"> PAGEREF _Toc107816346 \h </w:instrText>
         </w:r>
         <w:r>
           <w:rPr>
@@ -1398,7 +1399,7 @@
           <w:szCs w:val="22"/>
         </w:rPr>
       </w:pPr>
-      <w:hyperlink w:anchor="_Toc107603715" w:history="1">
+      <w:hyperlink w:anchor="_Toc107816347" w:history="1">
         <w:r>
           <w:rPr>
             <w:rStyle w:val="Lienhypertexte"/>
@@ -1425,7 +1426,7 @@
             <w:noProof/>
             <w:webHidden/>
           </w:rPr>
-          <w:instrText xml:space="preserve"> PAGEREF _Toc107603715 \h </w:instrText>
+          <w:instrText xml:space="preserve"> PAGEREF _Toc107816347 \h </w:instrText>
         </w:r>
         <w:r>
           <w:rPr>
@@ -1470,7 +1471,7 @@
           <w:szCs w:val="22"/>
         </w:rPr>
       </w:pPr>
-      <w:hyperlink w:anchor="_Toc107603716" w:history="1">
+      <w:hyperlink w:anchor="_Toc107816348" w:history="1">
         <w:r>
           <w:rPr>
             <w:rStyle w:val="Lienhypertexte"/>
@@ -1497,7 +1498,7 @@
             <w:noProof/>
             <w:webHidden/>
           </w:rPr>
-          <w:instrText xml:space="preserve"> PAGEREF _Toc107603716 \h </w:instrText>
+          <w:instrText xml:space="preserve"> PAGEREF _Toc107816348 \h </w:instrText>
         </w:r>
         <w:r>
           <w:rPr>
@@ -1542,7 +1543,7 @@
           <w:szCs w:val="22"/>
         </w:rPr>
       </w:pPr>
-      <w:hyperlink w:anchor="_Toc107603717" w:history="1">
+      <w:hyperlink w:anchor="_Toc107816349" w:history="1">
         <w:r>
           <w:rPr>
             <w:rStyle w:val="Lienhypertexte"/>
@@ -1569,7 +1570,7 @@
             <w:noProof/>
             <w:webHidden/>
           </w:rPr>
-          <w:instrText xml:space="preserve"> PAGEREF _Toc107603717 \h </w:instrText>
+          <w:instrText xml:space="preserve"> PAGEREF _Toc107816349 \h </w:instrText>
         </w:r>
         <w:r>
           <w:rPr>
@@ -1614,7 +1615,7 @@
           <w:szCs w:val="22"/>
         </w:rPr>
       </w:pPr>
-      <w:hyperlink w:anchor="_Toc107603718" w:history="1">
+      <w:hyperlink w:anchor="_Toc107816350" w:history="1">
         <w:r>
           <w:rPr>
             <w:rStyle w:val="Lienhypertexte"/>
@@ -1641,7 +1642,7 @@
             <w:noProof/>
             <w:webHidden/>
           </w:rPr>
-          <w:instrText xml:space="preserve"> PAGEREF _Toc107603718 \h </w:instrText>
+          <w:instrText xml:space="preserve"> PAGEREF _Toc107816350 \h </w:instrText>
         </w:r>
         <w:r>
           <w:rPr>
@@ -1688,7 +1689,7 @@
           <w:szCs w:val="22"/>
         </w:rPr>
       </w:pPr>
-      <w:hyperlink w:anchor="_Toc107603719" w:history="1">
+      <w:hyperlink w:anchor="_Toc107816351" w:history="1">
         <w:r>
           <w:rPr>
             <w:rStyle w:val="Lienhypertexte"/>
@@ -1715,7 +1716,7 @@
             <w:noProof/>
             <w:webHidden/>
           </w:rPr>
-          <w:instrText xml:space="preserve"> PAGEREF _Toc107603719 \h </w:instrText>
+          <w:instrText xml:space="preserve"> PAGEREF _Toc107816351 \h </w:instrText>
         </w:r>
         <w:r>
           <w:rPr>
@@ -1760,7 +1761,7 @@
           <w:szCs w:val="22"/>
         </w:rPr>
       </w:pPr>
-      <w:hyperlink w:anchor="_Toc107603720" w:history="1">
+      <w:hyperlink w:anchor="_Toc107816352" w:history="1">
         <w:r>
           <w:rPr>
             <w:rStyle w:val="Lienhypertexte"/>
@@ -1787,7 +1788,7 @@
             <w:noProof/>
             <w:webHidden/>
           </w:rPr>
-          <w:instrText xml:space="preserve"> PAGEREF _Toc107603720 \h </w:instrText>
+          <w:instrText xml:space="preserve"> PAGEREF _Toc107816352 \h </w:instrText>
         </w:r>
         <w:r>
           <w:rPr>
@@ -1832,7 +1833,7 @@
           <w:szCs w:val="22"/>
         </w:rPr>
       </w:pPr>
-      <w:hyperlink w:anchor="_Toc107603721" w:history="1">
+      <w:hyperlink w:anchor="_Toc107816353" w:history="1">
         <w:r>
           <w:rPr>
             <w:rStyle w:val="Lienhypertexte"/>
@@ -1859,7 +1860,7 @@
             <w:noProof/>
             <w:webHidden/>
           </w:rPr>
-          <w:instrText xml:space="preserve"> PAGEREF _Toc107603721 \h </w:instrText>
+          <w:instrText xml:space="preserve"> PAGEREF _Toc107816353 \h </w:instrText>
         </w:r>
         <w:r>
           <w:rPr>
@@ -1906,7 +1907,7 @@
           <w:szCs w:val="22"/>
         </w:rPr>
       </w:pPr>
-      <w:hyperlink w:anchor="_Toc107603722" w:history="1">
+      <w:hyperlink w:anchor="_Toc107816354" w:history="1">
         <w:r>
           <w:rPr>
             <w:rStyle w:val="Lienhypertexte"/>
@@ -1933,7 +1934,7 @@
             <w:noProof/>
             <w:webHidden/>
           </w:rPr>
-          <w:instrText xml:space="preserve"> PAGEREF _Toc107603722 \h </w:instrText>
+          <w:instrText xml:space="preserve"> PAGEREF _Toc107816354 \h </w:instrText>
         </w:r>
         <w:r>
           <w:rPr>
@@ -1980,7 +1981,7 @@
           <w:szCs w:val="22"/>
         </w:rPr>
       </w:pPr>
-      <w:hyperlink w:anchor="_Toc107603723" w:history="1">
+      <w:hyperlink w:anchor="_Toc107816355" w:history="1">
         <w:r>
           <w:rPr>
             <w:rStyle w:val="Lienhypertexte"/>
@@ -2007,7 +2008,7 @@
             <w:noProof/>
             <w:webHidden/>
           </w:rPr>
-          <w:instrText xml:space="preserve"> PAGEREF _Toc107603723 \h </w:instrText>
+          <w:instrText xml:space="preserve"> PAGEREF _Toc107816355 \h </w:instrText>
         </w:r>
         <w:r>
           <w:rPr>
@@ -2052,13 +2053,13 @@
           <w:szCs w:val="22"/>
         </w:rPr>
       </w:pPr>
-      <w:hyperlink w:anchor="_Toc107603724" w:history="1">
+      <w:hyperlink w:anchor="_Toc107816356" w:history="1">
         <w:r>
           <w:rPr>
             <w:rStyle w:val="Lienhypertexte"/>
             <w:noProof/>
           </w:rPr>
-          <w:t>Méthodologie d’évaluation des risques</w:t>
+          <w:t>Synthèse des risques</w:t>
         </w:r>
         <w:r>
           <w:rPr>
@@ -2079,7 +2080,7 @@
             <w:noProof/>
             <w:webHidden/>
           </w:rPr>
-          <w:instrText xml:space="preserve"> PAGEREF _Toc107603724 \h </w:instrText>
+          <w:instrText xml:space="preserve"> PAGEREF _Toc107816356 \h </w:instrText>
         </w:r>
         <w:r>
           <w:rPr>
@@ -2124,13 +2125,13 @@
           <w:szCs w:val="22"/>
         </w:rPr>
       </w:pPr>
-      <w:hyperlink w:anchor="_Toc107603725" w:history="1">
+      <w:hyperlink w:anchor="_Toc107816357" w:history="1">
         <w:r>
           <w:rPr>
             <w:rStyle w:val="Lienhypertexte"/>
             <w:noProof/>
           </w:rPr>
-          <w:t>Questionnaire d’évaluation des risques génériques</w:t>
+          <w:t>Méthodologie d’évaluation des risques</w:t>
         </w:r>
         <w:r>
           <w:rPr>
@@ -2151,79 +2152,7 @@
             <w:noProof/>
             <w:webHidden/>
           </w:rPr>
-          <w:instrText xml:space="preserve"> PAGEREF _Toc107603725 \h </w:instrText>
-        </w:r>
-        <w:r>
-          <w:rPr>
-            <w:noProof/>
-            <w:webHidden/>
-          </w:rPr>
-        </w:r>
-        <w:r>
-          <w:rPr>
-            <w:noProof/>
-            <w:webHidden/>
-          </w:rPr>
-          <w:fldChar w:fldCharType="separate"/>
-        </w:r>
-        <w:r>
-          <w:rPr>
-            <w:noProof/>
-            <w:webHidden/>
-          </w:rPr>
-          <w:t>10</w:t>
-        </w:r>
-        <w:r>
-          <w:rPr>
-            <w:noProof/>
-            <w:webHidden/>
-          </w:rPr>
-          <w:fldChar w:fldCharType="end"/>
-        </w:r>
-      </w:hyperlink>
-    </w:p>
-    <w:p>
-      <w:pPr>
-        <w:pStyle w:val="TM2"/>
-        <w:tabs>
-          <w:tab w:val="right" w:leader="dot" w:pos="9350"/>
-        </w:tabs>
-        <w:rPr>
-          <w:rFonts w:eastAsiaTheme="minorEastAsia" w:cstheme="minorBidi"/>
-          <w:smallCaps w:val="0"/>
-          <w:noProof/>
-          <w:sz w:val="22"/>
-          <w:szCs w:val="22"/>
-        </w:rPr>
-      </w:pPr>
-      <w:hyperlink w:anchor="_Toc107603726" w:history="1">
-        <w:r>
-          <w:rPr>
-            <w:rStyle w:val="Lienhypertexte"/>
-            <w:noProof/>
-          </w:rPr>
-          <w:t>Risques liés à la gestion projet</w:t>
-        </w:r>
-        <w:r>
-          <w:rPr>
-            <w:noProof/>
-            <w:webHidden/>
-          </w:rPr>
-          <w:tab/>
-        </w:r>
-        <w:r>
-          <w:rPr>
-            <w:noProof/>
-            <w:webHidden/>
-          </w:rPr>
-          <w:fldChar w:fldCharType="begin"/>
-        </w:r>
-        <w:r>
-          <w:rPr>
-            <w:noProof/>
-            <w:webHidden/>
-          </w:rPr>
-          <w:instrText xml:space="preserve"> PAGEREF _Toc107603726 \h </w:instrText>
+          <w:instrText xml:space="preserve"> PAGEREF _Toc107816357 \h </w:instrText>
         </w:r>
         <w:r>
           <w:rPr>
@@ -2268,13 +2197,13 @@
           <w:szCs w:val="22"/>
         </w:rPr>
       </w:pPr>
-      <w:hyperlink w:anchor="_Toc107603727" w:history="1">
+      <w:hyperlink w:anchor="_Toc107816358" w:history="1">
         <w:r>
           <w:rPr>
             <w:rStyle w:val="Lienhypertexte"/>
             <w:noProof/>
           </w:rPr>
-          <w:t>Risques liés à l’architecture ou à la solution</w:t>
+          <w:t>Questionnaire d’évaluation des risques génériques</w:t>
         </w:r>
         <w:r>
           <w:rPr>
@@ -2295,7 +2224,7 @@
             <w:noProof/>
             <w:webHidden/>
           </w:rPr>
-          <w:instrText xml:space="preserve"> PAGEREF _Toc107603727 \h </w:instrText>
+          <w:instrText xml:space="preserve"> PAGEREF _Toc107816358 \h </w:instrText>
         </w:r>
         <w:r>
           <w:rPr>
@@ -2328,27 +2257,25 @@
     </w:p>
     <w:p>
       <w:pPr>
-        <w:pStyle w:val="TM1"/>
+        <w:pStyle w:val="TM2"/>
         <w:tabs>
           <w:tab w:val="right" w:leader="dot" w:pos="9350"/>
         </w:tabs>
         <w:rPr>
           <w:rFonts w:eastAsiaTheme="minorEastAsia" w:cstheme="minorBidi"/>
-          <w:b w:val="0"/>
-          <w:bCs w:val="0"/>
-          <w:caps w:val="0"/>
+          <w:smallCaps w:val="0"/>
           <w:noProof/>
           <w:sz w:val="22"/>
           <w:szCs w:val="22"/>
         </w:rPr>
       </w:pPr>
-      <w:hyperlink w:anchor="_Toc107603728" w:history="1">
+      <w:hyperlink w:anchor="_Toc107816359" w:history="1">
         <w:r>
           <w:rPr>
             <w:rStyle w:val="Lienhypertexte"/>
             <w:noProof/>
           </w:rPr>
-          <w:t>TABLES DES RÉFÉRENCES</w:t>
+          <w:t>Risques liés à la gestion projet</w:t>
         </w:r>
         <w:r>
           <w:rPr>
@@ -2369,7 +2296,7 @@
             <w:noProof/>
             <w:webHidden/>
           </w:rPr>
-          <w:instrText xml:space="preserve"> PAGEREF _Toc107603728 \h </w:instrText>
+          <w:instrText xml:space="preserve"> PAGEREF _Toc107816359 \h </w:instrText>
         </w:r>
         <w:r>
           <w:rPr>
@@ -2414,7 +2341,153 @@
           <w:szCs w:val="22"/>
         </w:rPr>
       </w:pPr>
-      <w:hyperlink w:anchor="_Toc107603729" w:history="1">
+      <w:hyperlink w:anchor="_Toc107816360" w:history="1">
+        <w:r>
+          <w:rPr>
+            <w:rStyle w:val="Lienhypertexte"/>
+            <w:noProof/>
+          </w:rPr>
+          <w:t>Risques liés à l’architecture ou à la solution</w:t>
+        </w:r>
+        <w:r>
+          <w:rPr>
+            <w:noProof/>
+            <w:webHidden/>
+          </w:rPr>
+          <w:tab/>
+        </w:r>
+        <w:r>
+          <w:rPr>
+            <w:noProof/>
+            <w:webHidden/>
+          </w:rPr>
+          <w:fldChar w:fldCharType="begin"/>
+        </w:r>
+        <w:r>
+          <w:rPr>
+            <w:noProof/>
+            <w:webHidden/>
+          </w:rPr>
+          <w:instrText xml:space="preserve"> PAGEREF _Toc107816360 \h </w:instrText>
+        </w:r>
+        <w:r>
+          <w:rPr>
+            <w:noProof/>
+            <w:webHidden/>
+          </w:rPr>
+        </w:r>
+        <w:r>
+          <w:rPr>
+            <w:noProof/>
+            <w:webHidden/>
+          </w:rPr>
+          <w:fldChar w:fldCharType="separate"/>
+        </w:r>
+        <w:r>
+          <w:rPr>
+            <w:noProof/>
+            <w:webHidden/>
+          </w:rPr>
+          <w:t>14</w:t>
+        </w:r>
+        <w:r>
+          <w:rPr>
+            <w:noProof/>
+            <w:webHidden/>
+          </w:rPr>
+          <w:fldChar w:fldCharType="end"/>
+        </w:r>
+      </w:hyperlink>
+    </w:p>
+    <w:p>
+      <w:pPr>
+        <w:pStyle w:val="TM1"/>
+        <w:tabs>
+          <w:tab w:val="right" w:leader="dot" w:pos="9350"/>
+        </w:tabs>
+        <w:rPr>
+          <w:rFonts w:eastAsiaTheme="minorEastAsia" w:cstheme="minorBidi"/>
+          <w:b w:val="0"/>
+          <w:bCs w:val="0"/>
+          <w:caps w:val="0"/>
+          <w:noProof/>
+          <w:sz w:val="22"/>
+          <w:szCs w:val="22"/>
+        </w:rPr>
+      </w:pPr>
+      <w:hyperlink w:anchor="_Toc107816361" w:history="1">
+        <w:r>
+          <w:rPr>
+            <w:rStyle w:val="Lienhypertexte"/>
+            <w:noProof/>
+          </w:rPr>
+          <w:t>TABLES DES RÉFÉRENCES</w:t>
+        </w:r>
+        <w:r>
+          <w:rPr>
+            <w:noProof/>
+            <w:webHidden/>
+          </w:rPr>
+          <w:tab/>
+        </w:r>
+        <w:r>
+          <w:rPr>
+            <w:noProof/>
+            <w:webHidden/>
+          </w:rPr>
+          <w:fldChar w:fldCharType="begin"/>
+        </w:r>
+        <w:r>
+          <w:rPr>
+            <w:noProof/>
+            <w:webHidden/>
+          </w:rPr>
+          <w:instrText xml:space="preserve"> PAGEREF _Toc107816361 \h </w:instrText>
+        </w:r>
+        <w:r>
+          <w:rPr>
+            <w:noProof/>
+            <w:webHidden/>
+          </w:rPr>
+        </w:r>
+        <w:r>
+          <w:rPr>
+            <w:noProof/>
+            <w:webHidden/>
+          </w:rPr>
+          <w:fldChar w:fldCharType="separate"/>
+        </w:r>
+        <w:r>
+          <w:rPr>
+            <w:noProof/>
+            <w:webHidden/>
+          </w:rPr>
+          <w:t>15</w:t>
+        </w:r>
+        <w:r>
+          <w:rPr>
+            <w:noProof/>
+            <w:webHidden/>
+          </w:rPr>
+          <w:fldChar w:fldCharType="end"/>
+        </w:r>
+      </w:hyperlink>
+    </w:p>
+    <w:p>
+      <w:pPr>
+        <w:pStyle w:val="TM2"/>
+        <w:tabs>
+          <w:tab w:val="right" w:leader="dot" w:pos="9350"/>
+        </w:tabs>
+        <w:rPr>
+          <w:rFonts w:eastAsiaTheme="minorEastAsia" w:cstheme="minorBidi"/>
+          <w:smallCaps w:val="0"/>
+          <w:noProof/>
+          <w:sz w:val="22"/>
+          <w:szCs w:val="22"/>
+        </w:rPr>
+      </w:pPr>
+      <w:hyperlink w:anchor="_Toc107816362" w:history="1">
         <w:r>
           <w:rPr>
             <w:rStyle w:val="Lienhypertexte"/>
@@ -2441,7 +2514,7 @@
             <w:noProof/>
             <w:webHidden/>
           </w:rPr>
-          <w:instrText xml:space="preserve"> PAGEREF _Toc107603729 \h </w:instrText>
+          <w:instrText xml:space="preserve"> PAGEREF _Toc107816362 \h </w:instrText>
         </w:r>
         <w:r>
           <w:rPr>
@@ -2461,7 +2534,7 @@
             <w:noProof/>
             <w:webHidden/>
           </w:rPr>
-          <w:t>13</w:t>
+          <w:t>15</w:t>
         </w:r>
         <w:r>
           <w:rPr>
@@ -2486,7 +2559,7 @@
           <w:szCs w:val="22"/>
         </w:rPr>
       </w:pPr>
-      <w:hyperlink w:anchor="_Toc107603730" w:history="1">
+      <w:hyperlink w:anchor="_Toc107816363" w:history="1">
         <w:r>
           <w:rPr>
             <w:rStyle w:val="Lienhypertexte"/>
@@ -2513,7 +2586,7 @@
             <w:noProof/>
             <w:webHidden/>
           </w:rPr>
-          <w:instrText xml:space="preserve"> PAGEREF _Toc107603730 \h </w:instrText>
+          <w:instrText xml:space="preserve"> PAGEREF _Toc107816363 \h </w:instrText>
         </w:r>
         <w:r>
           <w:rPr>
@@ -2533,7 +2606,7 @@
             <w:noProof/>
             <w:webHidden/>
           </w:rPr>
-          <w:t>13</w:t>
+          <w:t>15</w:t>
         </w:r>
         <w:r>
           <w:rPr>
@@ -2580,7 +2653,7 @@
       <w:bookmarkStart w:id="8" w:name="_Toc87808942"/>
       <w:bookmarkStart w:id="9" w:name="_Toc89360148"/>
       <w:bookmarkStart w:id="10" w:name="_Toc78113519"/>
-      <w:bookmarkStart w:id="11" w:name="_Toc107603711"/>
+      <w:bookmarkStart w:id="11" w:name="_Toc107816343"/>
       <w:r>
         <w:lastRenderedPageBreak/>
         <w:t xml:space="preserve">CONTEXTE </w:t>
@@ -2596,7 +2669,7 @@
         <w:pStyle w:val="Titre2"/>
       </w:pPr>
       <w:bookmarkStart w:id="12" w:name="_Toc96250918"/>
-      <w:bookmarkStart w:id="13" w:name="_Toc107603712"/>
+      <w:bookmarkStart w:id="13" w:name="_Toc107816344"/>
       <w:bookmarkEnd w:id="8"/>
       <w:bookmarkEnd w:id="9"/>
       <w:r>
@@ -2675,7 +2748,7 @@
       </w:pPr>
       <w:bookmarkStart w:id="14" w:name="_Toc96009825"/>
       <w:bookmarkStart w:id="15" w:name="_Toc96250919"/>
-      <w:bookmarkStart w:id="16" w:name="_Toc107603713"/>
+      <w:bookmarkStart w:id="16" w:name="_Toc107816345"/>
       <w:r>
         <w:t>Parties prenantes</w:t>
       </w:r>
@@ -2939,9 +3012,11 @@
               <w:spacing w:after="0" w:line="240" w:lineRule="auto"/>
               <w:jc w:val="both"/>
             </w:pPr>
+            <w:proofErr w:type="spellStart"/>
             <w:r>
               <w:t>SuperTechSoft</w:t>
             </w:r>
+            <w:proofErr w:type="spellEnd"/>
           </w:p>
         </w:tc>
         <w:tc>
@@ -2968,8 +3043,17 @@
                 <w:i/>
                 <w:iCs/>
               </w:rPr>
-              <w:t>Product Owner</w:t>
-            </w:r>
+              <w:t xml:space="preserve">Product </w:t>
+            </w:r>
+            <w:proofErr w:type="spellStart"/>
+            <w:r>
+              <w:rPr>
+                <w:i/>
+                <w:iCs/>
+              </w:rPr>
+              <w:t>Owner</w:t>
+            </w:r>
+            <w:proofErr w:type="spellEnd"/>
           </w:p>
           <w:p>
             <w:pPr>
@@ -3052,9 +3136,11 @@
               <w:spacing w:after="0" w:line="240" w:lineRule="auto"/>
               <w:jc w:val="both"/>
             </w:pPr>
+            <w:proofErr w:type="spellStart"/>
             <w:r>
               <w:t>SuperTechSoft</w:t>
             </w:r>
+            <w:proofErr w:type="spellEnd"/>
           </w:p>
         </w:tc>
         <w:tc>
@@ -3106,8 +3192,16 @@
               <w:rPr>
                 <w:lang w:val="en-GB"/>
               </w:rPr>
-              <w:t>Supervision des travaux d’architecture</w:t>
-            </w:r>
+              <w:t xml:space="preserve">Supervision des travaux </w:t>
+            </w:r>
+            <w:proofErr w:type="spellStart"/>
+            <w:r>
+              <w:rPr>
+                <w:lang w:val="en-GB"/>
+              </w:rPr>
+              <w:t>d’architecture</w:t>
+            </w:r>
+            <w:proofErr w:type="spellEnd"/>
           </w:p>
         </w:tc>
       </w:tr>
@@ -3181,9 +3275,11 @@
               <w:spacing w:after="0" w:line="240" w:lineRule="auto"/>
               <w:jc w:val="both"/>
             </w:pPr>
+            <w:proofErr w:type="spellStart"/>
             <w:r>
               <w:t>SuperTechSoft</w:t>
             </w:r>
+            <w:proofErr w:type="spellEnd"/>
           </w:p>
         </w:tc>
         <w:tc>
@@ -3230,31 +3326,18 @@
       <w:pPr>
         <w:pStyle w:val="Lgende"/>
       </w:pPr>
-      <w:bookmarkStart w:id="17" w:name="_Toc107604029"/>
+      <w:bookmarkStart w:id="17" w:name="_Toc107816270"/>
       <w:r>
         <w:t xml:space="preserve">Tableau </w:t>
       </w:r>
-      <w:r>
-        <w:fldChar w:fldCharType="begin"/>
-      </w:r>
-      <w:r>
-        <w:instrText xml:space="preserve"> SEQ Tableau \* ARABIC </w:instrText>
-      </w:r>
-      <w:r>
-        <w:fldChar w:fldCharType="separate"/>
-      </w:r>
-      <w:r>
-        <w:rPr>
-          <w:noProof/>
-        </w:rPr>
-        <w:t>2</w:t>
-      </w:r>
-      <w:r>
-        <w:rPr>
-          <w:noProof/>
-        </w:rPr>
-        <w:fldChar w:fldCharType="end"/>
-      </w:r>
+      <w:fldSimple w:instr=" SEQ Tableau \* ARABIC ">
+        <w:r>
+          <w:rPr>
+            <w:noProof/>
+          </w:rPr>
+          <w:t>2</w:t>
+        </w:r>
+      </w:fldSimple>
       <w:r>
         <w:t xml:space="preserve"> : Catalogue des parties prenantes identifiées</w:t>
       </w:r>
@@ -3358,7 +3441,27 @@
           <w:sz w:val="20"/>
           <w:szCs w:val="20"/>
         </w:rPr>
-        <w:t xml:space="preserve"> en y ajoutant la liste complète des parties prenantes dans les différentes sociétés (prestataire de développement, SuperTechSoft, SCS Magasine). </w:t>
+        <w:t xml:space="preserve"> en y ajoutant la liste complète des parties prenantes dans les différentes sociétés (prestataire de développement, </w:t>
+      </w:r>
+      <w:proofErr w:type="spellStart"/>
+      <w:r>
+        <w:rPr>
+          <w:rFonts w:ascii="Calibri" w:hAnsi="Calibri" w:cs="Calibri"/>
+          <w:color w:val="262626" w:themeColor="text1" w:themeTint="D9"/>
+          <w:sz w:val="20"/>
+          <w:szCs w:val="20"/>
+        </w:rPr>
+        <w:t>SuperTechSoft</w:t>
+      </w:r>
+      <w:proofErr w:type="spellEnd"/>
+      <w:r>
+        <w:rPr>
+          <w:rFonts w:ascii="Calibri" w:hAnsi="Calibri" w:cs="Calibri"/>
+          <w:color w:val="262626" w:themeColor="text1" w:themeTint="D9"/>
+          <w:sz w:val="20"/>
+          <w:szCs w:val="20"/>
+        </w:rPr>
+        <w:t xml:space="preserve">, SCS Magasine). </w:t>
       </w:r>
     </w:p>
     <w:p>
@@ -3386,7 +3489,7 @@
         <w:spacing w:before="360"/>
         <w:ind w:left="720" w:hanging="720"/>
       </w:pPr>
-      <w:bookmarkStart w:id="18" w:name="_Toc107603714"/>
+      <w:bookmarkStart w:id="18" w:name="_Toc107816346"/>
       <w:r>
         <w:t>KPIs</w:t>
       </w:r>
@@ -3397,7 +3500,15 @@
         <w:jc w:val="both"/>
       </w:pPr>
       <w:r>
-        <w:t>Les KPI’s du projet sont défini</w:t>
+        <w:t xml:space="preserve">Les </w:t>
+      </w:r>
+      <w:proofErr w:type="spellStart"/>
+      <w:r>
+        <w:t>KPI’s</w:t>
+      </w:r>
+      <w:proofErr w:type="spellEnd"/>
+      <w:r>
+        <w:t xml:space="preserve"> du projet sont défini</w:t>
       </w:r>
       <w:r>
         <w:t>s</w:t>
@@ -3438,7 +3549,7 @@
         <w:pStyle w:val="Titre1"/>
       </w:pPr>
       <w:bookmarkStart w:id="19" w:name="_Toc96250920"/>
-      <w:bookmarkStart w:id="20" w:name="_Toc107603715"/>
+      <w:bookmarkStart w:id="20" w:name="_Toc107816347"/>
       <w:r>
         <w:lastRenderedPageBreak/>
         <w:t>RECOMMENDATIONS D’IMPLÉMENTATION</w:t>
@@ -3543,7 +3654,7 @@
       <w:pPr>
         <w:pStyle w:val="Titre2"/>
       </w:pPr>
-      <w:bookmarkStart w:id="21" w:name="_Toc107603716"/>
+      <w:bookmarkStart w:id="21" w:name="_Toc107816348"/>
       <w:r>
         <w:t>Infrastructure</w:t>
       </w:r>
@@ -3640,7 +3751,7 @@
       <w:pPr>
         <w:pStyle w:val="Titre2"/>
       </w:pPr>
-      <w:bookmarkStart w:id="22" w:name="_Toc107603717"/>
+      <w:bookmarkStart w:id="22" w:name="_Toc107816349"/>
       <w:r>
         <w:t>Développement</w:t>
       </w:r>
@@ -3753,9 +3864,14 @@
       <w:pPr>
         <w:pStyle w:val="Titre2"/>
       </w:pPr>
-      <w:bookmarkStart w:id="23" w:name="_Toc107603718"/>
-      <w:r>
-        <w:t xml:space="preserve">Quality </w:t>
+      <w:bookmarkStart w:id="23" w:name="_Toc107816350"/>
+      <w:proofErr w:type="spellStart"/>
+      <w:r>
+        <w:t>Quality</w:t>
+      </w:r>
+      <w:proofErr w:type="spellEnd"/>
+      <w:r>
+        <w:t xml:space="preserve"> </w:t>
       </w:r>
       <w:r>
         <w:t>A</w:t>
@@ -3920,7 +4036,7 @@
       <w:pPr>
         <w:pStyle w:val="Titre1"/>
       </w:pPr>
-      <w:bookmarkStart w:id="24" w:name="_Toc107603719"/>
+      <w:bookmarkStart w:id="24" w:name="_Toc107816351"/>
       <w:r>
         <w:lastRenderedPageBreak/>
         <w:t>LOTS DE TRAVAUX</w:t>
@@ -3932,7 +4048,7 @@
       <w:pPr>
         <w:pStyle w:val="Titre2"/>
       </w:pPr>
-      <w:bookmarkStart w:id="25" w:name="_Toc107603720"/>
+      <w:bookmarkStart w:id="25" w:name="_Toc107816352"/>
       <w:r>
         <w:t>Identification des lots de travaux</w:t>
       </w:r>
@@ -4928,8 +5044,13 @@
               <w:spacing w:after="0" w:line="240" w:lineRule="auto"/>
             </w:pPr>
             <w:r>
-              <w:t>Product Owner</w:t>
-            </w:r>
+              <w:t xml:space="preserve">Product </w:t>
+            </w:r>
+            <w:proofErr w:type="spellStart"/>
+            <w:r>
+              <w:t>Owner</w:t>
+            </w:r>
+            <w:proofErr w:type="spellEnd"/>
           </w:p>
         </w:tc>
         <w:tc>
@@ -4947,7 +5068,15 @@
               <w:spacing w:after="0" w:line="240" w:lineRule="auto"/>
             </w:pPr>
             <w:r>
-              <w:t xml:space="preserve">Product Owner, </w:t>
+              <w:t xml:space="preserve">Product </w:t>
+            </w:r>
+            <w:proofErr w:type="spellStart"/>
+            <w:r>
+              <w:t>Owner</w:t>
+            </w:r>
+            <w:proofErr w:type="spellEnd"/>
+            <w:r>
+              <w:t xml:space="preserve">, </w:t>
             </w:r>
             <w:r>
               <w:rPr>
@@ -5449,31 +5578,18 @@
       <w:pPr>
         <w:pStyle w:val="Lgende"/>
       </w:pPr>
-      <w:bookmarkStart w:id="26" w:name="_Toc107604030"/>
+      <w:bookmarkStart w:id="26" w:name="_Toc107816271"/>
       <w:r>
         <w:t xml:space="preserve">Tableau </w:t>
       </w:r>
-      <w:r>
-        <w:fldChar w:fldCharType="begin"/>
-      </w:r>
-      <w:r>
-        <w:instrText xml:space="preserve"> SEQ Tableau \* ARABIC </w:instrText>
-      </w:r>
-      <w:r>
-        <w:fldChar w:fldCharType="separate"/>
-      </w:r>
-      <w:r>
-        <w:rPr>
-          <w:noProof/>
-        </w:rPr>
-        <w:t>3</w:t>
-      </w:r>
-      <w:r>
-        <w:rPr>
-          <w:noProof/>
-        </w:rPr>
-        <w:fldChar w:fldCharType="end"/>
-      </w:r>
+      <w:fldSimple w:instr=" SEQ Tableau \* ARABIC ">
+        <w:r>
+          <w:rPr>
+            <w:noProof/>
+          </w:rPr>
+          <w:t>3</w:t>
+        </w:r>
+      </w:fldSimple>
       <w:r>
         <w:t xml:space="preserve"> : Catalogue des lots de travaux pour le projet SCS GED</w:t>
       </w:r>
@@ -5483,7 +5599,7 @@
       <w:pPr>
         <w:pStyle w:val="Titre2"/>
       </w:pPr>
-      <w:bookmarkStart w:id="27" w:name="_Toc107603721"/>
+      <w:bookmarkStart w:id="27" w:name="_Toc107816353"/>
       <w:r>
         <w:lastRenderedPageBreak/>
         <w:t>Livrables</w:t>
@@ -5910,8 +6026,13 @@
               <w:spacing w:after="0" w:line="240" w:lineRule="auto"/>
               <w:jc w:val="both"/>
             </w:pPr>
-            <w:r>
-              <w:t>PoC de la solution</w:t>
+            <w:proofErr w:type="spellStart"/>
+            <w:r>
+              <w:t>PoC</w:t>
+            </w:r>
+            <w:proofErr w:type="spellEnd"/>
+            <w:r>
+              <w:t xml:space="preserve"> de la solution</w:t>
             </w:r>
           </w:p>
         </w:tc>
@@ -6772,31 +6893,18 @@
       <w:pPr>
         <w:pStyle w:val="Lgende"/>
       </w:pPr>
-      <w:bookmarkStart w:id="28" w:name="_Toc107604031"/>
+      <w:bookmarkStart w:id="28" w:name="_Toc107816272"/>
       <w:r>
         <w:t xml:space="preserve">Tableau </w:t>
       </w:r>
-      <w:r>
-        <w:fldChar w:fldCharType="begin"/>
-      </w:r>
-      <w:r>
-        <w:instrText xml:space="preserve"> SEQ Tableau \* ARABIC </w:instrText>
-      </w:r>
-      <w:r>
-        <w:fldChar w:fldCharType="separate"/>
-      </w:r>
-      <w:r>
-        <w:rPr>
-          <w:noProof/>
-        </w:rPr>
-        <w:t>4</w:t>
-      </w:r>
-      <w:r>
-        <w:rPr>
-          <w:noProof/>
-        </w:rPr>
-        <w:fldChar w:fldCharType="end"/>
-      </w:r>
+      <w:fldSimple w:instr=" SEQ Tableau \* ARABIC ">
+        <w:r>
+          <w:rPr>
+            <w:noProof/>
+          </w:rPr>
+          <w:t>4</w:t>
+        </w:r>
+      </w:fldSimple>
       <w:r>
         <w:t xml:space="preserve"> : Catalogues des livrables accompagnant les lots de travaux</w:t>
       </w:r>
@@ -6819,7 +6927,7 @@
       <w:pPr>
         <w:pStyle w:val="Titre1"/>
       </w:pPr>
-      <w:bookmarkStart w:id="29" w:name="_Toc107603722"/>
+      <w:bookmarkStart w:id="29" w:name="_Toc107816354"/>
       <w:r>
         <w:lastRenderedPageBreak/>
         <w:t>FEUILLE DE ROUTE</w:t>
@@ -6897,69 +7005,467 @@
       <w:pPr>
         <w:pStyle w:val="Lgende"/>
       </w:pPr>
-      <w:bookmarkStart w:id="30" w:name="_Toc107594477"/>
+      <w:bookmarkStart w:id="30" w:name="_Toc107816265"/>
       <w:r>
         <w:t xml:space="preserve">Figure </w:t>
       </w:r>
-      <w:r>
-        <w:fldChar w:fldCharType="begin"/>
-      </w:r>
-      <w:r>
-        <w:instrText xml:space="preserve"> SEQ Figure \* ARABIC </w:instrText>
-      </w:r>
-      <w:r>
-        <w:fldChar w:fldCharType="separate"/>
-      </w:r>
+      <w:fldSimple w:instr=" SEQ Figure \* ARABIC ">
+        <w:r>
+          <w:rPr>
+            <w:noProof/>
+          </w:rPr>
+          <w:t>1</w:t>
+        </w:r>
+      </w:fldSimple>
+      <w:r>
+        <w:t xml:space="preserve"> : Feuille de route d'architecture</w:t>
+      </w:r>
+      <w:bookmarkEnd w:id="30"/>
+    </w:p>
+    <w:p>
+      <w:r>
+        <w:t>Malgré l'existence d’une application web, le cadre architectural du nouveau produit ne permet pas une reprise de l’existant et implique l’implémentation de nouveaux composants pour chaque aspect du produit.</w:t>
+      </w:r>
+    </w:p>
+    <w:p>
+      <w:r>
+        <w:br w:type="page"/>
+      </w:r>
+    </w:p>
+    <w:p>
+      <w:pPr>
+        <w:pStyle w:val="Titre1"/>
+        <w:spacing w:before="0" w:after="160"/>
+      </w:pPr>
+      <w:bookmarkStart w:id="31" w:name="_Toc107816355"/>
+      <w:r>
+        <w:lastRenderedPageBreak/>
+        <w:t>ANALYSE DES RISQUES</w:t>
+      </w:r>
+      <w:bookmarkEnd w:id="31"/>
+    </w:p>
+    <w:p>
+      <w:pPr>
+        <w:pStyle w:val="Titre2"/>
+        <w:spacing w:before="120" w:after="120"/>
+      </w:pPr>
+      <w:bookmarkStart w:id="32" w:name="_Toc107816356"/>
+      <w:r>
+        <w:t>Synthèse des risques</w:t>
+      </w:r>
+      <w:bookmarkEnd w:id="32"/>
+    </w:p>
+    <w:p>
+      <w:pPr>
+        <w:spacing w:after="80"/>
+        <w:jc w:val="both"/>
+      </w:pPr>
+      <w:r>
+        <w:t>Les risques liés à la nouvelle solution SCS GED ont été réparties dans deux catégories</w:t>
+      </w:r>
+      <w:r>
+        <w:t>, d’une part l</w:t>
+      </w:r>
+      <w:r>
+        <w:rPr>
+          <w:b/>
+          <w:bCs/>
+        </w:rPr>
+        <w:t>es risques liés à la gestion projet</w:t>
+      </w:r>
+      <w:r>
+        <w:t xml:space="preserve">, qui concentre </w:t>
+      </w:r>
+      <w:r>
+        <w:t>tous les risques liés</w:t>
+      </w:r>
+      <w:r>
+        <w:t xml:space="preserve"> à la conduite du projet (gouvernance, budget, </w:t>
+      </w:r>
+      <w:r>
+        <w:t xml:space="preserve">délais </w:t>
+      </w:r>
+      <w:r>
+        <w:t>…)</w:t>
+      </w:r>
+    </w:p>
+    <w:p>
+      <w:pPr>
+        <w:keepNext/>
+        <w:tabs>
+          <w:tab w:val="left" w:pos="6379"/>
+        </w:tabs>
+        <w:jc w:val="center"/>
+      </w:pPr>
       <w:r>
         <w:rPr>
           <w:noProof/>
         </w:rPr>
-        <w:t>1</w:t>
-      </w:r>
+        <w:drawing>
+          <wp:inline distT="0" distB="0" distL="0" distR="0" wp14:anchorId="395FAF44" wp14:editId="3A3DAFC3">
+            <wp:extent cx="5858189" cy="5474241"/>
+            <wp:effectExtent l="0" t="0" r="0" b="0"/>
+            <wp:docPr id="22" name="Image 22"/>
+            <wp:cNvGraphicFramePr>
+              <a:graphicFrameLocks xmlns:a="http://schemas.openxmlformats.org/drawingml/2006/main" noChangeAspect="1"/>
+            </wp:cNvGraphicFramePr>
+            <a:graphic xmlns:a="http://schemas.openxmlformats.org/drawingml/2006/main">
+              <a:graphicData uri="http://schemas.openxmlformats.org/drawingml/2006/picture">
+                <pic:pic xmlns:pic="http://schemas.openxmlformats.org/drawingml/2006/picture">
+                  <pic:nvPicPr>
+                    <pic:cNvPr id="0" name="Picture 4"/>
+                    <pic:cNvPicPr>
+                      <a:picLocks noChangeAspect="1" noChangeArrowheads="1"/>
+                    </pic:cNvPicPr>
+                  </pic:nvPicPr>
+                  <pic:blipFill>
+                    <a:blip r:embed="rId13">
+                      <a:extLst>
+                        <a:ext uri="{28A0092B-C50C-407E-A947-70E740481C1C}">
+                          <a14:useLocalDpi xmlns:a14="http://schemas.microsoft.com/office/drawing/2010/main" val="0"/>
+                        </a:ext>
+                      </a:extLst>
+                    </a:blip>
+                    <a:srcRect/>
+                    <a:stretch>
+                      <a:fillRect/>
+                    </a:stretch>
+                  </pic:blipFill>
+                  <pic:spPr bwMode="auto">
+                    <a:xfrm>
+                      <a:off x="0" y="0"/>
+                      <a:ext cx="5878447" cy="5493171"/>
+                    </a:xfrm>
+                    <a:prstGeom prst="rect">
+                      <a:avLst/>
+                    </a:prstGeom>
+                    <a:noFill/>
+                    <a:ln>
+                      <a:noFill/>
+                    </a:ln>
+                  </pic:spPr>
+                </pic:pic>
+              </a:graphicData>
+            </a:graphic>
+          </wp:inline>
+        </w:drawing>
+      </w:r>
+    </w:p>
+    <w:p>
+      <w:pPr>
+        <w:pStyle w:val="Lgende"/>
+        <w:spacing w:after="360"/>
+        <w:jc w:val="center"/>
+      </w:pPr>
+      <w:bookmarkStart w:id="33" w:name="_Toc107816266"/>
+      <w:r>
+        <w:t xml:space="preserve">Figure </w:t>
+      </w:r>
+      <w:fldSimple w:instr=" SEQ Figure \* ARABIC ">
+        <w:r>
+          <w:rPr>
+            <w:noProof/>
+          </w:rPr>
+          <w:t>2</w:t>
+        </w:r>
+      </w:fldSimple>
+      <w:r>
+        <w:t xml:space="preserve"> : </w:t>
+      </w:r>
+      <w:r>
+        <w:t>Carte radar</w:t>
+      </w:r>
+      <w:r>
+        <w:t xml:space="preserve"> de synthèse des risques liés à la gestion projet</w:t>
+      </w:r>
+      <w:bookmarkEnd w:id="33"/>
+    </w:p>
+    <w:p>
+      <w:pPr>
+        <w:pBdr>
+          <w:top w:val="single" w:sz="4" w:space="1" w:color="auto"/>
+          <w:left w:val="single" w:sz="4" w:space="4" w:color="auto"/>
+          <w:bottom w:val="single" w:sz="4" w:space="1" w:color="auto"/>
+          <w:right w:val="single" w:sz="4" w:space="4" w:color="auto"/>
+        </w:pBdr>
+        <w:shd w:val="clear" w:color="auto" w:fill="F2F2F2" w:themeFill="background1" w:themeFillShade="F2"/>
+        <w:spacing w:before="240" w:after="0" w:line="240" w:lineRule="auto"/>
+        <w:jc w:val="both"/>
+        <w:rPr>
+          <w:rFonts w:ascii="Calibri" w:hAnsi="Calibri" w:cs="Calibri"/>
+          <w:color w:val="262626" w:themeColor="text1" w:themeTint="D9"/>
+          <w:sz w:val="20"/>
+          <w:szCs w:val="20"/>
+        </w:rPr>
+      </w:pPr>
+      <w:r>
+        <w:rPr>
+          <w:rFonts w:ascii="Calibri" w:hAnsi="Calibri" w:cs="Calibri"/>
+          <w:b/>
+          <w:bCs/>
+          <w:color w:val="262626" w:themeColor="text1" w:themeTint="D9"/>
+          <w:sz w:val="20"/>
+          <w:szCs w:val="20"/>
+        </w:rPr>
+        <w:t xml:space="preserve">Note : </w:t>
+      </w:r>
+      <w:r>
+        <w:rPr>
+          <w:rFonts w:ascii="Calibri" w:hAnsi="Calibri" w:cs="Calibri"/>
+          <w:b/>
+          <w:bCs/>
+          <w:color w:val="262626" w:themeColor="text1" w:themeTint="D9"/>
+          <w:sz w:val="20"/>
+          <w:szCs w:val="20"/>
+        </w:rPr>
+        <w:br/>
+      </w:r>
+      <w:r>
+        <w:rPr>
+          <w:rFonts w:ascii="Calibri" w:hAnsi="Calibri" w:cs="Calibri"/>
+          <w:color w:val="262626" w:themeColor="text1" w:themeTint="D9"/>
+          <w:sz w:val="20"/>
+          <w:szCs w:val="20"/>
+        </w:rPr>
+        <w:t>Les icones « attention rouges » signifie qu’un risque important a été identifié sur cette catégorie</w:t>
+      </w:r>
+      <w:r>
+        <w:rPr>
+          <w:rFonts w:ascii="Calibri" w:hAnsi="Calibri" w:cs="Calibri"/>
+          <w:color w:val="262626" w:themeColor="text1" w:themeTint="D9"/>
+          <w:sz w:val="20"/>
+          <w:szCs w:val="20"/>
+        </w:rPr>
+        <w:t xml:space="preserve"> (</w:t>
+      </w:r>
+      <w:r>
+        <w:rPr>
+          <w:rFonts w:ascii="Calibri" w:hAnsi="Calibri" w:cs="Calibri"/>
+          <w:color w:val="262626" w:themeColor="text1" w:themeTint="D9"/>
+          <w:sz w:val="20"/>
+          <w:szCs w:val="20"/>
+        </w:rPr>
+        <w:t>Voir les tableaux d’évaluation pour plus d’information</w:t>
+      </w:r>
+      <w:r>
+        <w:rPr>
+          <w:rFonts w:ascii="Calibri" w:hAnsi="Calibri" w:cs="Calibri"/>
+          <w:color w:val="262626" w:themeColor="text1" w:themeTint="D9"/>
+          <w:sz w:val="20"/>
+          <w:szCs w:val="20"/>
+        </w:rPr>
+        <w:t>)</w:t>
+      </w:r>
+      <w:r>
+        <w:rPr>
+          <w:rFonts w:ascii="Calibri" w:hAnsi="Calibri" w:cs="Calibri"/>
+          <w:color w:val="262626" w:themeColor="text1" w:themeTint="D9"/>
+          <w:sz w:val="20"/>
+          <w:szCs w:val="20"/>
+        </w:rPr>
+        <w:t>. L</w:t>
+      </w:r>
+      <w:r>
+        <w:rPr>
+          <w:rFonts w:ascii="Calibri" w:hAnsi="Calibri" w:cs="Calibri"/>
+          <w:color w:val="262626" w:themeColor="text1" w:themeTint="D9"/>
+          <w:sz w:val="20"/>
+          <w:szCs w:val="20"/>
+        </w:rPr>
+        <w:t>a courbe en bleu représente les mêmes risques réévalués après application de mesures d’atténuations proposées.</w:t>
+      </w:r>
+    </w:p>
+    <w:p>
+      <w:r>
+        <w:br w:type="page"/>
+      </w:r>
+      <w:r>
+        <w:lastRenderedPageBreak/>
+        <w:t>Et d</w:t>
+      </w:r>
+      <w:r>
+        <w:t xml:space="preserve">’autres part, les risques </w:t>
+      </w:r>
+      <w:r>
+        <w:rPr>
+          <w:b/>
+          <w:bCs/>
+        </w:rPr>
+        <w:t>Les risques liés à l’architecture et / ou à la solution</w:t>
+      </w:r>
+      <w:r>
+        <w:t xml:space="preserve"> en elle-même. Il s’agit principalement de risques touchant le produit lui-même ou sa conception</w:t>
+      </w:r>
+      <w:r>
+        <w:t>.</w:t>
+      </w:r>
+    </w:p>
+    <w:p>
+      <w:pPr>
+        <w:keepNext/>
+        <w:ind w:hanging="709"/>
+      </w:pPr>
       <w:r>
         <w:rPr>
           <w:noProof/>
         </w:rPr>
-        <w:fldChar w:fldCharType="end"/>
-      </w:r>
-      <w:r>
-        <w:t xml:space="preserve"> : Feuille de route d'architecture</w:t>
-      </w:r>
-      <w:bookmarkEnd w:id="30"/>
+        <w:drawing>
+          <wp:inline distT="0" distB="0" distL="0" distR="0" wp14:anchorId="0703CDF4" wp14:editId="5AD987E2">
+            <wp:extent cx="6721992" cy="5607170"/>
+            <wp:effectExtent l="0" t="0" r="3175" b="0"/>
+            <wp:docPr id="23" name="Image 23"/>
+            <wp:cNvGraphicFramePr>
+              <a:graphicFrameLocks xmlns:a="http://schemas.openxmlformats.org/drawingml/2006/main" noChangeAspect="1"/>
+            </wp:cNvGraphicFramePr>
+            <a:graphic xmlns:a="http://schemas.openxmlformats.org/drawingml/2006/main">
+              <a:graphicData uri="http://schemas.openxmlformats.org/drawingml/2006/picture">
+                <pic:pic xmlns:pic="http://schemas.openxmlformats.org/drawingml/2006/picture">
+                  <pic:nvPicPr>
+                    <pic:cNvPr id="0" name="Picture 14"/>
+                    <pic:cNvPicPr>
+                      <a:picLocks noChangeAspect="1" noChangeArrowheads="1"/>
+                    </pic:cNvPicPr>
+                  </pic:nvPicPr>
+                  <pic:blipFill>
+                    <a:blip r:embed="rId14">
+                      <a:extLst>
+                        <a:ext uri="{28A0092B-C50C-407E-A947-70E740481C1C}">
+                          <a14:useLocalDpi xmlns:a14="http://schemas.microsoft.com/office/drawing/2010/main" val="0"/>
+                        </a:ext>
+                      </a:extLst>
+                    </a:blip>
+                    <a:srcRect/>
+                    <a:stretch>
+                      <a:fillRect/>
+                    </a:stretch>
+                  </pic:blipFill>
+                  <pic:spPr bwMode="auto">
+                    <a:xfrm>
+                      <a:off x="0" y="0"/>
+                      <a:ext cx="6746371" cy="5627506"/>
+                    </a:xfrm>
+                    <a:prstGeom prst="rect">
+                      <a:avLst/>
+                    </a:prstGeom>
+                    <a:noFill/>
+                    <a:ln>
+                      <a:noFill/>
+                    </a:ln>
+                  </pic:spPr>
+                </pic:pic>
+              </a:graphicData>
+            </a:graphic>
+          </wp:inline>
+        </w:drawing>
+      </w:r>
     </w:p>
     <w:p>
-      <w:r>
-        <w:t>Malgré l'existence d’une application web, le cadre architectural du nouveau produit ne permet pas une reprise de l’existant et implique l’implémentation de nouveaux composants pour chaque aspect du produit.</w:t>
-      </w:r>
+      <w:pPr>
+        <w:pStyle w:val="Lgende"/>
+        <w:spacing w:after="360"/>
+        <w:jc w:val="center"/>
+      </w:pPr>
+      <w:bookmarkStart w:id="34" w:name="_Toc107816267"/>
+      <w:r>
+        <w:t xml:space="preserve">Figure </w:t>
+      </w:r>
+      <w:fldSimple w:instr=" SEQ Figure \* ARABIC ">
+        <w:r>
+          <w:rPr>
+            <w:noProof/>
+          </w:rPr>
+          <w:t>3</w:t>
+        </w:r>
+      </w:fldSimple>
+      <w:r>
+        <w:t xml:space="preserve"> : </w:t>
+      </w:r>
+      <w:r>
+        <w:t>Carte radar de synthèse des risques liés à l</w:t>
+      </w:r>
+      <w:r>
+        <w:t>'architecture ou à la solution</w:t>
+      </w:r>
+      <w:bookmarkEnd w:id="34"/>
     </w:p>
     <w:p>
-      <w:r>
-        <w:br w:type="page"/>
+      <w:pPr>
+        <w:jc w:val="both"/>
+      </w:pPr>
+      <w:r>
+        <w:t xml:space="preserve">Les risques les plus importants identifiés sont principalement dû à </w:t>
+      </w:r>
+      <w:r>
+        <w:rPr>
+          <w:b/>
+          <w:bCs/>
+        </w:rPr>
+        <w:t>un manque de précision dans la définition des</w:t>
+      </w:r>
+      <w:r>
+        <w:rPr>
+          <w:b/>
+          <w:bCs/>
+        </w:rPr>
+        <w:t xml:space="preserve"> exigences et de la cible à atteindre</w:t>
+      </w:r>
+      <w:r>
+        <w:t xml:space="preserve">. </w:t>
       </w:r>
     </w:p>
     <w:p>
       <w:pPr>
-        <w:pStyle w:val="Titre1"/>
-      </w:pPr>
-      <w:bookmarkStart w:id="31" w:name="_Toc107603723"/>
-      <w:r>
-        <w:lastRenderedPageBreak/>
-        <w:t>ANALYSE DES RISQUES</w:t>
-      </w:r>
-      <w:bookmarkEnd w:id="31"/>
+        <w:jc w:val="both"/>
+      </w:pPr>
+      <w:r>
+        <w:t>La définition d’objectif</w:t>
+      </w:r>
+      <w:r>
+        <w:t xml:space="preserve">s </w:t>
+      </w:r>
+      <w:r>
+        <w:t xml:space="preserve">précis, la construction </w:t>
+      </w:r>
+      <w:r>
+        <w:t>d’une stratégie adaptée</w:t>
+      </w:r>
+      <w:r>
+        <w:t xml:space="preserve"> à ces objectifs </w:t>
+      </w:r>
+      <w:r>
+        <w:t xml:space="preserve">et la conception </w:t>
+      </w:r>
+      <w:r>
+        <w:t>de produits / processus métiers aligné</w:t>
+      </w:r>
+      <w:r>
+        <w:t>s</w:t>
+      </w:r>
+      <w:r>
+        <w:t xml:space="preserve"> sur cette stratégie est la garantie de succès d’un projet de transformation.</w:t>
+      </w:r>
     </w:p>
     <w:p>
       <w:pPr>
-        <w:pStyle w:val="Titre2"/>
-      </w:pPr>
-      <w:bookmarkStart w:id="32" w:name="_Toc107603724"/>
-      <w:r>
-        <w:t>Méthodologie d’évaluation des risques</w:t>
-      </w:r>
-      <w:bookmarkEnd w:id="32"/>
+        <w:ind w:hanging="709"/>
+      </w:pPr>
+      <w:r>
+        <w:br w:type="page"/>
+      </w:r>
     </w:p>
     <w:p>
       <w:pPr>
+        <w:pStyle w:val="Titre2"/>
+      </w:pPr>
+      <w:bookmarkStart w:id="35" w:name="_Toc107816357"/>
+      <w:r>
+        <w:lastRenderedPageBreak/>
+        <w:t>Méthodologie d’évaluation des risques</w:t>
+      </w:r>
+      <w:bookmarkEnd w:id="35"/>
+    </w:p>
+    <w:p>
+      <w:pPr>
         <w:jc w:val="both"/>
       </w:pPr>
       <w:r>
@@ -6969,7 +7475,13 @@
         <w:t>les publications</w:t>
       </w:r>
       <w:r>
-        <w:t xml:space="preserve"> de l’OpenGroup </w:t>
+        <w:t xml:space="preserve"> de l’</w:t>
+      </w:r>
+      <w:r>
+        <w:t>Open Group</w:t>
+      </w:r>
+      <w:r>
+        <w:t xml:space="preserve"> </w:t>
       </w:r>
       <w:r>
         <w:t xml:space="preserve">dans le cadre du </w:t>
@@ -7087,7 +7599,7 @@
                     </pic:cNvPicPr>
                   </pic:nvPicPr>
                   <pic:blipFill>
-                    <a:blip r:embed="rId13">
+                    <a:blip r:embed="rId15">
                       <a:extLst>
                         <a:ext uri="{28A0092B-C50C-407E-A947-70E740481C1C}">
                           <a14:useLocalDpi xmlns:a14="http://schemas.microsoft.com/office/drawing/2010/main" val="0"/>
@@ -7124,38 +7636,25 @@
         <w:pStyle w:val="Lgende"/>
         <w:jc w:val="both"/>
       </w:pPr>
-      <w:bookmarkStart w:id="33" w:name="_Toc107594478"/>
+      <w:bookmarkStart w:id="36" w:name="_Toc107816268"/>
       <w:r>
         <w:t xml:space="preserve">Figure </w:t>
       </w:r>
-      <w:r>
-        <w:fldChar w:fldCharType="begin"/>
-      </w:r>
-      <w:r>
-        <w:instrText xml:space="preserve"> SEQ Figure \* ARABIC </w:instrText>
-      </w:r>
-      <w:r>
-        <w:fldChar w:fldCharType="separate"/>
-      </w:r>
-      <w:r>
-        <w:rPr>
-          <w:noProof/>
-        </w:rPr>
-        <w:t>2</w:t>
-      </w:r>
-      <w:r>
-        <w:rPr>
-          <w:noProof/>
-        </w:rPr>
-        <w:fldChar w:fldCharType="end"/>
-      </w:r>
+      <w:fldSimple w:instr=" SEQ Figure \* ARABIC ">
+        <w:r>
+          <w:rPr>
+            <w:noProof/>
+          </w:rPr>
+          <w:t>4</w:t>
+        </w:r>
+      </w:fldSimple>
       <w:r>
         <w:t xml:space="preserve"> : </w:t>
       </w:r>
       <w:r>
         <w:t>Modèle TOGAF d'évaluation des risques</w:t>
       </w:r>
-      <w:bookmarkEnd w:id="33"/>
+      <w:bookmarkEnd w:id="36"/>
     </w:p>
     <w:p>
       <w:pPr>
@@ -7229,13 +7728,13 @@
                     <pic:cNvPicPr/>
                   </pic:nvPicPr>
                   <pic:blipFill>
-                    <a:blip r:embed="rId14" cstate="print">
+                    <a:blip r:embed="rId16" cstate="print">
                       <a:extLst>
                         <a:ext uri="{28A0092B-C50C-407E-A947-70E740481C1C}">
                           <a14:useLocalDpi xmlns:a14="http://schemas.microsoft.com/office/drawing/2010/main" val="0"/>
                         </a:ext>
                         <a:ext uri="{96DAC541-7B7A-43D3-8B79-37D633B846F1}">
-                          <asvg:svgBlip xmlns:asvg="http://schemas.microsoft.com/office/drawing/2016/SVG/main" r:embed="rId15"/>
+                          <asvg:svgBlip xmlns:asvg="http://schemas.microsoft.com/office/drawing/2016/SVG/main" r:embed="rId17"/>
                         </a:ext>
                       </a:extLst>
                     </a:blip>
@@ -7327,13 +7826,13 @@
                     <pic:cNvPicPr/>
                   </pic:nvPicPr>
                   <pic:blipFill>
-                    <a:blip r:embed="rId16" cstate="print">
+                    <a:blip r:embed="rId18" cstate="print">
                       <a:extLst>
                         <a:ext uri="{28A0092B-C50C-407E-A947-70E740481C1C}">
                           <a14:useLocalDpi xmlns:a14="http://schemas.microsoft.com/office/drawing/2010/main" val="0"/>
                         </a:ext>
                         <a:ext uri="{96DAC541-7B7A-43D3-8B79-37D633B846F1}">
-                          <asvg:svgBlip xmlns:asvg="http://schemas.microsoft.com/office/drawing/2016/SVG/main" r:embed="rId17"/>
+                          <asvg:svgBlip xmlns:asvg="http://schemas.microsoft.com/office/drawing/2016/SVG/main" r:embed="rId19"/>
                         </a:ext>
                       </a:extLst>
                     </a:blip>
@@ -7419,13 +7918,13 @@
                     <pic:cNvPicPr/>
                   </pic:nvPicPr>
                   <pic:blipFill>
-                    <a:blip r:embed="rId18" cstate="print">
+                    <a:blip r:embed="rId20" cstate="print">
                       <a:extLst>
                         <a:ext uri="{28A0092B-C50C-407E-A947-70E740481C1C}">
                           <a14:useLocalDpi xmlns:a14="http://schemas.microsoft.com/office/drawing/2010/main" val="0"/>
                         </a:ext>
                         <a:ext uri="{96DAC541-7B7A-43D3-8B79-37D633B846F1}">
-                          <asvg:svgBlip xmlns:asvg="http://schemas.microsoft.com/office/drawing/2016/SVG/main" r:embed="rId19"/>
+                          <asvg:svgBlip xmlns:asvg="http://schemas.microsoft.com/office/drawing/2016/SVG/main" r:embed="rId21"/>
                         </a:ext>
                       </a:extLst>
                     </a:blip>
@@ -7511,13 +8010,13 @@
                     <pic:cNvPicPr/>
                   </pic:nvPicPr>
                   <pic:blipFill>
-                    <a:blip r:embed="rId20" cstate="print">
+                    <a:blip r:embed="rId22" cstate="print">
                       <a:extLst>
                         <a:ext uri="{28A0092B-C50C-407E-A947-70E740481C1C}">
                           <a14:useLocalDpi xmlns:a14="http://schemas.microsoft.com/office/drawing/2010/main" val="0"/>
                         </a:ext>
                         <a:ext uri="{96DAC541-7B7A-43D3-8B79-37D633B846F1}">
-                          <asvg:svgBlip xmlns:asvg="http://schemas.microsoft.com/office/drawing/2016/SVG/main" r:embed="rId21"/>
+                          <asvg:svgBlip xmlns:asvg="http://schemas.microsoft.com/office/drawing/2016/SVG/main" r:embed="rId23"/>
                         </a:ext>
                       </a:extLst>
                     </a:blip>
@@ -7598,7 +8097,15 @@
         <w:t>préconisés</w:t>
       </w:r>
       <w:r>
-        <w:t xml:space="preserve"> pour les risques Extreme, Hight et Medium.</w:t>
+        <w:t xml:space="preserve"> pour les risques </w:t>
+      </w:r>
+      <w:proofErr w:type="spellStart"/>
+      <w:r>
+        <w:t>Extreme</w:t>
+      </w:r>
+      <w:proofErr w:type="spellEnd"/>
+      <w:r>
+        <w:t>, Hight et Medium.</w:t>
       </w:r>
       <w:r>
         <w:rPr>
@@ -7734,12 +8241,12 @@
           <w:bCs/>
         </w:rPr>
       </w:pPr>
-      <w:bookmarkStart w:id="34" w:name="_Toc107603725"/>
+      <w:bookmarkStart w:id="37" w:name="_Toc107816358"/>
       <w:r>
         <w:lastRenderedPageBreak/>
         <w:t>Questionnaire d’évaluation des risques génériques</w:t>
       </w:r>
-      <w:bookmarkEnd w:id="34"/>
+      <w:bookmarkEnd w:id="37"/>
     </w:p>
     <w:tbl>
       <w:tblPr>
@@ -11872,40 +12379,30 @@
           <w:szCs w:val="10"/>
         </w:rPr>
       </w:pPr>
-      <w:bookmarkStart w:id="35" w:name="_Toc107604032"/>
+      <w:bookmarkStart w:id="38" w:name="_Toc107816273"/>
       <w:r>
         <w:t xml:space="preserve">Tableau </w:t>
       </w:r>
-      <w:r>
-        <w:fldChar w:fldCharType="begin"/>
-      </w:r>
-      <w:r>
-        <w:instrText xml:space="preserve"> SEQ Tableau \* ARABIC </w:instrText>
-      </w:r>
-      <w:r>
-        <w:fldChar w:fldCharType="separate"/>
-      </w:r>
-      <w:r>
-        <w:rPr>
-          <w:noProof/>
-        </w:rPr>
-        <w:t>5</w:t>
-      </w:r>
-      <w:r>
-        <w:fldChar w:fldCharType="end"/>
-      </w:r>
+      <w:fldSimple w:instr=" SEQ Tableau \* ARABIC ">
+        <w:r>
+          <w:rPr>
+            <w:noProof/>
+          </w:rPr>
+          <w:t>5</w:t>
+        </w:r>
+      </w:fldSimple>
       <w:r>
         <w:t xml:space="preserve"> : Questionnaire d'évaluation des risques génériques</w:t>
       </w:r>
-      <w:bookmarkEnd w:id="35"/>
+      <w:bookmarkEnd w:id="38"/>
     </w:p>
     <w:p>
       <w:pPr>
         <w:pStyle w:val="Titre2"/>
         <w:sectPr>
-          <w:headerReference w:type="default" r:id="rId22"/>
-          <w:footerReference w:type="default" r:id="rId23"/>
-          <w:footerReference w:type="first" r:id="rId24"/>
+          <w:headerReference w:type="default" r:id="rId24"/>
+          <w:footerReference w:type="default" r:id="rId25"/>
+          <w:footerReference w:type="first" r:id="rId26"/>
           <w:pgSz w:w="12240" w:h="15840"/>
           <w:pgMar w:top="1440" w:right="1440" w:bottom="1440" w:left="1440" w:header="720" w:footer="720" w:gutter="0"/>
           <w:cols w:space="720"/>
@@ -11919,7 +12416,7 @@
         <w:pStyle w:val="Titre2"/>
         <w:spacing w:before="360"/>
       </w:pPr>
-      <w:bookmarkStart w:id="36" w:name="_Toc107603726"/>
+      <w:bookmarkStart w:id="39" w:name="_Toc107816359"/>
       <w:r>
         <w:lastRenderedPageBreak/>
         <w:t>Risques liés</w:t>
@@ -11933,7 +12430,7 @@
       <w:r>
         <w:t>projet</w:t>
       </w:r>
-      <w:bookmarkEnd w:id="36"/>
+      <w:bookmarkEnd w:id="39"/>
     </w:p>
     <w:tbl>
       <w:tblPr>
@@ -12150,18 +12647,7 @@
                 <w:sz w:val="20"/>
                 <w:szCs w:val="20"/>
               </w:rPr>
-              <w:t xml:space="preserve">Risque </w:t>
-            </w:r>
-            <w:r>
-              <w:rPr>
-                <w:rFonts w:ascii="Calibri" w:eastAsia="Times New Roman" w:hAnsi="Calibri" w:cs="Calibri"/>
-                <w:b/>
-                <w:bCs/>
-                <w:color w:val="000000"/>
-                <w:sz w:val="20"/>
-                <w:szCs w:val="20"/>
-              </w:rPr>
-              <w:t>atténué</w:t>
+              <w:t>Risque atténué</w:t>
             </w:r>
           </w:p>
         </w:tc>
@@ -12284,6 +12770,7 @@
                 <w:szCs w:val="20"/>
               </w:rPr>
             </w:pPr>
+            <w:proofErr w:type="spellStart"/>
             <w:r>
               <w:rPr>
                 <w:rFonts w:ascii="Calibri" w:eastAsia="Times New Roman" w:hAnsi="Calibri" w:cs="Calibri"/>
@@ -12293,7 +12780,19 @@
                 <w:sz w:val="20"/>
                 <w:szCs w:val="20"/>
               </w:rPr>
-              <w:t>Fréq.</w:t>
+              <w:t>Fréq</w:t>
+            </w:r>
+            <w:proofErr w:type="spellEnd"/>
+            <w:r>
+              <w:rPr>
+                <w:rFonts w:ascii="Calibri" w:eastAsia="Times New Roman" w:hAnsi="Calibri" w:cs="Calibri"/>
+                <w:b/>
+                <w:bCs/>
+                <w:color w:val="000000"/>
+                <w:sz w:val="20"/>
+                <w:szCs w:val="20"/>
+              </w:rPr>
+              <w:t>.</w:t>
             </w:r>
           </w:p>
         </w:tc>
@@ -12423,6 +12922,7 @@
                 <w:szCs w:val="20"/>
               </w:rPr>
             </w:pPr>
+            <w:proofErr w:type="spellStart"/>
             <w:r>
               <w:rPr>
                 <w:rFonts w:ascii="Calibri" w:eastAsia="Times New Roman" w:hAnsi="Calibri" w:cs="Calibri"/>
@@ -12432,7 +12932,19 @@
                 <w:sz w:val="20"/>
                 <w:szCs w:val="20"/>
               </w:rPr>
-              <w:t>Fréq.</w:t>
+              <w:t>Fréq</w:t>
+            </w:r>
+            <w:proofErr w:type="spellEnd"/>
+            <w:r>
+              <w:rPr>
+                <w:rFonts w:ascii="Calibri" w:eastAsia="Times New Roman" w:hAnsi="Calibri" w:cs="Calibri"/>
+                <w:b/>
+                <w:bCs/>
+                <w:color w:val="000000"/>
+                <w:sz w:val="20"/>
+                <w:szCs w:val="20"/>
+              </w:rPr>
+              <w:t>.</w:t>
             </w:r>
           </w:p>
         </w:tc>
@@ -12512,29 +13024,7 @@
                 <w:sz w:val="20"/>
                 <w:szCs w:val="20"/>
               </w:rPr>
-              <w:t>R</w:t>
-            </w:r>
-            <w:r>
-              <w:rPr>
-                <w:rFonts w:cstheme="minorHAnsi"/>
-                <w:b/>
-                <w:bCs/>
-                <w:color w:val="FFFFFF" w:themeColor="background1"/>
-                <w:sz w:val="20"/>
-                <w:szCs w:val="20"/>
-              </w:rPr>
-              <w:t>P-</w:t>
-            </w:r>
-            <w:r>
-              <w:rPr>
-                <w:rFonts w:cstheme="minorHAnsi"/>
-                <w:b/>
-                <w:bCs/>
-                <w:color w:val="FFFFFF" w:themeColor="background1"/>
-                <w:sz w:val="20"/>
-                <w:szCs w:val="20"/>
-              </w:rPr>
-              <w:t>1</w:t>
+              <w:t>RP-1</w:t>
             </w:r>
           </w:p>
         </w:tc>
@@ -12702,13 +13192,23 @@
                 <w:szCs w:val="20"/>
               </w:rPr>
             </w:pPr>
+            <w:proofErr w:type="spellStart"/>
             <w:r>
               <w:rPr>
                 <w:rFonts w:cstheme="minorHAnsi"/>
                 <w:sz w:val="20"/>
                 <w:szCs w:val="20"/>
               </w:rPr>
-              <w:t>Freq.</w:t>
+              <w:t>Freq</w:t>
+            </w:r>
+            <w:proofErr w:type="spellEnd"/>
+            <w:r>
+              <w:rPr>
+                <w:rFonts w:cstheme="minorHAnsi"/>
+                <w:sz w:val="20"/>
+                <w:szCs w:val="20"/>
+              </w:rPr>
+              <w:t>.</w:t>
             </w:r>
           </w:p>
         </w:tc>
@@ -12922,13 +13422,23 @@
                 <w:szCs w:val="20"/>
               </w:rPr>
             </w:pPr>
+            <w:proofErr w:type="spellStart"/>
             <w:r>
               <w:rPr>
                 <w:rFonts w:cstheme="minorHAnsi"/>
                 <w:sz w:val="20"/>
                 <w:szCs w:val="20"/>
               </w:rPr>
-              <w:t>Marg.</w:t>
+              <w:t>Marg</w:t>
+            </w:r>
+            <w:proofErr w:type="spellEnd"/>
+            <w:r>
+              <w:rPr>
+                <w:rFonts w:cstheme="minorHAnsi"/>
+                <w:sz w:val="20"/>
+                <w:szCs w:val="20"/>
+              </w:rPr>
+              <w:t>.</w:t>
             </w:r>
           </w:p>
         </w:tc>
@@ -12952,6 +13462,7 @@
                 <w:szCs w:val="20"/>
               </w:rPr>
             </w:pPr>
+            <w:proofErr w:type="spellStart"/>
             <w:r>
               <w:rPr>
                 <w:sz w:val="20"/>
@@ -12959,6 +13470,7 @@
               </w:rPr>
               <w:t>Seldom</w:t>
             </w:r>
+            <w:proofErr w:type="spellEnd"/>
           </w:p>
         </w:tc>
         <w:tc>
@@ -13033,29 +13545,7 @@
                 <w:sz w:val="20"/>
                 <w:szCs w:val="20"/>
               </w:rPr>
-              <w:t>R</w:t>
-            </w:r>
-            <w:r>
-              <w:rPr>
-                <w:rFonts w:cstheme="minorHAnsi"/>
-                <w:b/>
-                <w:bCs/>
-                <w:color w:val="FFFFFF" w:themeColor="background1"/>
-                <w:sz w:val="20"/>
-                <w:szCs w:val="20"/>
-              </w:rPr>
-              <w:t>P-</w:t>
-            </w:r>
-            <w:r>
-              <w:rPr>
-                <w:rFonts w:cstheme="minorHAnsi"/>
-                <w:b/>
-                <w:bCs/>
-                <w:color w:val="FFFFFF" w:themeColor="background1"/>
-                <w:sz w:val="20"/>
-                <w:szCs w:val="20"/>
-              </w:rPr>
-              <w:t>2</w:t>
+              <w:t>RP-2</w:t>
             </w:r>
           </w:p>
         </w:tc>
@@ -13096,23 +13586,7 @@
                 <w:sz w:val="20"/>
                 <w:szCs w:val="20"/>
               </w:rPr>
-              <w:t xml:space="preserve"> </w:t>
-            </w:r>
-            <w:r>
-              <w:rPr>
-                <w:rFonts w:cstheme="minorHAnsi"/>
-                <w:sz w:val="20"/>
-                <w:szCs w:val="20"/>
-              </w:rPr>
-              <w:t>Dépassement du budget</w:t>
-            </w:r>
-            <w:r>
-              <w:rPr>
-                <w:rFonts w:cstheme="minorHAnsi"/>
-                <w:sz w:val="20"/>
-                <w:szCs w:val="20"/>
-              </w:rPr>
-              <w:t>.</w:t>
+              <w:t xml:space="preserve"> Dépassement du budget.</w:t>
             </w:r>
           </w:p>
           <w:p>
@@ -13206,6 +13680,7 @@
                 <w:szCs w:val="20"/>
               </w:rPr>
             </w:pPr>
+            <w:proofErr w:type="spellStart"/>
             <w:r>
               <w:rPr>
                 <w:rFonts w:cstheme="minorHAnsi"/>
@@ -13214,6 +13689,7 @@
               </w:rPr>
               <w:t>Likely</w:t>
             </w:r>
+            <w:proofErr w:type="spellEnd"/>
           </w:p>
         </w:tc>
         <w:tc>
@@ -13312,12 +13788,21 @@
                 <w:szCs w:val="20"/>
               </w:rPr>
             </w:pPr>
-            <w:r>
-              <w:rPr>
-                <w:sz w:val="20"/>
-                <w:szCs w:val="20"/>
-              </w:rPr>
-              <w:t>Marg.</w:t>
+            <w:proofErr w:type="spellStart"/>
+            <w:r>
+              <w:rPr>
+                <w:sz w:val="20"/>
+                <w:szCs w:val="20"/>
+              </w:rPr>
+              <w:t>Marg</w:t>
+            </w:r>
+            <w:proofErr w:type="spellEnd"/>
+            <w:r>
+              <w:rPr>
+                <w:sz w:val="20"/>
+                <w:szCs w:val="20"/>
+              </w:rPr>
+              <w:t>.</w:t>
             </w:r>
           </w:p>
         </w:tc>
@@ -13342,12 +13827,21 @@
                 <w:szCs w:val="20"/>
               </w:rPr>
             </w:pPr>
-            <w:r>
-              <w:rPr>
-                <w:sz w:val="20"/>
-                <w:szCs w:val="20"/>
-              </w:rPr>
-              <w:t>Occas.</w:t>
+            <w:proofErr w:type="spellStart"/>
+            <w:r>
+              <w:rPr>
+                <w:sz w:val="20"/>
+                <w:szCs w:val="20"/>
+              </w:rPr>
+              <w:t>Occas</w:t>
+            </w:r>
+            <w:proofErr w:type="spellEnd"/>
+            <w:r>
+              <w:rPr>
+                <w:sz w:val="20"/>
+                <w:szCs w:val="20"/>
+              </w:rPr>
+              <w:t>.</w:t>
             </w:r>
           </w:p>
         </w:tc>
@@ -13424,29 +13918,7 @@
                 <w:sz w:val="20"/>
                 <w:szCs w:val="20"/>
               </w:rPr>
-              <w:t>R</w:t>
-            </w:r>
-            <w:r>
-              <w:rPr>
-                <w:rFonts w:cstheme="minorHAnsi"/>
-                <w:b/>
-                <w:bCs/>
-                <w:color w:val="FFFFFF" w:themeColor="background1"/>
-                <w:sz w:val="20"/>
-                <w:szCs w:val="20"/>
-              </w:rPr>
-              <w:t>P-</w:t>
-            </w:r>
-            <w:r>
-              <w:rPr>
-                <w:rFonts w:cstheme="minorHAnsi"/>
-                <w:b/>
-                <w:bCs/>
-                <w:color w:val="FFFFFF" w:themeColor="background1"/>
-                <w:sz w:val="20"/>
-                <w:szCs w:val="20"/>
-              </w:rPr>
-              <w:t>3</w:t>
+              <w:t>RP-3</w:t>
             </w:r>
           </w:p>
         </w:tc>
@@ -13487,23 +13959,7 @@
                 <w:sz w:val="20"/>
                 <w:szCs w:val="20"/>
               </w:rPr>
-              <w:t xml:space="preserve"> Dépassement </w:t>
-            </w:r>
-            <w:r>
-              <w:rPr>
-                <w:rFonts w:cstheme="minorHAnsi"/>
-                <w:sz w:val="20"/>
-                <w:szCs w:val="20"/>
-              </w:rPr>
-              <w:t>des délais</w:t>
-            </w:r>
-            <w:r>
-              <w:rPr>
-                <w:rFonts w:cstheme="minorHAnsi"/>
-                <w:sz w:val="20"/>
-                <w:szCs w:val="20"/>
-              </w:rPr>
-              <w:t>.</w:t>
+              <w:t xml:space="preserve"> Dépassement des délais.</w:t>
             </w:r>
           </w:p>
           <w:p>
@@ -13566,13 +14022,23 @@
                 <w:szCs w:val="20"/>
               </w:rPr>
             </w:pPr>
+            <w:proofErr w:type="spellStart"/>
             <w:r>
               <w:rPr>
                 <w:rFonts w:cstheme="minorHAnsi"/>
                 <w:sz w:val="20"/>
                 <w:szCs w:val="20"/>
               </w:rPr>
-              <w:t>Marg.</w:t>
+              <w:t>Marg</w:t>
+            </w:r>
+            <w:proofErr w:type="spellEnd"/>
+            <w:r>
+              <w:rPr>
+                <w:rFonts w:cstheme="minorHAnsi"/>
+                <w:sz w:val="20"/>
+                <w:szCs w:val="20"/>
+              </w:rPr>
+              <w:t>.</w:t>
             </w:r>
           </w:p>
         </w:tc>
@@ -13597,6 +14063,7 @@
                 <w:szCs w:val="20"/>
               </w:rPr>
             </w:pPr>
+            <w:proofErr w:type="spellStart"/>
             <w:r>
               <w:rPr>
                 <w:sz w:val="20"/>
@@ -13604,6 +14071,7 @@
               </w:rPr>
               <w:t>Likely</w:t>
             </w:r>
+            <w:proofErr w:type="spellEnd"/>
           </w:p>
         </w:tc>
         <w:tc>
@@ -13701,12 +14169,21 @@
                 <w:szCs w:val="20"/>
               </w:rPr>
             </w:pPr>
-            <w:r>
-              <w:rPr>
-                <w:sz w:val="20"/>
-                <w:szCs w:val="20"/>
-              </w:rPr>
-              <w:t>Marg.</w:t>
+            <w:proofErr w:type="spellStart"/>
+            <w:r>
+              <w:rPr>
+                <w:sz w:val="20"/>
+                <w:szCs w:val="20"/>
+              </w:rPr>
+              <w:t>Marg</w:t>
+            </w:r>
+            <w:proofErr w:type="spellEnd"/>
+            <w:r>
+              <w:rPr>
+                <w:sz w:val="20"/>
+                <w:szCs w:val="20"/>
+              </w:rPr>
+              <w:t>.</w:t>
             </w:r>
           </w:p>
         </w:tc>
@@ -13729,6 +14206,7 @@
                 <w:szCs w:val="20"/>
               </w:rPr>
             </w:pPr>
+            <w:proofErr w:type="spellStart"/>
             <w:r>
               <w:rPr>
                 <w:sz w:val="20"/>
@@ -13736,6 +14214,7 @@
               </w:rPr>
               <w:t>Seldom</w:t>
             </w:r>
+            <w:proofErr w:type="spellEnd"/>
           </w:p>
         </w:tc>
         <w:tc>
@@ -13810,29 +14289,7 @@
                 <w:sz w:val="20"/>
                 <w:szCs w:val="20"/>
               </w:rPr>
-              <w:t>R</w:t>
-            </w:r>
-            <w:r>
-              <w:rPr>
-                <w:rFonts w:cstheme="minorHAnsi"/>
-                <w:b/>
-                <w:bCs/>
-                <w:color w:val="FFFFFF" w:themeColor="background1"/>
-                <w:sz w:val="20"/>
-                <w:szCs w:val="20"/>
-              </w:rPr>
-              <w:t>P</w:t>
-            </w:r>
-            <w:r>
-              <w:rPr>
-                <w:rFonts w:cstheme="minorHAnsi"/>
-                <w:b/>
-                <w:bCs/>
-                <w:color w:val="FFFFFF" w:themeColor="background1"/>
-                <w:sz w:val="20"/>
-                <w:szCs w:val="20"/>
-              </w:rPr>
-              <w:t>-4</w:t>
+              <w:t>RP-4</w:t>
             </w:r>
           </w:p>
         </w:tc>
@@ -14001,6 +14458,7 @@
                 <w:szCs w:val="20"/>
               </w:rPr>
             </w:pPr>
+            <w:proofErr w:type="spellStart"/>
             <w:r>
               <w:rPr>
                 <w:sz w:val="20"/>
@@ -14008,6 +14466,7 @@
               </w:rPr>
               <w:t>Seldom</w:t>
             </w:r>
+            <w:proofErr w:type="spellEnd"/>
           </w:p>
         </w:tc>
         <w:tc>
@@ -14135,6 +14594,7 @@
                 <w:szCs w:val="20"/>
               </w:rPr>
             </w:pPr>
+            <w:proofErr w:type="spellStart"/>
             <w:r>
               <w:rPr>
                 <w:rFonts w:cstheme="minorHAnsi"/>
@@ -14143,6 +14603,7 @@
               </w:rPr>
               <w:t>Unlikely</w:t>
             </w:r>
+            <w:proofErr w:type="spellEnd"/>
           </w:p>
         </w:tc>
         <w:tc>
@@ -14271,15 +14732,7 @@
                 <w:sz w:val="20"/>
                 <w:szCs w:val="20"/>
               </w:rPr>
-              <w:t xml:space="preserve"> </w:t>
-            </w:r>
-            <w:r>
-              <w:rPr>
-                <w:rFonts w:cstheme="minorHAnsi"/>
-                <w:sz w:val="20"/>
-                <w:szCs w:val="20"/>
-              </w:rPr>
-              <w:t>Incapacité des équipes de SCS Magasine à exploiter le produit en production.</w:t>
+              <w:t xml:space="preserve"> Incapacité des équipes de SCS Magasine à exploiter le produit en production.</w:t>
             </w:r>
           </w:p>
           <w:p>
@@ -14376,6 +14829,7 @@
                 <w:szCs w:val="20"/>
               </w:rPr>
             </w:pPr>
+            <w:proofErr w:type="spellStart"/>
             <w:r>
               <w:rPr>
                 <w:rFonts w:cstheme="minorHAnsi"/>
@@ -14384,6 +14838,7 @@
               </w:rPr>
               <w:t>Seldom</w:t>
             </w:r>
+            <w:proofErr w:type="spellEnd"/>
           </w:p>
         </w:tc>
         <w:tc>
@@ -14481,12 +14936,21 @@
                 <w:szCs w:val="20"/>
               </w:rPr>
             </w:pPr>
-            <w:r>
-              <w:rPr>
-                <w:sz w:val="20"/>
-                <w:szCs w:val="20"/>
-              </w:rPr>
-              <w:t>Marg.</w:t>
+            <w:proofErr w:type="spellStart"/>
+            <w:r>
+              <w:rPr>
+                <w:sz w:val="20"/>
+                <w:szCs w:val="20"/>
+              </w:rPr>
+              <w:t>Marg</w:t>
+            </w:r>
+            <w:proofErr w:type="spellEnd"/>
+            <w:r>
+              <w:rPr>
+                <w:sz w:val="20"/>
+                <w:szCs w:val="20"/>
+              </w:rPr>
+              <w:t>.</w:t>
             </w:r>
           </w:p>
         </w:tc>
@@ -14510,6 +14974,7 @@
                 <w:szCs w:val="20"/>
               </w:rPr>
             </w:pPr>
+            <w:proofErr w:type="spellStart"/>
             <w:r>
               <w:rPr>
                 <w:sz w:val="20"/>
@@ -14517,6 +14982,7 @@
               </w:rPr>
               <w:t>Seldom</w:t>
             </w:r>
+            <w:proofErr w:type="spellEnd"/>
           </w:p>
         </w:tc>
         <w:tc>
@@ -14592,29 +15058,7 @@
                 <w:sz w:val="20"/>
                 <w:szCs w:val="20"/>
               </w:rPr>
-              <w:t>R</w:t>
-            </w:r>
-            <w:r>
-              <w:rPr>
-                <w:rFonts w:cstheme="minorHAnsi"/>
-                <w:b/>
-                <w:bCs/>
-                <w:color w:val="FFFFFF" w:themeColor="background1"/>
-                <w:sz w:val="20"/>
-                <w:szCs w:val="20"/>
-              </w:rPr>
-              <w:t>P</w:t>
-            </w:r>
-            <w:r>
-              <w:rPr>
-                <w:rFonts w:cstheme="minorHAnsi"/>
-                <w:b/>
-                <w:bCs/>
-                <w:color w:val="FFFFFF" w:themeColor="background1"/>
-                <w:sz w:val="20"/>
-                <w:szCs w:val="20"/>
-              </w:rPr>
-              <w:t>-</w:t>
+              <w:t>RP-</w:t>
             </w:r>
             <w:r>
               <w:rPr>
@@ -14789,13 +15233,23 @@
                 <w:szCs w:val="20"/>
               </w:rPr>
             </w:pPr>
+            <w:proofErr w:type="spellStart"/>
             <w:r>
               <w:rPr>
                 <w:rFonts w:cstheme="minorHAnsi"/>
                 <w:sz w:val="20"/>
                 <w:szCs w:val="20"/>
               </w:rPr>
-              <w:t>Freq.</w:t>
+              <w:t>Freq</w:t>
+            </w:r>
+            <w:proofErr w:type="spellEnd"/>
+            <w:r>
+              <w:rPr>
+                <w:rFonts w:cstheme="minorHAnsi"/>
+                <w:sz w:val="20"/>
+                <w:szCs w:val="20"/>
+              </w:rPr>
+              <w:t>.</w:t>
             </w:r>
           </w:p>
         </w:tc>
@@ -14947,12 +15401,21 @@
                 <w:szCs w:val="20"/>
               </w:rPr>
             </w:pPr>
-            <w:r>
-              <w:rPr>
-                <w:sz w:val="20"/>
-                <w:szCs w:val="20"/>
-              </w:rPr>
-              <w:t>Marg.</w:t>
+            <w:proofErr w:type="spellStart"/>
+            <w:r>
+              <w:rPr>
+                <w:sz w:val="20"/>
+                <w:szCs w:val="20"/>
+              </w:rPr>
+              <w:t>Marg</w:t>
+            </w:r>
+            <w:proofErr w:type="spellEnd"/>
+            <w:r>
+              <w:rPr>
+                <w:sz w:val="20"/>
+                <w:szCs w:val="20"/>
+              </w:rPr>
+              <w:t>.</w:t>
             </w:r>
           </w:p>
         </w:tc>
@@ -14976,6 +15439,7 @@
                 <w:szCs w:val="20"/>
               </w:rPr>
             </w:pPr>
+            <w:proofErr w:type="spellStart"/>
             <w:r>
               <w:rPr>
                 <w:sz w:val="20"/>
@@ -14983,6 +15447,7 @@
               </w:rPr>
               <w:t>Seldom</w:t>
             </w:r>
+            <w:proofErr w:type="spellEnd"/>
           </w:p>
         </w:tc>
         <w:tc>
@@ -15099,15 +15564,7 @@
                 <w:sz w:val="20"/>
                 <w:szCs w:val="20"/>
               </w:rPr>
-              <w:t xml:space="preserve"> </w:t>
-            </w:r>
-            <w:r>
-              <w:rPr>
-                <w:rFonts w:cstheme="minorHAnsi"/>
-                <w:sz w:val="20"/>
-                <w:szCs w:val="20"/>
-              </w:rPr>
-              <w:t>Difficulté à corriger les bugs une fois le produit livré.</w:t>
+              <w:t xml:space="preserve"> Difficulté à corriger les bugs une fois le produit livré.</w:t>
             </w:r>
           </w:p>
           <w:p>
@@ -15146,15 +15603,7 @@
                 <w:sz w:val="20"/>
                 <w:szCs w:val="20"/>
               </w:rPr>
-              <w:t>Absence d’information sur un éventuel contrat de maintenance et / ou budget prévu</w:t>
-            </w:r>
-            <w:r>
-              <w:rPr>
-                <w:rFonts w:cstheme="minorHAnsi"/>
-                <w:sz w:val="20"/>
-                <w:szCs w:val="20"/>
-              </w:rPr>
-              <w:t>.</w:t>
+              <w:t>Absence d’information sur un éventuel contrat de maintenance et / ou budget prévu.</w:t>
             </w:r>
           </w:p>
         </w:tc>
@@ -15212,13 +15661,23 @@
                 <w:szCs w:val="20"/>
               </w:rPr>
             </w:pPr>
+            <w:proofErr w:type="spellStart"/>
             <w:r>
               <w:rPr>
                 <w:rFonts w:cstheme="minorHAnsi"/>
                 <w:sz w:val="20"/>
                 <w:szCs w:val="20"/>
               </w:rPr>
-              <w:t>Occas.</w:t>
+              <w:t>Occas</w:t>
+            </w:r>
+            <w:proofErr w:type="spellEnd"/>
+            <w:r>
+              <w:rPr>
+                <w:rFonts w:cstheme="minorHAnsi"/>
+                <w:sz w:val="20"/>
+                <w:szCs w:val="20"/>
+              </w:rPr>
+              <w:t>.</w:t>
             </w:r>
           </w:p>
         </w:tc>
@@ -15346,6 +15805,7 @@
                 <w:szCs w:val="20"/>
               </w:rPr>
             </w:pPr>
+            <w:proofErr w:type="spellStart"/>
             <w:r>
               <w:rPr>
                 <w:sz w:val="20"/>
@@ -15353,6 +15813,7 @@
               </w:rPr>
               <w:t>Unlikely</w:t>
             </w:r>
+            <w:proofErr w:type="spellEnd"/>
           </w:p>
         </w:tc>
         <w:tc>
@@ -15395,39 +15856,29 @@
       <w:pPr>
         <w:pStyle w:val="Lgende"/>
       </w:pPr>
-      <w:bookmarkStart w:id="37" w:name="_Toc107604033"/>
+      <w:bookmarkStart w:id="40" w:name="_Toc107816274"/>
       <w:r>
         <w:t xml:space="preserve">Tableau </w:t>
       </w:r>
-      <w:r>
-        <w:fldChar w:fldCharType="begin"/>
-      </w:r>
-      <w:r>
-        <w:instrText xml:space="preserve"> SEQ Tableau \* ARABIC </w:instrText>
-      </w:r>
-      <w:r>
-        <w:fldChar w:fldCharType="separate"/>
-      </w:r>
-      <w:r>
-        <w:rPr>
-          <w:noProof/>
-        </w:rPr>
-        <w:t>6</w:t>
-      </w:r>
-      <w:r>
-        <w:fldChar w:fldCharType="end"/>
-      </w:r>
+      <w:fldSimple w:instr=" SEQ Tableau \* ARABIC ">
+        <w:r>
+          <w:rPr>
+            <w:noProof/>
+          </w:rPr>
+          <w:t>6</w:t>
+        </w:r>
+      </w:fldSimple>
       <w:r>
         <w:t xml:space="preserve"> : Catalogue des risques associés à la gestion projet</w:t>
       </w:r>
-      <w:bookmarkEnd w:id="37"/>
+      <w:bookmarkEnd w:id="40"/>
     </w:p>
     <w:p>
       <w:pPr>
         <w:pStyle w:val="Titre2"/>
         <w:spacing w:after="120"/>
       </w:pPr>
-      <w:bookmarkStart w:id="38" w:name="_Toc107603727"/>
+      <w:bookmarkStart w:id="41" w:name="_Toc107816360"/>
       <w:r>
         <w:lastRenderedPageBreak/>
         <w:t xml:space="preserve">Risques </w:t>
@@ -15447,7 +15898,7 @@
       <w:r>
         <w:t xml:space="preserve"> solution</w:t>
       </w:r>
-      <w:bookmarkEnd w:id="38"/>
+      <w:bookmarkEnd w:id="41"/>
     </w:p>
     <w:tbl>
       <w:tblPr>
@@ -15786,6 +16237,7 @@
                 <w:szCs w:val="20"/>
               </w:rPr>
             </w:pPr>
+            <w:proofErr w:type="spellStart"/>
             <w:r>
               <w:rPr>
                 <w:rFonts w:ascii="Calibri" w:eastAsia="Times New Roman" w:hAnsi="Calibri" w:cs="Calibri"/>
@@ -15795,7 +16247,19 @@
                 <w:sz w:val="20"/>
                 <w:szCs w:val="20"/>
               </w:rPr>
-              <w:t>Fréq.</w:t>
+              <w:t>Fréq</w:t>
+            </w:r>
+            <w:proofErr w:type="spellEnd"/>
+            <w:r>
+              <w:rPr>
+                <w:rFonts w:ascii="Calibri" w:eastAsia="Times New Roman" w:hAnsi="Calibri" w:cs="Calibri"/>
+                <w:b/>
+                <w:bCs/>
+                <w:color w:val="000000"/>
+                <w:sz w:val="20"/>
+                <w:szCs w:val="20"/>
+              </w:rPr>
+              <w:t>.</w:t>
             </w:r>
           </w:p>
         </w:tc>
@@ -15924,6 +16388,7 @@
                 <w:szCs w:val="20"/>
               </w:rPr>
             </w:pPr>
+            <w:proofErr w:type="spellStart"/>
             <w:r>
               <w:rPr>
                 <w:rFonts w:ascii="Calibri" w:eastAsia="Times New Roman" w:hAnsi="Calibri" w:cs="Calibri"/>
@@ -15933,7 +16398,19 @@
                 <w:sz w:val="20"/>
                 <w:szCs w:val="20"/>
               </w:rPr>
-              <w:t>Fréq.</w:t>
+              <w:t>Fréq</w:t>
+            </w:r>
+            <w:proofErr w:type="spellEnd"/>
+            <w:r>
+              <w:rPr>
+                <w:rFonts w:ascii="Calibri" w:eastAsia="Times New Roman" w:hAnsi="Calibri" w:cs="Calibri"/>
+                <w:b/>
+                <w:bCs/>
+                <w:color w:val="000000"/>
+                <w:sz w:val="20"/>
+                <w:szCs w:val="20"/>
+              </w:rPr>
+              <w:t>.</w:t>
             </w:r>
           </w:p>
         </w:tc>
@@ -16296,6 +16773,7 @@
                 <w:szCs w:val="20"/>
               </w:rPr>
             </w:pPr>
+            <w:proofErr w:type="spellStart"/>
             <w:r>
               <w:rPr>
                 <w:rFonts w:cstheme="minorHAnsi"/>
@@ -16320,6 +16798,7 @@
               </w:rPr>
               <w:t>ely</w:t>
             </w:r>
+            <w:proofErr w:type="spellEnd"/>
           </w:p>
         </w:tc>
         <w:tc>
@@ -16521,6 +17000,7 @@
                 <w:szCs w:val="20"/>
               </w:rPr>
             </w:pPr>
+            <w:proofErr w:type="spellStart"/>
             <w:r>
               <w:rPr>
                 <w:sz w:val="20"/>
@@ -16528,6 +17008,7 @@
               </w:rPr>
               <w:t>Unlikely</w:t>
             </w:r>
+            <w:proofErr w:type="spellEnd"/>
           </w:p>
         </w:tc>
         <w:tc>
@@ -16859,13 +17340,23 @@
                 <w:szCs w:val="20"/>
               </w:rPr>
             </w:pPr>
+            <w:proofErr w:type="spellStart"/>
             <w:r>
               <w:rPr>
                 <w:rFonts w:cstheme="minorHAnsi"/>
                 <w:sz w:val="20"/>
                 <w:szCs w:val="20"/>
               </w:rPr>
-              <w:t>Occas.</w:t>
+              <w:t>Occas</w:t>
+            </w:r>
+            <w:proofErr w:type="spellEnd"/>
+            <w:r>
+              <w:rPr>
+                <w:rFonts w:cstheme="minorHAnsi"/>
+                <w:sz w:val="20"/>
+                <w:szCs w:val="20"/>
+              </w:rPr>
+              <w:t>.</w:t>
             </w:r>
           </w:p>
         </w:tc>
@@ -17072,6 +17563,7 @@
                 <w:szCs w:val="20"/>
               </w:rPr>
             </w:pPr>
+            <w:proofErr w:type="spellStart"/>
             <w:r>
               <w:rPr>
                 <w:sz w:val="20"/>
@@ -17079,6 +17571,7 @@
               </w:rPr>
               <w:t>Unlikely</w:t>
             </w:r>
+            <w:proofErr w:type="spellEnd"/>
           </w:p>
         </w:tc>
         <w:tc>
@@ -17206,15 +17699,7 @@
                 <w:sz w:val="20"/>
                 <w:szCs w:val="20"/>
               </w:rPr>
-              <w:t xml:space="preserve"> </w:t>
-            </w:r>
-            <w:r>
-              <w:rPr>
-                <w:rFonts w:cstheme="minorHAnsi"/>
-                <w:sz w:val="20"/>
-                <w:szCs w:val="20"/>
-              </w:rPr>
-              <w:t>Difficulté d’intégration dans le Système informatique existant</w:t>
+              <w:t xml:space="preserve"> Difficulté d’intégration dans le Système informatique existant</w:t>
             </w:r>
             <w:r>
               <w:rPr>
@@ -17324,12 +17809,21 @@
                 <w:szCs w:val="20"/>
               </w:rPr>
             </w:pPr>
-            <w:r>
-              <w:rPr>
-                <w:sz w:val="20"/>
-                <w:szCs w:val="20"/>
-              </w:rPr>
-              <w:t>Occas.</w:t>
+            <w:proofErr w:type="spellStart"/>
+            <w:r>
+              <w:rPr>
+                <w:sz w:val="20"/>
+                <w:szCs w:val="20"/>
+              </w:rPr>
+              <w:t>Occas</w:t>
+            </w:r>
+            <w:proofErr w:type="spellEnd"/>
+            <w:r>
+              <w:rPr>
+                <w:sz w:val="20"/>
+                <w:szCs w:val="20"/>
+              </w:rPr>
+              <w:t>.</w:t>
             </w:r>
           </w:p>
         </w:tc>
@@ -17442,12 +17936,21 @@
                 <w:szCs w:val="20"/>
               </w:rPr>
             </w:pPr>
-            <w:r>
-              <w:rPr>
-                <w:sz w:val="20"/>
-                <w:szCs w:val="20"/>
-              </w:rPr>
-              <w:t>Marg.</w:t>
+            <w:proofErr w:type="spellStart"/>
+            <w:r>
+              <w:rPr>
+                <w:sz w:val="20"/>
+                <w:szCs w:val="20"/>
+              </w:rPr>
+              <w:t>Marg</w:t>
+            </w:r>
+            <w:proofErr w:type="spellEnd"/>
+            <w:r>
+              <w:rPr>
+                <w:sz w:val="20"/>
+                <w:szCs w:val="20"/>
+              </w:rPr>
+              <w:t>.</w:t>
             </w:r>
           </w:p>
         </w:tc>
@@ -17471,6 +17974,7 @@
                 <w:szCs w:val="20"/>
               </w:rPr>
             </w:pPr>
+            <w:proofErr w:type="spellStart"/>
             <w:r>
               <w:rPr>
                 <w:sz w:val="20"/>
@@ -17478,6 +17982,7 @@
               </w:rPr>
               <w:t>Unlikely</w:t>
             </w:r>
+            <w:proofErr w:type="spellEnd"/>
           </w:p>
         </w:tc>
         <w:tc>
@@ -17674,12 +18179,21 @@
                 <w:szCs w:val="20"/>
               </w:rPr>
             </w:pPr>
-            <w:r>
-              <w:rPr>
-                <w:sz w:val="20"/>
-                <w:szCs w:val="20"/>
-              </w:rPr>
-              <w:t>Marg.</w:t>
+            <w:proofErr w:type="spellStart"/>
+            <w:r>
+              <w:rPr>
+                <w:sz w:val="20"/>
+                <w:szCs w:val="20"/>
+              </w:rPr>
+              <w:t>Marg</w:t>
+            </w:r>
+            <w:proofErr w:type="spellEnd"/>
+            <w:r>
+              <w:rPr>
+                <w:sz w:val="20"/>
+                <w:szCs w:val="20"/>
+              </w:rPr>
+              <w:t>.</w:t>
             </w:r>
           </w:p>
         </w:tc>
@@ -17704,12 +18218,21 @@
                 <w:szCs w:val="20"/>
               </w:rPr>
             </w:pPr>
-            <w:r>
-              <w:rPr>
-                <w:sz w:val="20"/>
-                <w:szCs w:val="20"/>
-              </w:rPr>
-              <w:t>Occas.</w:t>
+            <w:proofErr w:type="spellStart"/>
+            <w:r>
+              <w:rPr>
+                <w:sz w:val="20"/>
+                <w:szCs w:val="20"/>
+              </w:rPr>
+              <w:t>Occas</w:t>
+            </w:r>
+            <w:proofErr w:type="spellEnd"/>
+            <w:r>
+              <w:rPr>
+                <w:sz w:val="20"/>
+                <w:szCs w:val="20"/>
+              </w:rPr>
+              <w:t>.</w:t>
             </w:r>
           </w:p>
         </w:tc>
@@ -17781,21 +18304,7 @@
                 <w:sz w:val="20"/>
                 <w:szCs w:val="20"/>
               </w:rPr>
-              <w:t xml:space="preserve"> : Étude des caractéristiques du SI existant et évaluation </w:t>
-            </w:r>
-            <w:r>
-              <w:rPr>
-                <w:sz w:val="20"/>
-                <w:szCs w:val="20"/>
-              </w:rPr>
-              <w:t>des technologies</w:t>
-            </w:r>
-            <w:r>
-              <w:rPr>
-                <w:sz w:val="20"/>
-                <w:szCs w:val="20"/>
-              </w:rPr>
-              <w:t>. Modifications des spécifications techniques si nécessaire.</w:t>
+              <w:t> : Étude des caractéristiques du SI existant et évaluation des technologies. Modifications des spécifications techniques si nécessaire.</w:t>
             </w:r>
           </w:p>
         </w:tc>
@@ -17821,13 +18330,23 @@
                 <w:szCs w:val="20"/>
               </w:rPr>
             </w:pPr>
+            <w:proofErr w:type="spellStart"/>
             <w:r>
               <w:rPr>
                 <w:rFonts w:cstheme="minorHAnsi"/>
                 <w:sz w:val="20"/>
                 <w:szCs w:val="20"/>
               </w:rPr>
-              <w:t>Marg.</w:t>
+              <w:t>Marg</w:t>
+            </w:r>
+            <w:proofErr w:type="spellEnd"/>
+            <w:r>
+              <w:rPr>
+                <w:rFonts w:cstheme="minorHAnsi"/>
+                <w:sz w:val="20"/>
+                <w:szCs w:val="20"/>
+              </w:rPr>
+              <w:t>.</w:t>
             </w:r>
           </w:p>
         </w:tc>
@@ -17852,6 +18371,7 @@
                 <w:szCs w:val="20"/>
               </w:rPr>
             </w:pPr>
+            <w:proofErr w:type="spellStart"/>
             <w:r>
               <w:rPr>
                 <w:rFonts w:cstheme="minorHAnsi"/>
@@ -17860,6 +18380,7 @@
               </w:rPr>
               <w:t>Unlikely</w:t>
             </w:r>
+            <w:proofErr w:type="spellEnd"/>
           </w:p>
         </w:tc>
         <w:tc>
@@ -17988,15 +18509,7 @@
                 <w:sz w:val="20"/>
                 <w:szCs w:val="20"/>
               </w:rPr>
-              <w:t> </w:t>
-            </w:r>
-            <w:r>
-              <w:rPr>
-                <w:rFonts w:cstheme="minorHAnsi"/>
-                <w:sz w:val="20"/>
-                <w:szCs w:val="20"/>
-              </w:rPr>
-              <w:t xml:space="preserve">Performance de la plateforme ou compatibilité </w:t>
+              <w:t xml:space="preserve"> Performance de la plateforme ou compatibilité </w:t>
             </w:r>
             <w:r>
               <w:rPr>
@@ -18147,13 +18660,23 @@
                 <w:szCs w:val="20"/>
               </w:rPr>
             </w:pPr>
+            <w:proofErr w:type="spellStart"/>
             <w:r>
               <w:rPr>
                 <w:rFonts w:cstheme="minorHAnsi"/>
                 <w:sz w:val="20"/>
                 <w:szCs w:val="20"/>
               </w:rPr>
-              <w:t>Freq.</w:t>
+              <w:t>Freq</w:t>
+            </w:r>
+            <w:proofErr w:type="spellEnd"/>
+            <w:r>
+              <w:rPr>
+                <w:rFonts w:cstheme="minorHAnsi"/>
+                <w:sz w:val="20"/>
+                <w:szCs w:val="20"/>
+              </w:rPr>
+              <w:t>.</w:t>
             </w:r>
           </w:p>
         </w:tc>
@@ -18237,21 +18760,7 @@
                 <w:sz w:val="20"/>
                 <w:szCs w:val="20"/>
               </w:rPr>
-              <w:t xml:space="preserve"> : Complétion des </w:t>
-            </w:r>
-            <w:r>
-              <w:rPr>
-                <w:sz w:val="20"/>
-                <w:szCs w:val="20"/>
-              </w:rPr>
-              <w:t>exigences non</w:t>
-            </w:r>
-            <w:r>
-              <w:rPr>
-                <w:sz w:val="20"/>
-                <w:szCs w:val="20"/>
-              </w:rPr>
-              <w:t xml:space="preserve"> fonctionnelles et validation par le client (SCS Magasine).</w:t>
+              <w:t> : Complétion des exigences non fonctionnelles et validation par le client (SCS Magasine).</w:t>
             </w:r>
           </w:p>
         </w:tc>
@@ -18305,6 +18814,7 @@
                 <w:szCs w:val="20"/>
               </w:rPr>
             </w:pPr>
+            <w:proofErr w:type="spellStart"/>
             <w:r>
               <w:rPr>
                 <w:rFonts w:cstheme="minorHAnsi"/>
@@ -18313,6 +18823,7 @@
               </w:rPr>
               <w:t>Unlikely</w:t>
             </w:r>
+            <w:proofErr w:type="spellEnd"/>
           </w:p>
         </w:tc>
         <w:tc>
@@ -18597,6 +19108,7 @@
                 <w:szCs w:val="20"/>
               </w:rPr>
             </w:pPr>
+            <w:proofErr w:type="spellStart"/>
             <w:r>
               <w:rPr>
                 <w:rFonts w:cstheme="minorHAnsi"/>
@@ -18605,6 +19117,7 @@
               </w:rPr>
               <w:t>Seldom</w:t>
             </w:r>
+            <w:proofErr w:type="spellEnd"/>
           </w:p>
         </w:tc>
         <w:tc>
@@ -18755,6 +19268,7 @@
                 <w:szCs w:val="20"/>
               </w:rPr>
             </w:pPr>
+            <w:proofErr w:type="spellStart"/>
             <w:r>
               <w:rPr>
                 <w:sz w:val="20"/>
@@ -18762,6 +19276,7 @@
               </w:rPr>
               <w:t>Unlikey</w:t>
             </w:r>
+            <w:proofErr w:type="spellEnd"/>
           </w:p>
         </w:tc>
         <w:tc>
@@ -19024,13 +19539,23 @@
                 <w:szCs w:val="20"/>
               </w:rPr>
             </w:pPr>
+            <w:proofErr w:type="spellStart"/>
             <w:r>
               <w:rPr>
                 <w:rFonts w:cstheme="minorHAnsi"/>
                 <w:sz w:val="20"/>
                 <w:szCs w:val="20"/>
               </w:rPr>
-              <w:t>Occas.</w:t>
+              <w:t>Occas</w:t>
+            </w:r>
+            <w:proofErr w:type="spellEnd"/>
+            <w:r>
+              <w:rPr>
+                <w:rFonts w:cstheme="minorHAnsi"/>
+                <w:sz w:val="20"/>
+                <w:szCs w:val="20"/>
+              </w:rPr>
+              <w:t>.</w:t>
             </w:r>
           </w:p>
         </w:tc>
@@ -19238,6 +19763,7 @@
                 <w:szCs w:val="20"/>
               </w:rPr>
             </w:pPr>
+            <w:proofErr w:type="spellStart"/>
             <w:r>
               <w:rPr>
                 <w:sz w:val="20"/>
@@ -19245,6 +19771,7 @@
               </w:rPr>
               <w:t>Unlikely</w:t>
             </w:r>
+            <w:proofErr w:type="spellEnd"/>
           </w:p>
         </w:tc>
         <w:tc>
@@ -19287,36 +19814,26 @@
       <w:pPr>
         <w:pStyle w:val="Lgende"/>
         <w:sectPr>
-          <w:headerReference w:type="default" r:id="rId25"/>
-          <w:footerReference w:type="default" r:id="rId26"/>
+          <w:headerReference w:type="default" r:id="rId27"/>
+          <w:footerReference w:type="default" r:id="rId28"/>
           <w:pgSz w:w="15840" w:h="12240" w:orient="landscape"/>
           <w:pgMar w:top="737" w:right="1418" w:bottom="510" w:left="1418" w:header="454" w:footer="113" w:gutter="0"/>
           <w:cols w:space="720"/>
           <w:docGrid w:linePitch="299"/>
         </w:sectPr>
       </w:pPr>
-      <w:bookmarkStart w:id="39" w:name="_Toc107604034"/>
+      <w:bookmarkStart w:id="42" w:name="_Toc107816275"/>
       <w:r>
         <w:t xml:space="preserve">Tableau </w:t>
       </w:r>
-      <w:r>
-        <w:fldChar w:fldCharType="begin"/>
-      </w:r>
-      <w:r>
-        <w:instrText xml:space="preserve"> SEQ Tableau \* ARABIC </w:instrText>
-      </w:r>
-      <w:r>
-        <w:fldChar w:fldCharType="separate"/>
-      </w:r>
-      <w:r>
-        <w:rPr>
-          <w:noProof/>
-        </w:rPr>
-        <w:t>7</w:t>
-      </w:r>
-      <w:r>
-        <w:fldChar w:fldCharType="end"/>
-      </w:r>
+      <w:fldSimple w:instr=" SEQ Tableau \* ARABIC ">
+        <w:r>
+          <w:rPr>
+            <w:noProof/>
+          </w:rPr>
+          <w:t>7</w:t>
+        </w:r>
+      </w:fldSimple>
       <w:r>
         <w:t xml:space="preserve"> : Catalogue des risques </w:t>
       </w:r>
@@ -19326,30 +19843,30 @@
       <w:r>
         <w:t>à l'architecture ou à la solution</w:t>
       </w:r>
-      <w:bookmarkEnd w:id="39"/>
+      <w:bookmarkEnd w:id="42"/>
     </w:p>
     <w:p>
       <w:pPr>
         <w:pStyle w:val="Titre1"/>
       </w:pPr>
-      <w:bookmarkStart w:id="40" w:name="_Toc107603728"/>
+      <w:bookmarkStart w:id="43" w:name="_Toc107816361"/>
       <w:r>
         <w:lastRenderedPageBreak/>
         <w:t>TABLES DES RÉFÉRENCES</w:t>
       </w:r>
-      <w:bookmarkEnd w:id="40"/>
+      <w:bookmarkEnd w:id="43"/>
     </w:p>
     <w:p>
       <w:pPr>
         <w:pStyle w:val="Titre2"/>
       </w:pPr>
-      <w:bookmarkStart w:id="41" w:name="_Toc78113520"/>
-      <w:bookmarkStart w:id="42" w:name="_Toc107603729"/>
+      <w:bookmarkStart w:id="44" w:name="_Toc78113520"/>
+      <w:bookmarkStart w:id="45" w:name="_Toc107816362"/>
       <w:bookmarkEnd w:id="10"/>
       <w:r>
         <w:t>Figures</w:t>
       </w:r>
-      <w:bookmarkEnd w:id="42"/>
+      <w:bookmarkEnd w:id="45"/>
     </w:p>
     <w:p>
       <w:pPr>
@@ -19371,7 +19888,7 @@
       <w:r>
         <w:fldChar w:fldCharType="separate"/>
       </w:r>
-      <w:hyperlink w:anchor="_Toc107594477" w:history="1">
+      <w:hyperlink w:anchor="_Toc107816265" w:history="1">
         <w:r>
           <w:rPr>
             <w:rStyle w:val="Lienhypertexte"/>
@@ -19398,7 +19915,7 @@
             <w:noProof/>
             <w:webHidden/>
           </w:rPr>
-          <w:instrText xml:space="preserve"> PAGEREF _Toc107594477 \h </w:instrText>
+          <w:instrText xml:space="preserve"> PAGEREF _Toc107816265 \h </w:instrText>
         </w:r>
         <w:r>
           <w:rPr>
@@ -19440,13 +19957,13 @@
           <w:noProof/>
         </w:rPr>
       </w:pPr>
-      <w:hyperlink w:anchor="_Toc107594478" w:history="1">
+      <w:hyperlink w:anchor="_Toc107816266" w:history="1">
         <w:r>
           <w:rPr>
             <w:rStyle w:val="Lienhypertexte"/>
             <w:noProof/>
           </w:rPr>
-          <w:t>Figure 2 : Modèle TOGAF d'évaluation des risques</w:t>
+          <w:t>Figure 2 : Carte radar de synthèse des risques liés à la gestion projet</w:t>
         </w:r>
         <w:r>
           <w:rPr>
@@ -19467,7 +19984,7 @@
             <w:noProof/>
             <w:webHidden/>
           </w:rPr>
-          <w:instrText xml:space="preserve"> PAGEREF _Toc107594478 \h </w:instrText>
+          <w:instrText xml:space="preserve"> PAGEREF _Toc107816266 \h </w:instrText>
         </w:r>
         <w:r>
           <w:rPr>
@@ -19499,27 +20016,6 @@
       </w:hyperlink>
     </w:p>
     <w:p>
-      <w:r>
-        <w:rPr>
-          <w:b/>
-          <w:bCs/>
-          <w:noProof/>
-        </w:rPr>
-        <w:fldChar w:fldCharType="end"/>
-      </w:r>
-    </w:p>
-    <w:p>
-      <w:pPr>
-        <w:pStyle w:val="Titre2"/>
-      </w:pPr>
-      <w:bookmarkStart w:id="43" w:name="_Toc107603730"/>
-      <w:r>
-        <w:t>Tableaux</w:t>
-      </w:r>
-      <w:bookmarkEnd w:id="41"/>
-      <w:bookmarkEnd w:id="43"/>
-    </w:p>
-    <w:p>
       <w:pPr>
         <w:pStyle w:val="Tabledesillustrations"/>
         <w:tabs>
@@ -19530,6 +20026,165 @@
           <w:noProof/>
         </w:rPr>
       </w:pPr>
+      <w:hyperlink w:anchor="_Toc107816267" w:history="1">
+        <w:r>
+          <w:rPr>
+            <w:rStyle w:val="Lienhypertexte"/>
+            <w:noProof/>
+          </w:rPr>
+          <w:t>Figure 3 : Carte radar de synthèse des risques liés à l'architecture ou à la solution</w:t>
+        </w:r>
+        <w:r>
+          <w:rPr>
+            <w:noProof/>
+            <w:webHidden/>
+          </w:rPr>
+          <w:tab/>
+        </w:r>
+        <w:r>
+          <w:rPr>
+            <w:noProof/>
+            <w:webHidden/>
+          </w:rPr>
+          <w:fldChar w:fldCharType="begin"/>
+        </w:r>
+        <w:r>
+          <w:rPr>
+            <w:noProof/>
+            <w:webHidden/>
+          </w:rPr>
+          <w:instrText xml:space="preserve"> PAGEREF _Toc107816267 \h </w:instrText>
+        </w:r>
+        <w:r>
+          <w:rPr>
+            <w:noProof/>
+            <w:webHidden/>
+          </w:rPr>
+        </w:r>
+        <w:r>
+          <w:rPr>
+            <w:noProof/>
+            <w:webHidden/>
+          </w:rPr>
+          <w:fldChar w:fldCharType="separate"/>
+        </w:r>
+        <w:r>
+          <w:rPr>
+            <w:noProof/>
+            <w:webHidden/>
+          </w:rPr>
+          <w:t>10</w:t>
+        </w:r>
+        <w:r>
+          <w:rPr>
+            <w:noProof/>
+            <w:webHidden/>
+          </w:rPr>
+          <w:fldChar w:fldCharType="end"/>
+        </w:r>
+      </w:hyperlink>
+    </w:p>
+    <w:p>
+      <w:pPr>
+        <w:pStyle w:val="Tabledesillustrations"/>
+        <w:tabs>
+          <w:tab w:val="right" w:leader="dot" w:pos="9350"/>
+        </w:tabs>
+        <w:rPr>
+          <w:rFonts w:eastAsiaTheme="minorEastAsia"/>
+          <w:noProof/>
+        </w:rPr>
+      </w:pPr>
+      <w:hyperlink w:anchor="_Toc107816268" w:history="1">
+        <w:r>
+          <w:rPr>
+            <w:rStyle w:val="Lienhypertexte"/>
+            <w:noProof/>
+          </w:rPr>
+          <w:t>Figure 4 : Modèle TOGAF d'évaluation des risques</w:t>
+        </w:r>
+        <w:r>
+          <w:rPr>
+            <w:noProof/>
+            <w:webHidden/>
+          </w:rPr>
+          <w:tab/>
+        </w:r>
+        <w:r>
+          <w:rPr>
+            <w:noProof/>
+            <w:webHidden/>
+          </w:rPr>
+          <w:fldChar w:fldCharType="begin"/>
+        </w:r>
+        <w:r>
+          <w:rPr>
+            <w:noProof/>
+            <w:webHidden/>
+          </w:rPr>
+          <w:instrText xml:space="preserve"> PAGEREF _Toc107816268 \h </w:instrText>
+        </w:r>
+        <w:r>
+          <w:rPr>
+            <w:noProof/>
+            <w:webHidden/>
+          </w:rPr>
+        </w:r>
+        <w:r>
+          <w:rPr>
+            <w:noProof/>
+            <w:webHidden/>
+          </w:rPr>
+          <w:fldChar w:fldCharType="separate"/>
+        </w:r>
+        <w:r>
+          <w:rPr>
+            <w:noProof/>
+            <w:webHidden/>
+          </w:rPr>
+          <w:t>11</w:t>
+        </w:r>
+        <w:r>
+          <w:rPr>
+            <w:noProof/>
+            <w:webHidden/>
+          </w:rPr>
+          <w:fldChar w:fldCharType="end"/>
+        </w:r>
+      </w:hyperlink>
+    </w:p>
+    <w:p>
+      <w:r>
+        <w:rPr>
+          <w:b/>
+          <w:bCs/>
+          <w:noProof/>
+        </w:rPr>
+        <w:fldChar w:fldCharType="end"/>
+      </w:r>
+    </w:p>
+    <w:p>
+      <w:pPr>
+        <w:pStyle w:val="Titre2"/>
+      </w:pPr>
+      <w:bookmarkStart w:id="46" w:name="_Toc107816363"/>
+      <w:r>
+        <w:t>Tableaux</w:t>
+      </w:r>
+      <w:bookmarkEnd w:id="44"/>
+      <w:bookmarkEnd w:id="46"/>
+    </w:p>
+    <w:p>
+      <w:pPr>
+        <w:pStyle w:val="Tabledesillustrations"/>
+        <w:tabs>
+          <w:tab w:val="right" w:leader="dot" w:pos="9350"/>
+        </w:tabs>
+        <w:rPr>
+          <w:rFonts w:eastAsiaTheme="minorEastAsia"/>
+          <w:noProof/>
+        </w:rPr>
+      </w:pPr>
       <w:r>
         <w:fldChar w:fldCharType="begin"/>
       </w:r>
@@ -19539,7 +20194,7 @@
       <w:r>
         <w:fldChar w:fldCharType="separate"/>
       </w:r>
-      <w:hyperlink w:anchor="_Toc107604028" w:history="1">
+      <w:hyperlink w:anchor="_Toc107816269" w:history="1">
         <w:r>
           <w:rPr>
             <w:rStyle w:val="Lienhypertexte"/>
@@ -19566,7 +20221,7 @@
             <w:noProof/>
             <w:webHidden/>
           </w:rPr>
-          <w:instrText xml:space="preserve"> PAGEREF _Toc107604028 \h </w:instrText>
+          <w:instrText xml:space="preserve"> PAGEREF _Toc107816269 \h </w:instrText>
         </w:r>
         <w:r>
           <w:rPr>
@@ -19608,7 +20263,7 @@
           <w:noProof/>
         </w:rPr>
       </w:pPr>
-      <w:hyperlink w:anchor="_Toc107604029" w:history="1">
+      <w:hyperlink w:anchor="_Toc107816270" w:history="1">
         <w:r>
           <w:rPr>
             <w:rStyle w:val="Lienhypertexte"/>
@@ -19635,7 +20290,7 @@
             <w:noProof/>
             <w:webHidden/>
           </w:rPr>
-          <w:instrText xml:space="preserve"> PAGEREF _Toc107604029 \h </w:instrText>
+          <w:instrText xml:space="preserve"> PAGEREF _Toc107816270 \h </w:instrText>
         </w:r>
         <w:r>
           <w:rPr>
@@ -19677,7 +20332,7 @@
           <w:noProof/>
         </w:rPr>
       </w:pPr>
-      <w:hyperlink w:anchor="_Toc107604030" w:history="1">
+      <w:hyperlink w:anchor="_Toc107816271" w:history="1">
         <w:r>
           <w:rPr>
             <w:rStyle w:val="Lienhypertexte"/>
@@ -19704,7 +20359,7 @@
             <w:noProof/>
             <w:webHidden/>
           </w:rPr>
-          <w:instrText xml:space="preserve"> PAGEREF _Toc107604030 \h </w:instrText>
+          <w:instrText xml:space="preserve"> PAGEREF _Toc107816271 \h </w:instrText>
         </w:r>
         <w:r>
           <w:rPr>
@@ -19746,7 +20401,7 @@
           <w:noProof/>
         </w:rPr>
       </w:pPr>
-      <w:hyperlink w:anchor="_Toc107604031" w:history="1">
+      <w:hyperlink w:anchor="_Toc107816272" w:history="1">
         <w:r>
           <w:rPr>
             <w:rStyle w:val="Lienhypertexte"/>
@@ -19773,7 +20428,7 @@
             <w:noProof/>
             <w:webHidden/>
           </w:rPr>
-          <w:instrText xml:space="preserve"> PAGEREF _Toc107604031 \h </w:instrText>
+          <w:instrText xml:space="preserve"> PAGEREF _Toc107816272 \h </w:instrText>
         </w:r>
         <w:r>
           <w:rPr>
@@ -19815,7 +20470,7 @@
           <w:noProof/>
         </w:rPr>
       </w:pPr>
-      <w:hyperlink w:anchor="_Toc107604032" w:history="1">
+      <w:hyperlink w:anchor="_Toc107816273" w:history="1">
         <w:r>
           <w:rPr>
             <w:rStyle w:val="Lienhypertexte"/>
@@ -19842,145 +20497,7 @@
             <w:noProof/>
             <w:webHidden/>
           </w:rPr>
-          <w:instrText xml:space="preserve"> PAGEREF _Toc107604032 \h </w:instrText>
-        </w:r>
-        <w:r>
-          <w:rPr>
-            <w:noProof/>
-            <w:webHidden/>
-          </w:rPr>
-        </w:r>
-        <w:r>
-          <w:rPr>
-            <w:noProof/>
-            <w:webHidden/>
-          </w:rPr>
-          <w:fldChar w:fldCharType="separate"/>
-        </w:r>
-        <w:r>
-          <w:rPr>
-            <w:noProof/>
-            <w:webHidden/>
-          </w:rPr>
-          <w:t>10</w:t>
-        </w:r>
-        <w:r>
-          <w:rPr>
-            <w:noProof/>
-            <w:webHidden/>
-          </w:rPr>
-          <w:fldChar w:fldCharType="end"/>
-        </w:r>
-      </w:hyperlink>
-    </w:p>
-    <w:p>
-      <w:pPr>
-        <w:pStyle w:val="Tabledesillustrations"/>
-        <w:tabs>
-          <w:tab w:val="right" w:leader="dot" w:pos="9350"/>
-        </w:tabs>
-        <w:rPr>
-          <w:rFonts w:eastAsiaTheme="minorEastAsia"/>
-          <w:noProof/>
-        </w:rPr>
-      </w:pPr>
-      <w:hyperlink w:anchor="_Toc107604033" w:history="1">
-        <w:r>
-          <w:rPr>
-            <w:rStyle w:val="Lienhypertexte"/>
-            <w:noProof/>
-          </w:rPr>
-          <w:t>Tableau 6 : Catalogue des risques associés à la gestion projet</w:t>
-        </w:r>
-        <w:r>
-          <w:rPr>
-            <w:noProof/>
-            <w:webHidden/>
-          </w:rPr>
-          <w:tab/>
-        </w:r>
-        <w:r>
-          <w:rPr>
-            <w:noProof/>
-            <w:webHidden/>
-          </w:rPr>
-          <w:fldChar w:fldCharType="begin"/>
-        </w:r>
-        <w:r>
-          <w:rPr>
-            <w:noProof/>
-            <w:webHidden/>
-          </w:rPr>
-          <w:instrText xml:space="preserve"> PAGEREF _Toc107604033 \h </w:instrText>
-        </w:r>
-        <w:r>
-          <w:rPr>
-            <w:noProof/>
-            <w:webHidden/>
-          </w:rPr>
-        </w:r>
-        <w:r>
-          <w:rPr>
-            <w:noProof/>
-            <w:webHidden/>
-          </w:rPr>
-          <w:fldChar w:fldCharType="separate"/>
-        </w:r>
-        <w:r>
-          <w:rPr>
-            <w:noProof/>
-            <w:webHidden/>
-          </w:rPr>
-          <w:t>11</w:t>
-        </w:r>
-        <w:r>
-          <w:rPr>
-            <w:noProof/>
-            <w:webHidden/>
-          </w:rPr>
-          <w:fldChar w:fldCharType="end"/>
-        </w:r>
-      </w:hyperlink>
-    </w:p>
-    <w:p>
-      <w:pPr>
-        <w:pStyle w:val="Tabledesillustrations"/>
-        <w:tabs>
-          <w:tab w:val="right" w:leader="dot" w:pos="9350"/>
-        </w:tabs>
-        <w:rPr>
-          <w:rFonts w:eastAsiaTheme="minorEastAsia"/>
-          <w:noProof/>
-        </w:rPr>
-      </w:pPr>
-      <w:hyperlink w:anchor="_Toc107604034" w:history="1">
-        <w:r>
-          <w:rPr>
-            <w:rStyle w:val="Lienhypertexte"/>
-            <w:noProof/>
-          </w:rPr>
-          <w:t>Tableau 7 : Catalogue des risques associés à l'architecture ou à la solution</w:t>
-        </w:r>
-        <w:r>
-          <w:rPr>
-            <w:noProof/>
-            <w:webHidden/>
-          </w:rPr>
-          <w:tab/>
-        </w:r>
-        <w:r>
-          <w:rPr>
-            <w:noProof/>
-            <w:webHidden/>
-          </w:rPr>
-          <w:fldChar w:fldCharType="begin"/>
-        </w:r>
-        <w:r>
-          <w:rPr>
-            <w:noProof/>
-            <w:webHidden/>
-          </w:rPr>
-          <w:instrText xml:space="preserve"> PAGEREF _Toc107604034 \h </w:instrText>
+          <w:instrText xml:space="preserve"> PAGEREF _Toc107816273 \h </w:instrText>
         </w:r>
         <w:r>
           <w:rPr>
@@ -20012,6 +20529,144 @@
       </w:hyperlink>
     </w:p>
     <w:p>
+      <w:pPr>
+        <w:pStyle w:val="Tabledesillustrations"/>
+        <w:tabs>
+          <w:tab w:val="right" w:leader="dot" w:pos="9350"/>
+        </w:tabs>
+        <w:rPr>
+          <w:rFonts w:eastAsiaTheme="minorEastAsia"/>
+          <w:noProof/>
+        </w:rPr>
+      </w:pPr>
+      <w:hyperlink w:anchor="_Toc107816274" w:history="1">
+        <w:r>
+          <w:rPr>
+            <w:rStyle w:val="Lienhypertexte"/>
+            <w:noProof/>
+          </w:rPr>
+          <w:t>Tableau 6 : Catalogue des risques associés à la gestion projet</w:t>
+        </w:r>
+        <w:r>
+          <w:rPr>
+            <w:noProof/>
+            <w:webHidden/>
+          </w:rPr>
+          <w:tab/>
+        </w:r>
+        <w:r>
+          <w:rPr>
+            <w:noProof/>
+            <w:webHidden/>
+          </w:rPr>
+          <w:fldChar w:fldCharType="begin"/>
+        </w:r>
+        <w:r>
+          <w:rPr>
+            <w:noProof/>
+            <w:webHidden/>
+          </w:rPr>
+          <w:instrText xml:space="preserve"> PAGEREF _Toc107816274 \h </w:instrText>
+        </w:r>
+        <w:r>
+          <w:rPr>
+            <w:noProof/>
+            <w:webHidden/>
+          </w:rPr>
+        </w:r>
+        <w:r>
+          <w:rPr>
+            <w:noProof/>
+            <w:webHidden/>
+          </w:rPr>
+          <w:fldChar w:fldCharType="separate"/>
+        </w:r>
+        <w:r>
+          <w:rPr>
+            <w:noProof/>
+            <w:webHidden/>
+          </w:rPr>
+          <w:t>13</w:t>
+        </w:r>
+        <w:r>
+          <w:rPr>
+            <w:noProof/>
+            <w:webHidden/>
+          </w:rPr>
+          <w:fldChar w:fldCharType="end"/>
+        </w:r>
+      </w:hyperlink>
+    </w:p>
+    <w:p>
+      <w:pPr>
+        <w:pStyle w:val="Tabledesillustrations"/>
+        <w:tabs>
+          <w:tab w:val="right" w:leader="dot" w:pos="9350"/>
+        </w:tabs>
+        <w:rPr>
+          <w:rFonts w:eastAsiaTheme="minorEastAsia"/>
+          <w:noProof/>
+        </w:rPr>
+      </w:pPr>
+      <w:hyperlink w:anchor="_Toc107816275" w:history="1">
+        <w:r>
+          <w:rPr>
+            <w:rStyle w:val="Lienhypertexte"/>
+            <w:noProof/>
+          </w:rPr>
+          <w:t>Tableau 7 : Catalogue des risques associés à l'architecture ou à la solution</w:t>
+        </w:r>
+        <w:r>
+          <w:rPr>
+            <w:noProof/>
+            <w:webHidden/>
+          </w:rPr>
+          <w:tab/>
+        </w:r>
+        <w:r>
+          <w:rPr>
+            <w:noProof/>
+            <w:webHidden/>
+          </w:rPr>
+          <w:fldChar w:fldCharType="begin"/>
+        </w:r>
+        <w:r>
+          <w:rPr>
+            <w:noProof/>
+            <w:webHidden/>
+          </w:rPr>
+          <w:instrText xml:space="preserve"> PAGEREF _Toc107816275 \h </w:instrText>
+        </w:r>
+        <w:r>
+          <w:rPr>
+            <w:noProof/>
+            <w:webHidden/>
+          </w:rPr>
+        </w:r>
+        <w:r>
+          <w:rPr>
+            <w:noProof/>
+            <w:webHidden/>
+          </w:rPr>
+          <w:fldChar w:fldCharType="separate"/>
+        </w:r>
+        <w:r>
+          <w:rPr>
+            <w:noProof/>
+            <w:webHidden/>
+          </w:rPr>
+          <w:t>14</w:t>
+        </w:r>
+        <w:r>
+          <w:rPr>
+            <w:noProof/>
+            <w:webHidden/>
+          </w:rPr>
+          <w:fldChar w:fldCharType="end"/>
+        </w:r>
+      </w:hyperlink>
+    </w:p>
+    <w:p>
       <w:r>
         <w:rPr>
           <w:b/>
@@ -20022,8 +20677,8 @@
       </w:r>
     </w:p>
     <w:sectPr>
-      <w:headerReference w:type="default" r:id="rId27"/>
-      <w:footerReference w:type="default" r:id="rId28"/>
+      <w:headerReference w:type="default" r:id="rId29"/>
+      <w:footerReference w:type="default" r:id="rId30"/>
       <w:pgSz w:w="12240" w:h="15840"/>
       <w:pgMar w:top="1440" w:right="1440" w:bottom="1440" w:left="1440" w:header="720" w:footer="720" w:gutter="0"/>
       <w:cols w:space="720"/>
@@ -20295,6 +20950,7 @@
         </mc:Fallback>
       </mc:AlternateContent>
     </w:r>
+    <w:proofErr w:type="spellStart"/>
     <w:r>
       <w:rPr>
         <w:rFonts w:ascii="Calibri" w:hAnsi="Calibri" w:cs="Calibri"/>
@@ -20303,7 +20959,18 @@
         <w:sz w:val="20"/>
         <w:szCs w:val="20"/>
       </w:rPr>
-      <w:t>SuperTechSoft – SCS Gestion Electronique des Documents</w:t>
+      <w:t>SuperTechSoft</w:t>
+    </w:r>
+    <w:proofErr w:type="spellEnd"/>
+    <w:r>
+      <w:rPr>
+        <w:rFonts w:ascii="Calibri" w:hAnsi="Calibri" w:cs="Calibri"/>
+        <w:i/>
+        <w:color w:val="000000"/>
+        <w:sz w:val="20"/>
+        <w:szCs w:val="20"/>
+      </w:rPr>
+      <w:t xml:space="preserve"> – SCS Gestion Electronique des Documents</w:t>
     </w:r>
     <w:r>
       <w:rPr>
@@ -20363,6 +21030,7 @@
         <w:color w:val="000000"/>
       </w:rPr>
     </w:pPr>
+    <w:proofErr w:type="spellStart"/>
     <w:r>
       <w:rPr>
         <w:rFonts w:ascii="Calibri" w:hAnsi="Calibri" w:cs="Calibri"/>
@@ -20371,7 +21039,18 @@
         <w:sz w:val="20"/>
         <w:szCs w:val="20"/>
       </w:rPr>
-      <w:t>SuperTechSoft – SCS Gestion Electronique des Documents</w:t>
+      <w:t>SuperTechSoft</w:t>
+    </w:r>
+    <w:proofErr w:type="spellEnd"/>
+    <w:r>
+      <w:rPr>
+        <w:rFonts w:ascii="Calibri" w:hAnsi="Calibri" w:cs="Calibri"/>
+        <w:i/>
+        <w:color w:val="000000"/>
+        <w:sz w:val="20"/>
+        <w:szCs w:val="20"/>
+      </w:rPr>
+      <w:t xml:space="preserve"> – SCS Gestion Electronique des Documents</w:t>
     </w:r>
     <w:r>
       <w:rPr>
@@ -20644,6 +21323,7 @@
         </mc:Fallback>
       </mc:AlternateContent>
     </w:r>
+    <w:proofErr w:type="spellStart"/>
     <w:r>
       <w:rPr>
         <w:rFonts w:ascii="Calibri" w:hAnsi="Calibri" w:cs="Calibri"/>
@@ -20652,7 +21332,18 @@
         <w:sz w:val="20"/>
         <w:szCs w:val="20"/>
       </w:rPr>
-      <w:t>SuperTechSoft – SCS Gestion Electronique des Documents</w:t>
+      <w:t>SuperTechSoft</w:t>
+    </w:r>
+    <w:proofErr w:type="spellEnd"/>
+    <w:r>
+      <w:rPr>
+        <w:rFonts w:ascii="Calibri" w:hAnsi="Calibri" w:cs="Calibri"/>
+        <w:i/>
+        <w:color w:val="000000"/>
+        <w:sz w:val="20"/>
+        <w:szCs w:val="20"/>
+      </w:rPr>
+      <w:t xml:space="preserve"> – SCS Gestion Electronique des Documents</w:t>
     </w:r>
     <w:r>
       <w:rPr>
@@ -20925,6 +21616,7 @@
         </mc:Fallback>
       </mc:AlternateContent>
     </w:r>
+    <w:proofErr w:type="spellStart"/>
     <w:r>
       <w:rPr>
         <w:rFonts w:ascii="Calibri" w:hAnsi="Calibri" w:cs="Calibri"/>
@@ -20933,7 +21625,18 @@
         <w:sz w:val="20"/>
         <w:szCs w:val="20"/>
       </w:rPr>
-      <w:t>SuperTechSoft – SCS Gestion Electronique des Documents</w:t>
+      <w:t>SuperTechSoft</w:t>
+    </w:r>
+    <w:proofErr w:type="spellEnd"/>
+    <w:r>
+      <w:rPr>
+        <w:rFonts w:ascii="Calibri" w:hAnsi="Calibri" w:cs="Calibri"/>
+        <w:i/>
+        <w:color w:val="000000"/>
+        <w:sz w:val="20"/>
+        <w:szCs w:val="20"/>
+      </w:rPr>
+      <w:t xml:space="preserve"> – SCS Gestion Electronique des Documents</w:t>
     </w:r>
     <w:r>
       <w:rPr>
@@ -21027,14 +21730,27 @@
     <w:pPr>
       <w:pStyle w:val="En-tte"/>
     </w:pPr>
-    <w:fldSimple w:instr=" STYLEREF  &quot;Titre 1&quot;  \* MERGEFORMAT ">
-      <w:r>
-        <w:rPr>
-          <w:noProof/>
-        </w:rPr>
-        <w:t>ANALYSE DES RISQUES</w:t>
-      </w:r>
-    </w:fldSimple>
+    <w:r>
+      <w:fldChar w:fldCharType="begin"/>
+    </w:r>
+    <w:r>
+      <w:instrText xml:space="preserve"> STYLEREF  "Titre 1"  \* MERGEFORMAT </w:instrText>
+    </w:r>
+    <w:r>
+      <w:fldChar w:fldCharType="separate"/>
+    </w:r>
+    <w:r>
+      <w:rPr>
+        <w:noProof/>
+      </w:rPr>
+      <w:t>ANALYSE DES RISQUES</w:t>
+    </w:r>
+    <w:r>
+      <w:rPr>
+        <w:noProof/>
+      </w:rPr>
+      <w:fldChar w:fldCharType="end"/>
+    </w:r>
     <w:r>
       <w:rPr>
         <w:noProof/>
@@ -21060,7 +21776,7 @@
       <w:rPr>
         <w:noProof/>
       </w:rPr>
-      <w:t>01/07/2022</w:t>
+      <w:t>04/07/2022</w:t>
     </w:r>
     <w:r>
       <w:fldChar w:fldCharType="end"/>
@@ -21126,7 +21842,7 @@
       <w:rPr>
         <w:noProof/>
       </w:rPr>
-      <w:t>01/07/2022</w:t>
+      <w:t>04/07/2022</w:t>
     </w:r>
     <w:r>
       <w:fldChar w:fldCharType="end"/>
@@ -21174,7 +21890,7 @@
       <w:rPr>
         <w:noProof/>
       </w:rPr>
-      <w:t>01/07/2022</w:t>
+      <w:t>04/07/2022</w:t>
     </w:r>
     <w:r>
       <w:fldChar w:fldCharType="end"/>
@@ -21206,21 +21922,21 @@
         <v:path o:extrusionok="f" gradientshapeok="t" o:connecttype="rect"/>
         <o:lock v:ext="edit" aspectratio="t"/>
       </v:shapetype>
-      <v:shape id="_x0000_i2498" type="#_x0000_t75" alt="Indicateur1 avec un remplissage uni" style="width:9.5pt;height:12.65pt;visibility:visible" o:gfxdata="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" o:bullet="t">
+      <v:shape id="_x0000_i1503" type="#_x0000_t75" alt="Indicateur1 avec un remplissage uni" style="width:9.5pt;height:13.6pt;visibility:visible" o:gfxdata="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" o:bullet="t">
         <v:imagedata r:id="rId1" o:title="" cropleft="-9899f" cropright="-11947f"/>
       </v:shape>
     </w:pict>
   </w:numPicBullet>
   <w:numPicBullet w:numPicBulletId="1">
     <w:pict>
-      <v:shape id="_x0000_i2499" type="#_x0000_t75" alt="Indicateur1 avec un remplissage uni" style="width:1in;height:1in;visibility:visible;mso-wrap-style:square" o:bullet="t">
+      <v:shape id="_x0000_i1504" type="#_x0000_t75" alt="Indicateur1 avec un remplissage uni" style="width:1in;height:1in;visibility:visible;mso-wrap-style:square" o:bullet="t">
         <v:imagedata r:id="rId2" o:title="Indicateur1 avec un remplissage uni"/>
       </v:shape>
     </w:pict>
   </w:numPicBullet>
   <w:numPicBullet w:numPicBulletId="2">
     <w:pict>
-      <v:shape id="_x0000_i2500" type="#_x0000_t75" alt="Indicateur1 avec un remplissage uni" style="width:8.7pt;height:11.85pt;visibility:visible" o:gfxdata="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" o:bullet="t">
+      <v:shape id="_x0000_i1505" type="#_x0000_t75" alt="Indicateur1 avec un remplissage uni" style="width:8.15pt;height:10.85pt;visibility:visible" o:gfxdata="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" o:bullet="t">
         <v:imagedata r:id="rId3" o:title="" cropbottom="-1140f" cropleft="-10986f" cropright="-12122f"/>
       </v:shape>
     </w:pict>
@@ -28559,28 +29275,28 @@
 </file>
 
 <file path=customXml/item1.xml><?xml version="1.0" encoding="utf-8"?>
-<b:Sources xmlns:b="http://schemas.openxmlformats.org/officeDocument/2006/bibliography" xmlns="http://schemas.openxmlformats.org/officeDocument/2006/bibliography" SelectedStyle="\APASixthEditionOfficeOnline.xsl" StyleName="APA" Version="6"/>
-</file>
-
-<file path=customXml/item2.xml><?xml version="1.0" encoding="utf-8"?>
 <go:gDocsCustomXmlDataStorage xmlns:go="http://customooxmlschemas.google.com/" xmlns:r="http://schemas.openxmlformats.org/officeDocument/2006/relationships">
   <go:docsCustomData xmlns:go="http://customooxmlschemas.google.com/" roundtripDataSignature="AMtx7mj8bvlXyk6gfbrLwJXO/FvWiC9Yig==">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</go:docsCustomData>
 </go:gDocsCustomXmlDataStorage>
 </file>
 
-<file path=customXml/itemProps1.xml><?xml version="1.0" encoding="utf-8"?>
-<ds:datastoreItem xmlns:ds="http://schemas.openxmlformats.org/officeDocument/2006/customXml" ds:itemID="{4B096B17-6408-4466-8E14-340F741101A8}">
-  <ds:schemaRefs>
-    <ds:schemaRef ds:uri="http://schemas.openxmlformats.org/officeDocument/2006/bibliography"/>
-  </ds:schemaRefs>
-</ds:datastoreItem>
+<file path=customXml/item2.xml><?xml version="1.0" encoding="utf-8"?>
+<b:Sources xmlns:b="http://schemas.openxmlformats.org/officeDocument/2006/bibliography" xmlns="http://schemas.openxmlformats.org/officeDocument/2006/bibliography" SelectedStyle="\APASixthEditionOfficeOnline.xsl" StyleName="APA" Version="6"/>
 </file>
 
-<file path=customXml/itemProps2.xml><?xml version="1.0" encoding="utf-8"?>
+<file path=customXml/itemProps1.xml><?xml version="1.0" encoding="utf-8"?>
 <ds:datastoreItem xmlns:ds="http://schemas.openxmlformats.org/officeDocument/2006/customXml" ds:itemID="{11111111-1234-1234-1234-123412341234}">
   <ds:schemaRefs>
     <ds:schemaRef ds:uri="http://customooxmlschemas.google.com/"/>
     <ds:schemaRef ds:uri="http://schemas.openxmlformats.org/officeDocument/2006/relationships"/>
   </ds:schemaRefs>
 </ds:datastoreItem>
+</file>
+
+<file path=customXml/itemProps2.xml><?xml version="1.0" encoding="utf-8"?>
+<ds:datastoreItem xmlns:ds="http://schemas.openxmlformats.org/officeDocument/2006/customXml" ds:itemID="{4B096B17-6408-4466-8E14-340F741101A8}">
+  <ds:schemaRefs>
+    <ds:schemaRef ds:uri="http://schemas.openxmlformats.org/officeDocument/2006/bibliography"/>
+  </ds:schemaRefs>
+</ds:datastoreItem>
 </file>
</xml_diff>

<commit_message>
Révision des graphs de synthèse des risques
</commit_message>
<xml_diff>
--- a/P9_02_Roadmap.docx
+++ b/P9_02_Roadmap.docx
@@ -918,27 +918,14 @@
       <w:r>
         <w:t xml:space="preserve">Tableau </w:t>
       </w:r>
-      <w:r>
-        <w:fldChar w:fldCharType="begin"/>
-      </w:r>
-      <w:r>
-        <w:instrText xml:space="preserve"> SEQ Tableau \* ARABIC </w:instrText>
-      </w:r>
-      <w:r>
-        <w:fldChar w:fldCharType="separate"/>
-      </w:r>
-      <w:r>
-        <w:rPr>
-          <w:noProof/>
-        </w:rPr>
-        <w:t>1</w:t>
-      </w:r>
-      <w:r>
-        <w:rPr>
-          <w:noProof/>
-        </w:rPr>
-        <w:fldChar w:fldCharType="end"/>
-      </w:r>
+      <w:fldSimple w:instr=" SEQ Tableau \* ARABIC ">
+        <w:r>
+          <w:rPr>
+            <w:noProof/>
+          </w:rPr>
+          <w:t>1</w:t>
+        </w:r>
+      </w:fldSimple>
       <w:r>
         <w:t xml:space="preserve"> </w:t>
       </w:r>
@@ -2649,10 +2636,10 @@
         <w:pStyle w:val="Titre1"/>
       </w:pPr>
       <w:bookmarkStart w:id="7" w:name="_Toc96250917"/>
-      <w:bookmarkStart w:id="8" w:name="_Toc87808942"/>
-      <w:bookmarkStart w:id="9" w:name="_Toc89360148"/>
-      <w:bookmarkStart w:id="10" w:name="_Toc78113519"/>
-      <w:bookmarkStart w:id="11" w:name="_Toc107861741"/>
+      <w:bookmarkStart w:id="8" w:name="_Toc107861741"/>
+      <w:bookmarkStart w:id="9" w:name="_Toc87808942"/>
+      <w:bookmarkStart w:id="10" w:name="_Toc89360148"/>
+      <w:bookmarkStart w:id="11" w:name="_Toc78113519"/>
       <w:r>
         <w:lastRenderedPageBreak/>
         <w:t xml:space="preserve">CONTEXTE </w:t>
@@ -2661,7 +2648,7 @@
       <w:r>
         <w:t>DU PROJET</w:t>
       </w:r>
-      <w:bookmarkEnd w:id="11"/>
+      <w:bookmarkEnd w:id="8"/>
     </w:p>
     <w:p>
       <w:pPr>
@@ -2669,8 +2656,8 @@
       </w:pPr>
       <w:bookmarkStart w:id="12" w:name="_Toc96250918"/>
       <w:bookmarkStart w:id="13" w:name="_Toc107861742"/>
-      <w:bookmarkEnd w:id="8"/>
       <w:bookmarkEnd w:id="9"/>
+      <w:bookmarkEnd w:id="10"/>
       <w:r>
         <w:t>Rappel du contexte</w:t>
       </w:r>
@@ -3040,17 +3027,8 @@
                 <w:i/>
                 <w:iCs/>
               </w:rPr>
-              <w:t xml:space="preserve">Product </w:t>
-            </w:r>
-            <w:proofErr w:type="spellStart"/>
-            <w:r>
-              <w:rPr>
-                <w:i/>
-                <w:iCs/>
-              </w:rPr>
-              <w:t>Owner</w:t>
-            </w:r>
-            <w:proofErr w:type="spellEnd"/>
+              <w:t>Product Owner</w:t>
+            </w:r>
           </w:p>
           <w:p>
             <w:pPr>
@@ -3187,16 +3165,8 @@
               <w:rPr>
                 <w:lang w:val="en-GB"/>
               </w:rPr>
-              <w:t xml:space="preserve">Supervision des travaux </w:t>
-            </w:r>
-            <w:proofErr w:type="spellStart"/>
-            <w:r>
-              <w:rPr>
-                <w:lang w:val="en-GB"/>
-              </w:rPr>
-              <w:t>d’architecture</w:t>
-            </w:r>
-            <w:proofErr w:type="spellEnd"/>
+              <w:t>Supervision des travaux d’architecture</w:t>
+            </w:r>
           </w:p>
         </w:tc>
       </w:tr>
@@ -3323,27 +3293,14 @@
       <w:r>
         <w:t xml:space="preserve">Tableau </w:t>
       </w:r>
-      <w:r>
-        <w:fldChar w:fldCharType="begin"/>
-      </w:r>
-      <w:r>
-        <w:instrText xml:space="preserve"> SEQ Tableau \* ARABIC </w:instrText>
-      </w:r>
-      <w:r>
-        <w:fldChar w:fldCharType="separate"/>
-      </w:r>
-      <w:r>
-        <w:rPr>
-          <w:noProof/>
-        </w:rPr>
-        <w:t>2</w:t>
-      </w:r>
-      <w:r>
-        <w:rPr>
-          <w:noProof/>
-        </w:rPr>
-        <w:fldChar w:fldCharType="end"/>
-      </w:r>
+      <w:fldSimple w:instr=" SEQ Tableau \* ARABIC ">
+        <w:r>
+          <w:rPr>
+            <w:noProof/>
+          </w:rPr>
+          <w:t>2</w:t>
+        </w:r>
+      </w:fldSimple>
       <w:r>
         <w:t xml:space="preserve"> : Catalogue des parties prenantes identifiées</w:t>
       </w:r>
@@ -3504,15 +3461,7 @@
         <w:jc w:val="both"/>
       </w:pPr>
       <w:r>
-        <w:t xml:space="preserve">Les </w:t>
-      </w:r>
-      <w:proofErr w:type="spellStart"/>
-      <w:r>
-        <w:t>KPI’s</w:t>
-      </w:r>
-      <w:proofErr w:type="spellEnd"/>
-      <w:r>
-        <w:t xml:space="preserve"> du projet sont défini</w:t>
+        <w:t>Les KPI’s du projet sont défini</w:t>
       </w:r>
       <w:r>
         <w:t>s</w:t>
@@ -3576,13 +3525,13 @@
       <w:pPr>
         <w:pStyle w:val="Titre1"/>
       </w:pPr>
-      <w:bookmarkStart w:id="19" w:name="_Toc96250920"/>
-      <w:bookmarkStart w:id="20" w:name="_Toc107861745"/>
+      <w:bookmarkStart w:id="19" w:name="_Toc107861745"/>
+      <w:bookmarkStart w:id="20" w:name="_Toc96250920"/>
       <w:r>
         <w:lastRenderedPageBreak/>
         <w:t>RECOMMENDATIONS D’IMPLÉMENTATION</w:t>
       </w:r>
-      <w:bookmarkEnd w:id="20"/>
+      <w:bookmarkEnd w:id="19"/>
     </w:p>
     <w:p>
       <w:pPr>
@@ -3933,13 +3882,8 @@
         <w:pStyle w:val="Titre2"/>
       </w:pPr>
       <w:bookmarkStart w:id="23" w:name="_Toc107861748"/>
-      <w:proofErr w:type="spellStart"/>
-      <w:r>
-        <w:t>Quality</w:t>
-      </w:r>
-      <w:proofErr w:type="spellEnd"/>
-      <w:r>
-        <w:t xml:space="preserve"> </w:t>
+      <w:r>
+        <w:t xml:space="preserve">Quality </w:t>
       </w:r>
       <w:r>
         <w:t>A</w:t>
@@ -4135,7 +4079,7 @@
         <w:lastRenderedPageBreak/>
         <w:t>LOTS DE TRAVAUX</w:t>
       </w:r>
-      <w:bookmarkEnd w:id="19"/>
+      <w:bookmarkEnd w:id="20"/>
       <w:bookmarkEnd w:id="24"/>
     </w:p>
     <w:p>
@@ -5141,13 +5085,8 @@
               <w:spacing w:after="0" w:line="240" w:lineRule="auto"/>
             </w:pPr>
             <w:r>
-              <w:t xml:space="preserve">Product </w:t>
-            </w:r>
-            <w:proofErr w:type="spellStart"/>
-            <w:r>
-              <w:t>Owner</w:t>
-            </w:r>
-            <w:proofErr w:type="spellEnd"/>
+              <w:t>Product Owner</w:t>
+            </w:r>
           </w:p>
         </w:tc>
         <w:tc>
@@ -5165,15 +5104,7 @@
               <w:spacing w:after="0" w:line="240" w:lineRule="auto"/>
             </w:pPr>
             <w:r>
-              <w:t xml:space="preserve">Product </w:t>
-            </w:r>
-            <w:proofErr w:type="spellStart"/>
-            <w:r>
-              <w:t>Owner</w:t>
-            </w:r>
-            <w:proofErr w:type="spellEnd"/>
-            <w:r>
-              <w:t xml:space="preserve">, </w:t>
+              <w:t xml:space="preserve">Product Owner, </w:t>
             </w:r>
             <w:r>
               <w:rPr>
@@ -5679,27 +5610,14 @@
       <w:r>
         <w:t xml:space="preserve">Tableau </w:t>
       </w:r>
-      <w:r>
-        <w:fldChar w:fldCharType="begin"/>
-      </w:r>
-      <w:r>
-        <w:instrText xml:space="preserve"> SEQ Tableau \* ARABIC </w:instrText>
-      </w:r>
-      <w:r>
-        <w:fldChar w:fldCharType="separate"/>
-      </w:r>
-      <w:r>
-        <w:rPr>
-          <w:noProof/>
-        </w:rPr>
-        <w:t>3</w:t>
-      </w:r>
-      <w:r>
-        <w:rPr>
-          <w:noProof/>
-        </w:rPr>
-        <w:fldChar w:fldCharType="end"/>
-      </w:r>
+      <w:fldSimple w:instr=" SEQ Tableau \* ARABIC ">
+        <w:r>
+          <w:rPr>
+            <w:noProof/>
+          </w:rPr>
+          <w:t>3</w:t>
+        </w:r>
+      </w:fldSimple>
       <w:r>
         <w:t xml:space="preserve"> : Catalogue des lots de travaux pour le projet SCS GED</w:t>
       </w:r>
@@ -6136,13 +6054,8 @@
               <w:spacing w:after="0" w:line="240" w:lineRule="auto"/>
               <w:jc w:val="both"/>
             </w:pPr>
-            <w:proofErr w:type="spellStart"/>
-            <w:r>
-              <w:t>PoC</w:t>
-            </w:r>
-            <w:proofErr w:type="spellEnd"/>
-            <w:r>
-              <w:t xml:space="preserve"> de la solution</w:t>
+            <w:r>
+              <w:t>PoC de la solution</w:t>
             </w:r>
           </w:p>
         </w:tc>
@@ -7007,27 +6920,14 @@
       <w:r>
         <w:t xml:space="preserve">Tableau </w:t>
       </w:r>
-      <w:r>
-        <w:fldChar w:fldCharType="begin"/>
-      </w:r>
-      <w:r>
-        <w:instrText xml:space="preserve"> SEQ Tableau \* ARABIC </w:instrText>
-      </w:r>
-      <w:r>
-        <w:fldChar w:fldCharType="separate"/>
-      </w:r>
-      <w:r>
-        <w:rPr>
-          <w:noProof/>
-        </w:rPr>
-        <w:t>4</w:t>
-      </w:r>
-      <w:r>
-        <w:rPr>
-          <w:noProof/>
-        </w:rPr>
-        <w:fldChar w:fldCharType="end"/>
-      </w:r>
+      <w:fldSimple w:instr=" SEQ Tableau \* ARABIC ">
+        <w:r>
+          <w:rPr>
+            <w:noProof/>
+          </w:rPr>
+          <w:t>4</w:t>
+        </w:r>
+      </w:fldSimple>
       <w:r>
         <w:t xml:space="preserve"> : Catalogues des livrables accompagnant les lots de travaux</w:t>
       </w:r>
@@ -7132,27 +7032,14 @@
       <w:r>
         <w:t xml:space="preserve">Figure </w:t>
       </w:r>
-      <w:r>
-        <w:fldChar w:fldCharType="begin"/>
-      </w:r>
-      <w:r>
-        <w:instrText xml:space="preserve"> SEQ Figure \* ARABIC </w:instrText>
-      </w:r>
-      <w:r>
-        <w:fldChar w:fldCharType="separate"/>
-      </w:r>
-      <w:r>
-        <w:rPr>
-          <w:noProof/>
-        </w:rPr>
-        <w:t>1</w:t>
-      </w:r>
-      <w:r>
-        <w:rPr>
-          <w:noProof/>
-        </w:rPr>
-        <w:fldChar w:fldCharType="end"/>
-      </w:r>
+      <w:fldSimple w:instr=" SEQ Figure \* ARABIC ">
+        <w:r>
+          <w:rPr>
+            <w:noProof/>
+          </w:rPr>
+          <w:t>1</w:t>
+        </w:r>
+      </w:fldSimple>
       <w:r>
         <w:t xml:space="preserve"> : Feuille de route d'architecture</w:t>
       </w:r>
@@ -7244,10 +7131,10 @@
           <w:noProof/>
         </w:rPr>
         <w:drawing>
-          <wp:inline distT="0" distB="0" distL="0" distR="0" wp14:anchorId="395FAF44" wp14:editId="3A3DAFC3">
-            <wp:extent cx="5858189" cy="5474241"/>
+          <wp:inline distT="0" distB="0" distL="0" distR="0" wp14:anchorId="1D3D9232" wp14:editId="0E5187B9">
+            <wp:extent cx="5943600" cy="5551805"/>
             <wp:effectExtent l="0" t="0" r="0" b="0"/>
-            <wp:docPr id="22" name="Image 22"/>
+            <wp:docPr id="25" name="Image 25"/>
             <wp:cNvGraphicFramePr>
               <a:graphicFrameLocks xmlns:a="http://schemas.openxmlformats.org/drawingml/2006/main" noChangeAspect="1"/>
             </wp:cNvGraphicFramePr>
@@ -7255,7 +7142,7 @@
               <a:graphicData uri="http://schemas.openxmlformats.org/drawingml/2006/picture">
                 <pic:pic xmlns:pic="http://schemas.openxmlformats.org/drawingml/2006/picture">
                   <pic:nvPicPr>
-                    <pic:cNvPr id="0" name="Picture 4"/>
+                    <pic:cNvPr id="0" name="Picture 5"/>
                     <pic:cNvPicPr>
                       <a:picLocks noChangeAspect="1" noChangeArrowheads="1"/>
                     </pic:cNvPicPr>
@@ -7276,7 +7163,7 @@
                   <pic:spPr bwMode="auto">
                     <a:xfrm>
                       <a:off x="0" y="0"/>
-                      <a:ext cx="5878447" cy="5493171"/>
+                      <a:ext cx="5943600" cy="5551805"/>
                     </a:xfrm>
                     <a:prstGeom prst="rect">
                       <a:avLst/>
@@ -7303,27 +7190,14 @@
       <w:r>
         <w:t xml:space="preserve">Figure </w:t>
       </w:r>
-      <w:r>
-        <w:fldChar w:fldCharType="begin"/>
-      </w:r>
-      <w:r>
-        <w:instrText xml:space="preserve"> SEQ Figure \* ARABIC </w:instrText>
-      </w:r>
-      <w:r>
-        <w:fldChar w:fldCharType="separate"/>
-      </w:r>
-      <w:r>
-        <w:rPr>
-          <w:noProof/>
-        </w:rPr>
-        <w:t>2</w:t>
-      </w:r>
-      <w:r>
-        <w:rPr>
-          <w:noProof/>
-        </w:rPr>
-        <w:fldChar w:fldCharType="end"/>
-      </w:r>
+      <w:fldSimple w:instr=" SEQ Figure \* ARABIC ">
+        <w:r>
+          <w:rPr>
+            <w:noProof/>
+          </w:rPr>
+          <w:t>2</w:t>
+        </w:r>
+      </w:fldSimple>
       <w:r>
         <w:t xml:space="preserve"> : </w:t>
       </w:r>
@@ -7475,10 +7349,10 @@
           <w:noProof/>
         </w:rPr>
         <w:drawing>
-          <wp:inline distT="0" distB="0" distL="0" distR="0" wp14:anchorId="0703CDF4" wp14:editId="5AD987E2">
-            <wp:extent cx="6721992" cy="5607170"/>
-            <wp:effectExtent l="0" t="0" r="3175" b="0"/>
-            <wp:docPr id="23" name="Image 23"/>
+          <wp:inline distT="0" distB="0" distL="0" distR="0" wp14:anchorId="5AAD9236" wp14:editId="36F822D8">
+            <wp:extent cx="6788337" cy="5661061"/>
+            <wp:effectExtent l="0" t="0" r="0" b="0"/>
+            <wp:docPr id="24" name="Image 24"/>
             <wp:cNvGraphicFramePr>
               <a:graphicFrameLocks xmlns:a="http://schemas.openxmlformats.org/drawingml/2006/main" noChangeAspect="1"/>
             </wp:cNvGraphicFramePr>
@@ -7486,7 +7360,7 @@
               <a:graphicData uri="http://schemas.openxmlformats.org/drawingml/2006/picture">
                 <pic:pic xmlns:pic="http://schemas.openxmlformats.org/drawingml/2006/picture">
                   <pic:nvPicPr>
-                    <pic:cNvPr id="0" name="Picture 14"/>
+                    <pic:cNvPr id="0" name="Picture 4"/>
                     <pic:cNvPicPr>
                       <a:picLocks noChangeAspect="1" noChangeArrowheads="1"/>
                     </pic:cNvPicPr>
@@ -7507,7 +7381,7 @@
                   <pic:spPr bwMode="auto">
                     <a:xfrm>
                       <a:off x="0" y="0"/>
-                      <a:ext cx="6746371" cy="5627506"/>
+                      <a:ext cx="6799565" cy="5670425"/>
                     </a:xfrm>
                     <a:prstGeom prst="rect">
                       <a:avLst/>
@@ -7534,27 +7408,14 @@
       <w:r>
         <w:t xml:space="preserve">Figure </w:t>
       </w:r>
-      <w:r>
-        <w:fldChar w:fldCharType="begin"/>
-      </w:r>
-      <w:r>
-        <w:instrText xml:space="preserve"> SEQ Figure \* ARABIC </w:instrText>
-      </w:r>
-      <w:r>
-        <w:fldChar w:fldCharType="separate"/>
-      </w:r>
-      <w:r>
-        <w:rPr>
-          <w:noProof/>
-        </w:rPr>
-        <w:t>3</w:t>
-      </w:r>
-      <w:r>
-        <w:rPr>
-          <w:noProof/>
-        </w:rPr>
-        <w:fldChar w:fldCharType="end"/>
-      </w:r>
+      <w:fldSimple w:instr=" SEQ Figure \* ARABIC ">
+        <w:r>
+          <w:rPr>
+            <w:noProof/>
+          </w:rPr>
+          <w:t>3</w:t>
+        </w:r>
+      </w:fldSimple>
       <w:r>
         <w:t xml:space="preserve"> : </w:t>
       </w:r>
@@ -7818,27 +7679,14 @@
       <w:r>
         <w:t xml:space="preserve">Figure </w:t>
       </w:r>
-      <w:r>
-        <w:fldChar w:fldCharType="begin"/>
-      </w:r>
-      <w:r>
-        <w:instrText xml:space="preserve"> SEQ Figure \* ARABIC </w:instrText>
-      </w:r>
-      <w:r>
-        <w:fldChar w:fldCharType="separate"/>
-      </w:r>
-      <w:r>
-        <w:rPr>
-          <w:noProof/>
-        </w:rPr>
-        <w:t>4</w:t>
-      </w:r>
-      <w:r>
-        <w:rPr>
-          <w:noProof/>
-        </w:rPr>
-        <w:fldChar w:fldCharType="end"/>
-      </w:r>
+      <w:fldSimple w:instr=" SEQ Figure \* ARABIC ">
+        <w:r>
+          <w:rPr>
+            <w:noProof/>
+          </w:rPr>
+          <w:t>4</w:t>
+        </w:r>
+      </w:fldSimple>
       <w:r>
         <w:t xml:space="preserve"> : </w:t>
       </w:r>
@@ -8335,7 +8183,6 @@
       <w:r>
         <w:t xml:space="preserve"> pour les risques </w:t>
       </w:r>
-      <w:proofErr w:type="spellStart"/>
       <w:r>
         <w:rPr>
           <w:i/>
@@ -8343,7 +8190,6 @@
         </w:rPr>
         <w:t>Extreme</w:t>
       </w:r>
-      <w:proofErr w:type="spellEnd"/>
       <w:r>
         <w:t xml:space="preserve">, </w:t>
       </w:r>
@@ -12661,27 +12507,14 @@
       <w:r>
         <w:t xml:space="preserve">Tableau </w:t>
       </w:r>
-      <w:r>
-        <w:fldChar w:fldCharType="begin"/>
-      </w:r>
-      <w:r>
-        <w:instrText xml:space="preserve"> SEQ Tableau \* ARABIC </w:instrText>
-      </w:r>
-      <w:r>
-        <w:fldChar w:fldCharType="separate"/>
-      </w:r>
-      <w:r>
-        <w:rPr>
-          <w:noProof/>
-        </w:rPr>
-        <w:t>5</w:t>
-      </w:r>
-      <w:r>
-        <w:rPr>
-          <w:noProof/>
-        </w:rPr>
-        <w:fldChar w:fldCharType="end"/>
-      </w:r>
+      <w:fldSimple w:instr=" SEQ Tableau \* ARABIC ">
+        <w:r>
+          <w:rPr>
+            <w:noProof/>
+          </w:rPr>
+          <w:t>5</w:t>
+        </w:r>
+      </w:fldSimple>
       <w:r>
         <w:t xml:space="preserve"> : Questionnaire d'évaluation des risques génériques</w:t>
       </w:r>
@@ -13061,7 +12894,6 @@
                 <w:szCs w:val="20"/>
               </w:rPr>
             </w:pPr>
-            <w:proofErr w:type="spellStart"/>
             <w:r>
               <w:rPr>
                 <w:rFonts w:ascii="Calibri" w:eastAsia="Times New Roman" w:hAnsi="Calibri" w:cs="Calibri"/>
@@ -13071,19 +12903,7 @@
                 <w:sz w:val="20"/>
                 <w:szCs w:val="20"/>
               </w:rPr>
-              <w:t>Fréq</w:t>
-            </w:r>
-            <w:proofErr w:type="spellEnd"/>
-            <w:r>
-              <w:rPr>
-                <w:rFonts w:ascii="Calibri" w:eastAsia="Times New Roman" w:hAnsi="Calibri" w:cs="Calibri"/>
-                <w:b/>
-                <w:bCs/>
-                <w:color w:val="000000"/>
-                <w:sz w:val="20"/>
-                <w:szCs w:val="20"/>
-              </w:rPr>
-              <w:t>.</w:t>
+              <w:t>Fréq.</w:t>
             </w:r>
           </w:p>
         </w:tc>
@@ -13213,7 +13033,6 @@
                 <w:szCs w:val="20"/>
               </w:rPr>
             </w:pPr>
-            <w:proofErr w:type="spellStart"/>
             <w:r>
               <w:rPr>
                 <w:rFonts w:ascii="Calibri" w:eastAsia="Times New Roman" w:hAnsi="Calibri" w:cs="Calibri"/>
@@ -13223,19 +13042,7 @@
                 <w:sz w:val="20"/>
                 <w:szCs w:val="20"/>
               </w:rPr>
-              <w:t>Fréq</w:t>
-            </w:r>
-            <w:proofErr w:type="spellEnd"/>
-            <w:r>
-              <w:rPr>
-                <w:rFonts w:ascii="Calibri" w:eastAsia="Times New Roman" w:hAnsi="Calibri" w:cs="Calibri"/>
-                <w:b/>
-                <w:bCs/>
-                <w:color w:val="000000"/>
-                <w:sz w:val="20"/>
-                <w:szCs w:val="20"/>
-              </w:rPr>
-              <w:t>.</w:t>
+              <w:t>Fréq.</w:t>
             </w:r>
           </w:p>
         </w:tc>
@@ -13483,23 +13290,13 @@
                 <w:szCs w:val="20"/>
               </w:rPr>
             </w:pPr>
-            <w:proofErr w:type="spellStart"/>
             <w:r>
               <w:rPr>
                 <w:rFonts w:cstheme="minorHAnsi"/>
                 <w:sz w:val="20"/>
                 <w:szCs w:val="20"/>
               </w:rPr>
-              <w:t>Freq</w:t>
-            </w:r>
-            <w:proofErr w:type="spellEnd"/>
-            <w:r>
-              <w:rPr>
-                <w:rFonts w:cstheme="minorHAnsi"/>
-                <w:sz w:val="20"/>
-                <w:szCs w:val="20"/>
-              </w:rPr>
-              <w:t>.</w:t>
+              <w:t>Freq.</w:t>
             </w:r>
           </w:p>
         </w:tc>
@@ -13734,23 +13531,13 @@
                 <w:szCs w:val="20"/>
               </w:rPr>
             </w:pPr>
-            <w:proofErr w:type="spellStart"/>
             <w:r>
               <w:rPr>
                 <w:rFonts w:cstheme="minorHAnsi"/>
                 <w:sz w:val="20"/>
                 <w:szCs w:val="20"/>
               </w:rPr>
-              <w:t>Marg</w:t>
-            </w:r>
-            <w:proofErr w:type="spellEnd"/>
-            <w:r>
-              <w:rPr>
-                <w:rFonts w:cstheme="minorHAnsi"/>
-                <w:sz w:val="20"/>
-                <w:szCs w:val="20"/>
-              </w:rPr>
-              <w:t>.</w:t>
+              <w:t>Marg.</w:t>
             </w:r>
           </w:p>
         </w:tc>
@@ -13774,7 +13561,6 @@
                 <w:szCs w:val="20"/>
               </w:rPr>
             </w:pPr>
-            <w:proofErr w:type="spellStart"/>
             <w:r>
               <w:rPr>
                 <w:sz w:val="20"/>
@@ -13782,7 +13568,6 @@
               </w:rPr>
               <w:t>Seldom</w:t>
             </w:r>
-            <w:proofErr w:type="spellEnd"/>
           </w:p>
         </w:tc>
         <w:tc>
@@ -13992,7 +13777,6 @@
                 <w:szCs w:val="20"/>
               </w:rPr>
             </w:pPr>
-            <w:proofErr w:type="spellStart"/>
             <w:r>
               <w:rPr>
                 <w:rFonts w:cstheme="minorHAnsi"/>
@@ -14001,7 +13785,6 @@
               </w:rPr>
               <w:t>Likely</w:t>
             </w:r>
-            <w:proofErr w:type="spellEnd"/>
           </w:p>
         </w:tc>
         <w:tc>
@@ -14100,21 +13883,12 @@
                 <w:szCs w:val="20"/>
               </w:rPr>
             </w:pPr>
-            <w:proofErr w:type="spellStart"/>
-            <w:r>
-              <w:rPr>
-                <w:sz w:val="20"/>
-                <w:szCs w:val="20"/>
-              </w:rPr>
-              <w:t>Marg</w:t>
-            </w:r>
-            <w:proofErr w:type="spellEnd"/>
-            <w:r>
-              <w:rPr>
-                <w:sz w:val="20"/>
-                <w:szCs w:val="20"/>
-              </w:rPr>
-              <w:t>.</w:t>
+            <w:r>
+              <w:rPr>
+                <w:sz w:val="20"/>
+                <w:szCs w:val="20"/>
+              </w:rPr>
+              <w:t>Marg.</w:t>
             </w:r>
           </w:p>
         </w:tc>
@@ -14139,21 +13913,12 @@
                 <w:szCs w:val="20"/>
               </w:rPr>
             </w:pPr>
-            <w:proofErr w:type="spellStart"/>
-            <w:r>
-              <w:rPr>
-                <w:sz w:val="20"/>
-                <w:szCs w:val="20"/>
-              </w:rPr>
-              <w:t>Occas</w:t>
-            </w:r>
-            <w:proofErr w:type="spellEnd"/>
-            <w:r>
-              <w:rPr>
-                <w:sz w:val="20"/>
-                <w:szCs w:val="20"/>
-              </w:rPr>
-              <w:t>.</w:t>
+            <w:r>
+              <w:rPr>
+                <w:sz w:val="20"/>
+                <w:szCs w:val="20"/>
+              </w:rPr>
+              <w:t>Occas.</w:t>
             </w:r>
           </w:p>
         </w:tc>
@@ -14334,23 +14099,13 @@
                 <w:szCs w:val="20"/>
               </w:rPr>
             </w:pPr>
-            <w:proofErr w:type="spellStart"/>
             <w:r>
               <w:rPr>
                 <w:rFonts w:cstheme="minorHAnsi"/>
                 <w:sz w:val="20"/>
                 <w:szCs w:val="20"/>
               </w:rPr>
-              <w:t>Marg</w:t>
-            </w:r>
-            <w:proofErr w:type="spellEnd"/>
-            <w:r>
-              <w:rPr>
-                <w:rFonts w:cstheme="minorHAnsi"/>
-                <w:sz w:val="20"/>
-                <w:szCs w:val="20"/>
-              </w:rPr>
-              <w:t>.</w:t>
+              <w:t>Marg.</w:t>
             </w:r>
           </w:p>
         </w:tc>
@@ -14375,7 +14130,6 @@
                 <w:szCs w:val="20"/>
               </w:rPr>
             </w:pPr>
-            <w:proofErr w:type="spellStart"/>
             <w:r>
               <w:rPr>
                 <w:sz w:val="20"/>
@@ -14383,7 +14137,6 @@
               </w:rPr>
               <w:t>Likely</w:t>
             </w:r>
-            <w:proofErr w:type="spellEnd"/>
           </w:p>
         </w:tc>
         <w:tc>
@@ -14481,21 +14234,12 @@
                 <w:szCs w:val="20"/>
               </w:rPr>
             </w:pPr>
-            <w:proofErr w:type="spellStart"/>
-            <w:r>
-              <w:rPr>
-                <w:sz w:val="20"/>
-                <w:szCs w:val="20"/>
-              </w:rPr>
-              <w:t>Marg</w:t>
-            </w:r>
-            <w:proofErr w:type="spellEnd"/>
-            <w:r>
-              <w:rPr>
-                <w:sz w:val="20"/>
-                <w:szCs w:val="20"/>
-              </w:rPr>
-              <w:t>.</w:t>
+            <w:r>
+              <w:rPr>
+                <w:sz w:val="20"/>
+                <w:szCs w:val="20"/>
+              </w:rPr>
+              <w:t>Marg.</w:t>
             </w:r>
           </w:p>
         </w:tc>
@@ -14518,7 +14262,6 @@
                 <w:szCs w:val="20"/>
               </w:rPr>
             </w:pPr>
-            <w:proofErr w:type="spellStart"/>
             <w:r>
               <w:rPr>
                 <w:sz w:val="20"/>
@@ -14526,7 +14269,6 @@
               </w:rPr>
               <w:t>Seldom</w:t>
             </w:r>
-            <w:proofErr w:type="spellEnd"/>
           </w:p>
         </w:tc>
         <w:tc>
@@ -14770,7 +14512,6 @@
                 <w:szCs w:val="20"/>
               </w:rPr>
             </w:pPr>
-            <w:proofErr w:type="spellStart"/>
             <w:r>
               <w:rPr>
                 <w:sz w:val="20"/>
@@ -14778,7 +14519,6 @@
               </w:rPr>
               <w:t>Seldom</w:t>
             </w:r>
-            <w:proofErr w:type="spellEnd"/>
           </w:p>
         </w:tc>
         <w:tc>
@@ -14906,7 +14646,6 @@
                 <w:szCs w:val="20"/>
               </w:rPr>
             </w:pPr>
-            <w:proofErr w:type="spellStart"/>
             <w:r>
               <w:rPr>
                 <w:rFonts w:cstheme="minorHAnsi"/>
@@ -14915,7 +14654,6 @@
               </w:rPr>
               <w:t>Unlikely</w:t>
             </w:r>
-            <w:proofErr w:type="spellEnd"/>
           </w:p>
         </w:tc>
         <w:tc>
@@ -15141,7 +14879,6 @@
                 <w:szCs w:val="20"/>
               </w:rPr>
             </w:pPr>
-            <w:proofErr w:type="spellStart"/>
             <w:r>
               <w:rPr>
                 <w:rFonts w:cstheme="minorHAnsi"/>
@@ -15150,7 +14887,6 @@
               </w:rPr>
               <w:t>Seldom</w:t>
             </w:r>
-            <w:proofErr w:type="spellEnd"/>
           </w:p>
         </w:tc>
         <w:tc>
@@ -15248,21 +14984,12 @@
                 <w:szCs w:val="20"/>
               </w:rPr>
             </w:pPr>
-            <w:proofErr w:type="spellStart"/>
-            <w:r>
-              <w:rPr>
-                <w:sz w:val="20"/>
-                <w:szCs w:val="20"/>
-              </w:rPr>
-              <w:t>Marg</w:t>
-            </w:r>
-            <w:proofErr w:type="spellEnd"/>
-            <w:r>
-              <w:rPr>
-                <w:sz w:val="20"/>
-                <w:szCs w:val="20"/>
-              </w:rPr>
-              <w:t>.</w:t>
+            <w:r>
+              <w:rPr>
+                <w:sz w:val="20"/>
+                <w:szCs w:val="20"/>
+              </w:rPr>
+              <w:t>Marg.</w:t>
             </w:r>
           </w:p>
         </w:tc>
@@ -15286,7 +15013,6 @@
                 <w:szCs w:val="20"/>
               </w:rPr>
             </w:pPr>
-            <w:proofErr w:type="spellStart"/>
             <w:r>
               <w:rPr>
                 <w:sz w:val="20"/>
@@ -15294,7 +15020,6 @@
               </w:rPr>
               <w:t>Seldom</w:t>
             </w:r>
-            <w:proofErr w:type="spellEnd"/>
           </w:p>
         </w:tc>
         <w:tc>
@@ -15545,23 +15270,13 @@
                 <w:szCs w:val="20"/>
               </w:rPr>
             </w:pPr>
-            <w:proofErr w:type="spellStart"/>
             <w:r>
               <w:rPr>
                 <w:rFonts w:cstheme="minorHAnsi"/>
                 <w:sz w:val="20"/>
                 <w:szCs w:val="20"/>
               </w:rPr>
-              <w:t>Freq</w:t>
-            </w:r>
-            <w:proofErr w:type="spellEnd"/>
-            <w:r>
-              <w:rPr>
-                <w:rFonts w:cstheme="minorHAnsi"/>
-                <w:sz w:val="20"/>
-                <w:szCs w:val="20"/>
-              </w:rPr>
-              <w:t>.</w:t>
+              <w:t>Freq.</w:t>
             </w:r>
           </w:p>
         </w:tc>
@@ -15713,21 +15428,12 @@
                 <w:szCs w:val="20"/>
               </w:rPr>
             </w:pPr>
-            <w:proofErr w:type="spellStart"/>
-            <w:r>
-              <w:rPr>
-                <w:sz w:val="20"/>
-                <w:szCs w:val="20"/>
-              </w:rPr>
-              <w:t>Marg</w:t>
-            </w:r>
-            <w:proofErr w:type="spellEnd"/>
-            <w:r>
-              <w:rPr>
-                <w:sz w:val="20"/>
-                <w:szCs w:val="20"/>
-              </w:rPr>
-              <w:t>.</w:t>
+            <w:r>
+              <w:rPr>
+                <w:sz w:val="20"/>
+                <w:szCs w:val="20"/>
+              </w:rPr>
+              <w:t>Marg.</w:t>
             </w:r>
           </w:p>
         </w:tc>
@@ -15751,7 +15457,6 @@
                 <w:szCs w:val="20"/>
               </w:rPr>
             </w:pPr>
-            <w:proofErr w:type="spellStart"/>
             <w:r>
               <w:rPr>
                 <w:sz w:val="20"/>
@@ -15759,7 +15464,6 @@
               </w:rPr>
               <w:t>Seldom</w:t>
             </w:r>
-            <w:proofErr w:type="spellEnd"/>
           </w:p>
         </w:tc>
         <w:tc>
@@ -15973,23 +15677,13 @@
                 <w:szCs w:val="20"/>
               </w:rPr>
             </w:pPr>
-            <w:proofErr w:type="spellStart"/>
             <w:r>
               <w:rPr>
                 <w:rFonts w:cstheme="minorHAnsi"/>
                 <w:sz w:val="20"/>
                 <w:szCs w:val="20"/>
               </w:rPr>
-              <w:t>Occas</w:t>
-            </w:r>
-            <w:proofErr w:type="spellEnd"/>
-            <w:r>
-              <w:rPr>
-                <w:rFonts w:cstheme="minorHAnsi"/>
-                <w:sz w:val="20"/>
-                <w:szCs w:val="20"/>
-              </w:rPr>
-              <w:t>.</w:t>
+              <w:t>Occas.</w:t>
             </w:r>
           </w:p>
         </w:tc>
@@ -16117,7 +15811,6 @@
                 <w:szCs w:val="20"/>
               </w:rPr>
             </w:pPr>
-            <w:proofErr w:type="spellStart"/>
             <w:r>
               <w:rPr>
                 <w:sz w:val="20"/>
@@ -16125,7 +15818,6 @@
               </w:rPr>
               <w:t>Unlikely</w:t>
             </w:r>
-            <w:proofErr w:type="spellEnd"/>
           </w:p>
         </w:tc>
         <w:tc>
@@ -16172,27 +15864,14 @@
       <w:r>
         <w:t xml:space="preserve">Tableau </w:t>
       </w:r>
-      <w:r>
-        <w:fldChar w:fldCharType="begin"/>
-      </w:r>
-      <w:r>
-        <w:instrText xml:space="preserve"> SEQ Tableau \* ARABIC </w:instrText>
-      </w:r>
-      <w:r>
-        <w:fldChar w:fldCharType="separate"/>
-      </w:r>
-      <w:r>
-        <w:rPr>
-          <w:noProof/>
-        </w:rPr>
-        <w:t>6</w:t>
-      </w:r>
-      <w:r>
-        <w:rPr>
-          <w:noProof/>
-        </w:rPr>
-        <w:fldChar w:fldCharType="end"/>
-      </w:r>
+      <w:fldSimple w:instr=" SEQ Tableau \* ARABIC ">
+        <w:r>
+          <w:rPr>
+            <w:noProof/>
+          </w:rPr>
+          <w:t>6</w:t>
+        </w:r>
+      </w:fldSimple>
       <w:r>
         <w:t xml:space="preserve"> : Catalogue des risques associés à la gestion projet</w:t>
       </w:r>
@@ -16562,7 +16241,6 @@
                 <w:szCs w:val="20"/>
               </w:rPr>
             </w:pPr>
-            <w:proofErr w:type="spellStart"/>
             <w:r>
               <w:rPr>
                 <w:rFonts w:ascii="Calibri" w:eastAsia="Times New Roman" w:hAnsi="Calibri" w:cs="Calibri"/>
@@ -16572,19 +16250,7 @@
                 <w:sz w:val="20"/>
                 <w:szCs w:val="20"/>
               </w:rPr>
-              <w:t>Fréq</w:t>
-            </w:r>
-            <w:proofErr w:type="spellEnd"/>
-            <w:r>
-              <w:rPr>
-                <w:rFonts w:ascii="Calibri" w:eastAsia="Times New Roman" w:hAnsi="Calibri" w:cs="Calibri"/>
-                <w:b/>
-                <w:bCs/>
-                <w:color w:val="000000"/>
-                <w:sz w:val="20"/>
-                <w:szCs w:val="20"/>
-              </w:rPr>
-              <w:t>.</w:t>
+              <w:t>Fréq.</w:t>
             </w:r>
           </w:p>
         </w:tc>
@@ -16713,7 +16379,6 @@
                 <w:szCs w:val="20"/>
               </w:rPr>
             </w:pPr>
-            <w:proofErr w:type="spellStart"/>
             <w:r>
               <w:rPr>
                 <w:rFonts w:ascii="Calibri" w:eastAsia="Times New Roman" w:hAnsi="Calibri" w:cs="Calibri"/>
@@ -16723,19 +16388,7 @@
                 <w:sz w:val="20"/>
                 <w:szCs w:val="20"/>
               </w:rPr>
-              <w:t>Fréq</w:t>
-            </w:r>
-            <w:proofErr w:type="spellEnd"/>
-            <w:r>
-              <w:rPr>
-                <w:rFonts w:ascii="Calibri" w:eastAsia="Times New Roman" w:hAnsi="Calibri" w:cs="Calibri"/>
-                <w:b/>
-                <w:bCs/>
-                <w:color w:val="000000"/>
-                <w:sz w:val="20"/>
-                <w:szCs w:val="20"/>
-              </w:rPr>
-              <w:t>.</w:t>
+              <w:t>Fréq.</w:t>
             </w:r>
           </w:p>
         </w:tc>
@@ -17098,7 +16751,6 @@
                 <w:szCs w:val="20"/>
               </w:rPr>
             </w:pPr>
-            <w:proofErr w:type="spellStart"/>
             <w:r>
               <w:rPr>
                 <w:rFonts w:cstheme="minorHAnsi"/>
@@ -17123,7 +16775,6 @@
               </w:rPr>
               <w:t>ely</w:t>
             </w:r>
-            <w:proofErr w:type="spellEnd"/>
           </w:p>
         </w:tc>
         <w:tc>
@@ -17325,7 +16976,6 @@
                 <w:szCs w:val="20"/>
               </w:rPr>
             </w:pPr>
-            <w:proofErr w:type="spellStart"/>
             <w:r>
               <w:rPr>
                 <w:sz w:val="20"/>
@@ -17333,7 +16983,6 @@
               </w:rPr>
               <w:t>Unlikely</w:t>
             </w:r>
-            <w:proofErr w:type="spellEnd"/>
           </w:p>
         </w:tc>
         <w:tc>
@@ -17665,23 +17314,13 @@
                 <w:szCs w:val="20"/>
               </w:rPr>
             </w:pPr>
-            <w:proofErr w:type="spellStart"/>
             <w:r>
               <w:rPr>
                 <w:rFonts w:cstheme="minorHAnsi"/>
                 <w:sz w:val="20"/>
                 <w:szCs w:val="20"/>
               </w:rPr>
-              <w:t>Occas</w:t>
-            </w:r>
-            <w:proofErr w:type="spellEnd"/>
-            <w:r>
-              <w:rPr>
-                <w:rFonts w:cstheme="minorHAnsi"/>
-                <w:sz w:val="20"/>
-                <w:szCs w:val="20"/>
-              </w:rPr>
-              <w:t>.</w:t>
+              <w:t>Occas.</w:t>
             </w:r>
           </w:p>
         </w:tc>
@@ -17895,7 +17534,6 @@
                 <w:szCs w:val="20"/>
               </w:rPr>
             </w:pPr>
-            <w:proofErr w:type="spellStart"/>
             <w:r>
               <w:rPr>
                 <w:sz w:val="20"/>
@@ -17903,7 +17541,6 @@
               </w:rPr>
               <w:t>Unlikely</w:t>
             </w:r>
-            <w:proofErr w:type="spellEnd"/>
           </w:p>
         </w:tc>
         <w:tc>
@@ -18157,21 +17794,12 @@
                 <w:szCs w:val="20"/>
               </w:rPr>
             </w:pPr>
-            <w:proofErr w:type="spellStart"/>
-            <w:r>
-              <w:rPr>
-                <w:sz w:val="20"/>
-                <w:szCs w:val="20"/>
-              </w:rPr>
-              <w:t>Occas</w:t>
-            </w:r>
-            <w:proofErr w:type="spellEnd"/>
-            <w:r>
-              <w:rPr>
-                <w:sz w:val="20"/>
-                <w:szCs w:val="20"/>
-              </w:rPr>
-              <w:t>.</w:t>
+            <w:r>
+              <w:rPr>
+                <w:sz w:val="20"/>
+                <w:szCs w:val="20"/>
+              </w:rPr>
+              <w:t>Occas.</w:t>
             </w:r>
           </w:p>
         </w:tc>
@@ -18284,21 +17912,12 @@
                 <w:szCs w:val="20"/>
               </w:rPr>
             </w:pPr>
-            <w:proofErr w:type="spellStart"/>
-            <w:r>
-              <w:rPr>
-                <w:sz w:val="20"/>
-                <w:szCs w:val="20"/>
-              </w:rPr>
-              <w:t>Marg</w:t>
-            </w:r>
-            <w:proofErr w:type="spellEnd"/>
-            <w:r>
-              <w:rPr>
-                <w:sz w:val="20"/>
-                <w:szCs w:val="20"/>
-              </w:rPr>
-              <w:t>.</w:t>
+            <w:r>
+              <w:rPr>
+                <w:sz w:val="20"/>
+                <w:szCs w:val="20"/>
+              </w:rPr>
+              <w:t>Marg.</w:t>
             </w:r>
           </w:p>
         </w:tc>
@@ -18322,7 +17941,6 @@
                 <w:szCs w:val="20"/>
               </w:rPr>
             </w:pPr>
-            <w:proofErr w:type="spellStart"/>
             <w:r>
               <w:rPr>
                 <w:sz w:val="20"/>
@@ -18330,7 +17948,6 @@
               </w:rPr>
               <w:t>Unlikely</w:t>
             </w:r>
-            <w:proofErr w:type="spellEnd"/>
           </w:p>
         </w:tc>
         <w:tc>
@@ -18527,21 +18144,12 @@
                 <w:szCs w:val="20"/>
               </w:rPr>
             </w:pPr>
-            <w:proofErr w:type="spellStart"/>
-            <w:r>
-              <w:rPr>
-                <w:sz w:val="20"/>
-                <w:szCs w:val="20"/>
-              </w:rPr>
-              <w:t>Marg</w:t>
-            </w:r>
-            <w:proofErr w:type="spellEnd"/>
-            <w:r>
-              <w:rPr>
-                <w:sz w:val="20"/>
-                <w:szCs w:val="20"/>
-              </w:rPr>
-              <w:t>.</w:t>
+            <w:r>
+              <w:rPr>
+                <w:sz w:val="20"/>
+                <w:szCs w:val="20"/>
+              </w:rPr>
+              <w:t>Marg.</w:t>
             </w:r>
           </w:p>
         </w:tc>
@@ -18566,21 +18174,12 @@
                 <w:szCs w:val="20"/>
               </w:rPr>
             </w:pPr>
-            <w:proofErr w:type="spellStart"/>
-            <w:r>
-              <w:rPr>
-                <w:sz w:val="20"/>
-                <w:szCs w:val="20"/>
-              </w:rPr>
-              <w:t>Occas</w:t>
-            </w:r>
-            <w:proofErr w:type="spellEnd"/>
-            <w:r>
-              <w:rPr>
-                <w:sz w:val="20"/>
-                <w:szCs w:val="20"/>
-              </w:rPr>
-              <w:t>.</w:t>
+            <w:r>
+              <w:rPr>
+                <w:sz w:val="20"/>
+                <w:szCs w:val="20"/>
+              </w:rPr>
+              <w:t>Occas.</w:t>
             </w:r>
           </w:p>
         </w:tc>
@@ -18678,23 +18277,13 @@
                 <w:szCs w:val="20"/>
               </w:rPr>
             </w:pPr>
-            <w:proofErr w:type="spellStart"/>
             <w:r>
               <w:rPr>
                 <w:rFonts w:cstheme="minorHAnsi"/>
                 <w:sz w:val="20"/>
                 <w:szCs w:val="20"/>
               </w:rPr>
-              <w:t>Marg</w:t>
-            </w:r>
-            <w:proofErr w:type="spellEnd"/>
-            <w:r>
-              <w:rPr>
-                <w:rFonts w:cstheme="minorHAnsi"/>
-                <w:sz w:val="20"/>
-                <w:szCs w:val="20"/>
-              </w:rPr>
-              <w:t>.</w:t>
+              <w:t>Marg.</w:t>
             </w:r>
           </w:p>
         </w:tc>
@@ -18719,7 +18308,6 @@
                 <w:szCs w:val="20"/>
               </w:rPr>
             </w:pPr>
-            <w:proofErr w:type="spellStart"/>
             <w:r>
               <w:rPr>
                 <w:rFonts w:cstheme="minorHAnsi"/>
@@ -18728,7 +18316,6 @@
               </w:rPr>
               <w:t>Unlikely</w:t>
             </w:r>
-            <w:proofErr w:type="spellEnd"/>
           </w:p>
         </w:tc>
         <w:tc>
@@ -19008,23 +18595,13 @@
                 <w:szCs w:val="20"/>
               </w:rPr>
             </w:pPr>
-            <w:proofErr w:type="spellStart"/>
             <w:r>
               <w:rPr>
                 <w:rFonts w:cstheme="minorHAnsi"/>
                 <w:sz w:val="20"/>
                 <w:szCs w:val="20"/>
               </w:rPr>
-              <w:t>Freq</w:t>
-            </w:r>
-            <w:proofErr w:type="spellEnd"/>
-            <w:r>
-              <w:rPr>
-                <w:rFonts w:cstheme="minorHAnsi"/>
-                <w:sz w:val="20"/>
-                <w:szCs w:val="20"/>
-              </w:rPr>
-              <w:t>.</w:t>
+              <w:t>Freq.</w:t>
             </w:r>
           </w:p>
         </w:tc>
@@ -19162,7 +18739,6 @@
                 <w:szCs w:val="20"/>
               </w:rPr>
             </w:pPr>
-            <w:proofErr w:type="spellStart"/>
             <w:r>
               <w:rPr>
                 <w:rFonts w:cstheme="minorHAnsi"/>
@@ -19171,7 +18747,6 @@
               </w:rPr>
               <w:t>Unlikely</w:t>
             </w:r>
-            <w:proofErr w:type="spellEnd"/>
           </w:p>
         </w:tc>
         <w:tc>
@@ -19456,7 +19031,6 @@
                 <w:szCs w:val="20"/>
               </w:rPr>
             </w:pPr>
-            <w:proofErr w:type="spellStart"/>
             <w:r>
               <w:rPr>
                 <w:rFonts w:cstheme="minorHAnsi"/>
@@ -19465,7 +19039,6 @@
               </w:rPr>
               <w:t>Seldom</w:t>
             </w:r>
-            <w:proofErr w:type="spellEnd"/>
           </w:p>
         </w:tc>
         <w:tc>
@@ -19630,7 +19203,6 @@
                 <w:szCs w:val="20"/>
               </w:rPr>
             </w:pPr>
-            <w:proofErr w:type="spellStart"/>
             <w:r>
               <w:rPr>
                 <w:sz w:val="20"/>
@@ -19638,7 +19210,6 @@
               </w:rPr>
               <w:t>Unlikey</w:t>
             </w:r>
-            <w:proofErr w:type="spellEnd"/>
           </w:p>
         </w:tc>
         <w:tc>
@@ -19901,23 +19472,13 @@
                 <w:szCs w:val="20"/>
               </w:rPr>
             </w:pPr>
-            <w:proofErr w:type="spellStart"/>
             <w:r>
               <w:rPr>
                 <w:rFonts w:cstheme="minorHAnsi"/>
                 <w:sz w:val="20"/>
                 <w:szCs w:val="20"/>
               </w:rPr>
-              <w:t>Occas</w:t>
-            </w:r>
-            <w:proofErr w:type="spellEnd"/>
-            <w:r>
-              <w:rPr>
-                <w:rFonts w:cstheme="minorHAnsi"/>
-                <w:sz w:val="20"/>
-                <w:szCs w:val="20"/>
-              </w:rPr>
-              <w:t>.</w:t>
+              <w:t>Occas.</w:t>
             </w:r>
           </w:p>
         </w:tc>
@@ -20132,7 +19693,6 @@
                 <w:szCs w:val="20"/>
               </w:rPr>
             </w:pPr>
-            <w:proofErr w:type="spellStart"/>
             <w:r>
               <w:rPr>
                 <w:sz w:val="20"/>
@@ -20140,7 +19700,6 @@
               </w:rPr>
               <w:t>Unlikely</w:t>
             </w:r>
-            <w:proofErr w:type="spellEnd"/>
           </w:p>
         </w:tc>
         <w:tc>
@@ -20195,27 +19754,14 @@
       <w:r>
         <w:t xml:space="preserve">Tableau </w:t>
       </w:r>
-      <w:r>
-        <w:fldChar w:fldCharType="begin"/>
-      </w:r>
-      <w:r>
-        <w:instrText xml:space="preserve"> SEQ Tableau \* ARABIC </w:instrText>
-      </w:r>
-      <w:r>
-        <w:fldChar w:fldCharType="separate"/>
-      </w:r>
-      <w:r>
-        <w:rPr>
-          <w:noProof/>
-        </w:rPr>
-        <w:t>7</w:t>
-      </w:r>
-      <w:r>
-        <w:rPr>
-          <w:noProof/>
-        </w:rPr>
-        <w:fldChar w:fldCharType="end"/>
-      </w:r>
+      <w:fldSimple w:instr=" SEQ Tableau \* ARABIC ">
+        <w:r>
+          <w:rPr>
+            <w:noProof/>
+          </w:rPr>
+          <w:t>7</w:t>
+        </w:r>
+      </w:fldSimple>
       <w:r>
         <w:t xml:space="preserve"> : Catalogue des risques </w:t>
       </w:r>
@@ -20242,13 +19788,13 @@
       <w:pPr>
         <w:pStyle w:val="Titre2"/>
       </w:pPr>
-      <w:bookmarkStart w:id="44" w:name="_Toc78113520"/>
-      <w:bookmarkStart w:id="45" w:name="_Toc107861760"/>
-      <w:bookmarkEnd w:id="10"/>
+      <w:bookmarkStart w:id="44" w:name="_Toc107861760"/>
+      <w:bookmarkStart w:id="45" w:name="_Toc78113520"/>
+      <w:bookmarkEnd w:id="11"/>
       <w:r>
         <w:t>Figures</w:t>
       </w:r>
-      <w:bookmarkEnd w:id="45"/>
+      <w:bookmarkEnd w:id="44"/>
     </w:p>
     <w:p>
       <w:pPr>
@@ -20553,7 +20099,7 @@
       <w:r>
         <w:t>Tableaux</w:t>
       </w:r>
-      <w:bookmarkEnd w:id="44"/>
+      <w:bookmarkEnd w:id="45"/>
       <w:bookmarkEnd w:id="46"/>
     </w:p>
     <w:p>
@@ -22064,27 +21610,14 @@
     <w:pPr>
       <w:pStyle w:val="En-tte"/>
     </w:pPr>
-    <w:r>
-      <w:fldChar w:fldCharType="begin"/>
-    </w:r>
-    <w:r>
-      <w:instrText xml:space="preserve"> STYLEREF  "Titre 1"  \* MERGEFORMAT </w:instrText>
-    </w:r>
-    <w:r>
-      <w:fldChar w:fldCharType="separate"/>
-    </w:r>
-    <w:r>
-      <w:rPr>
-        <w:noProof/>
-      </w:rPr>
-      <w:t>ANALYSE DES RISQUES</w:t>
-    </w:r>
-    <w:r>
-      <w:rPr>
-        <w:noProof/>
-      </w:rPr>
-      <w:fldChar w:fldCharType="end"/>
-    </w:r>
+    <w:fldSimple w:instr=" STYLEREF  &quot;Titre 1&quot;  \* MERGEFORMAT ">
+      <w:r>
+        <w:rPr>
+          <w:noProof/>
+        </w:rPr>
+        <w:t>ANALYSE DES RISQUES</w:t>
+      </w:r>
+    </w:fldSimple>
     <w:r>
       <w:rPr>
         <w:noProof/>
@@ -22125,27 +21658,14 @@
     <w:pPr>
       <w:pStyle w:val="En-tte"/>
     </w:pPr>
-    <w:r>
-      <w:fldChar w:fldCharType="begin"/>
-    </w:r>
-    <w:r>
-      <w:instrText xml:space="preserve"> STYLEREF  "Titre 1"  \* MERGEFORMAT </w:instrText>
-    </w:r>
-    <w:r>
-      <w:fldChar w:fldCharType="separate"/>
-    </w:r>
-    <w:r>
-      <w:rPr>
-        <w:noProof/>
-      </w:rPr>
-      <w:t>ANALYSE DES RISQUES</w:t>
-    </w:r>
-    <w:r>
-      <w:rPr>
-        <w:noProof/>
-      </w:rPr>
-      <w:fldChar w:fldCharType="end"/>
-    </w:r>
+    <w:fldSimple w:instr=" STYLEREF  &quot;Titre 1&quot;  \* MERGEFORMAT ">
+      <w:r>
+        <w:rPr>
+          <w:noProof/>
+        </w:rPr>
+        <w:t>TABLES DES RÉFÉRENCES</w:t>
+      </w:r>
+    </w:fldSimple>
     <w:r>
       <w:rPr>
         <w:noProof/>
@@ -22204,27 +21724,14 @@
     <w:pPr>
       <w:pStyle w:val="En-tte"/>
     </w:pPr>
-    <w:r>
-      <w:fldChar w:fldCharType="begin"/>
-    </w:r>
-    <w:r>
-      <w:instrText xml:space="preserve"> STYLEREF  "Titre 1"  \* MERGEFORMAT </w:instrText>
-    </w:r>
-    <w:r>
-      <w:fldChar w:fldCharType="separate"/>
-    </w:r>
-    <w:r>
-      <w:rPr>
-        <w:noProof/>
-      </w:rPr>
-      <w:t>TABLES DES RÉFÉRENCES</w:t>
-    </w:r>
-    <w:r>
-      <w:rPr>
-        <w:noProof/>
-      </w:rPr>
-      <w:fldChar w:fldCharType="end"/>
-    </w:r>
+    <w:fldSimple w:instr=" STYLEREF  &quot;Titre 1&quot;  \* MERGEFORMAT ">
+      <w:r>
+        <w:rPr>
+          <w:noProof/>
+        </w:rPr>
+        <w:t>TABLES DES RÉFÉRENCES</w:t>
+      </w:r>
+    </w:fldSimple>
     <w:r>
       <w:rPr>
         <w:noProof/>
@@ -22282,21 +21789,21 @@
         <v:path o:extrusionok="f" gradientshapeok="t" o:connecttype="rect"/>
         <o:lock v:ext="edit" aspectratio="t"/>
       </v:shapetype>
-      <v:shape id="_x0000_i1191" type="#_x0000_t75" alt="Indicateur1 avec un remplissage uni" style="width:9.7pt;height:12.95pt;visibility:visible" o:gfxdata="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" o:bullet="t">
+      <v:shape id="_x0000_i1065" type="#_x0000_t75" alt="Indicateur1 avec un remplissage uni" style="width:9.25pt;height:13.35pt;visibility:visible" o:gfxdata="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" o:bullet="t">
         <v:imagedata r:id="rId1" o:title="" cropleft="-9899f" cropright="-11947f"/>
       </v:shape>
     </w:pict>
   </w:numPicBullet>
   <w:numPicBullet w:numPicBulletId="1">
     <w:pict>
-      <v:shape id="_x0000_i1192" type="#_x0000_t75" alt="Indicateur1 avec un remplissage uni" style="width:1in;height:1in;visibility:visible;mso-wrap-style:square" o:bullet="t">
+      <v:shape id="_x0000_i1066" type="#_x0000_t75" alt="Indicateur1 avec un remplissage uni" style="width:1in;height:1in;visibility:visible;mso-wrap-style:square" o:bullet="t">
         <v:imagedata r:id="rId2" o:title="Indicateur1 avec un remplissage uni"/>
       </v:shape>
     </w:pict>
   </w:numPicBullet>
   <w:numPicBullet w:numPicBulletId="2">
     <w:pict>
-      <v:shape id="_x0000_i1193" type="#_x0000_t75" alt="Indicateur1 avec un remplissage uni" style="width:8.9pt;height:11.35pt;visibility:visible" o:gfxdata="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" o:bullet="t">
+      <v:shape id="_x0000_i1067" type="#_x0000_t75" alt="Indicateur1 avec un remplissage uni" style="width:9.25pt;height:11.3pt;visibility:visible" o:gfxdata="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" o:bullet="t">
         <v:imagedata r:id="rId3" o:title="" cropbottom="-1140f" cropleft="-10986f" cropright="-12122f"/>
       </v:shape>
     </w:pict>
@@ -29635,28 +29142,28 @@
 </file>
 
 <file path=customXml/item1.xml><?xml version="1.0" encoding="utf-8"?>
-<b:Sources xmlns:b="http://schemas.openxmlformats.org/officeDocument/2006/bibliography" xmlns="http://schemas.openxmlformats.org/officeDocument/2006/bibliography" SelectedStyle="\APASixthEditionOfficeOnline.xsl" StyleName="APA" Version="6"/>
-</file>
-
-<file path=customXml/item2.xml><?xml version="1.0" encoding="utf-8"?>
 <go:gDocsCustomXmlDataStorage xmlns:go="http://customooxmlschemas.google.com/" xmlns:r="http://schemas.openxmlformats.org/officeDocument/2006/relationships">
   <go:docsCustomData xmlns:go="http://customooxmlschemas.google.com/" roundtripDataSignature="AMtx7mj8bvlXyk6gfbrLwJXO/FvWiC9Yig==">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</go:docsCustomData>
 </go:gDocsCustomXmlDataStorage>
 </file>
 
-<file path=customXml/itemProps1.xml><?xml version="1.0" encoding="utf-8"?>
-<ds:datastoreItem xmlns:ds="http://schemas.openxmlformats.org/officeDocument/2006/customXml" ds:itemID="{4B096B17-6408-4466-8E14-340F741101A8}">
-  <ds:schemaRefs>
-    <ds:schemaRef ds:uri="http://schemas.openxmlformats.org/officeDocument/2006/bibliography"/>
-  </ds:schemaRefs>
-</ds:datastoreItem>
+<file path=customXml/item2.xml><?xml version="1.0" encoding="utf-8"?>
+<b:Sources xmlns:b="http://schemas.openxmlformats.org/officeDocument/2006/bibliography" xmlns="http://schemas.openxmlformats.org/officeDocument/2006/bibliography" SelectedStyle="\APASixthEditionOfficeOnline.xsl" StyleName="APA" Version="6"/>
 </file>
 
-<file path=customXml/itemProps2.xml><?xml version="1.0" encoding="utf-8"?>
+<file path=customXml/itemProps1.xml><?xml version="1.0" encoding="utf-8"?>
 <ds:datastoreItem xmlns:ds="http://schemas.openxmlformats.org/officeDocument/2006/customXml" ds:itemID="{11111111-1234-1234-1234-123412341234}">
   <ds:schemaRefs>
     <ds:schemaRef ds:uri="http://customooxmlschemas.google.com/"/>
     <ds:schemaRef ds:uri="http://schemas.openxmlformats.org/officeDocument/2006/relationships"/>
   </ds:schemaRefs>
 </ds:datastoreItem>
+</file>
+
+<file path=customXml/itemProps2.xml><?xml version="1.0" encoding="utf-8"?>
+<ds:datastoreItem xmlns:ds="http://schemas.openxmlformats.org/officeDocument/2006/customXml" ds:itemID="{4B096B17-6408-4466-8E14-340F741101A8}">
+  <ds:schemaRefs>
+    <ds:schemaRef ds:uri="http://schemas.openxmlformats.org/officeDocument/2006/bibliography"/>
+  </ds:schemaRefs>
+</ds:datastoreItem>
 </file>
</xml_diff>

<commit_message>
Modification : Risques de la présentation + Typo
</commit_message>
<xml_diff>
--- a/P9_02_Roadmap.docx
+++ b/P9_02_Roadmap.docx
@@ -264,6 +264,7 @@
         </w:rPr>
         <w:t xml:space="preserve">- </w:t>
       </w:r>
+      <w:proofErr w:type="spellStart"/>
       <w:r>
         <w:rPr>
           <w:rFonts w:ascii="Open Sans" w:eastAsia="Open Sans" w:hAnsi="Open Sans" w:cs="Open Sans"/>
@@ -272,7 +273,18 @@
           <w:sz w:val="44"/>
           <w:szCs w:val="44"/>
         </w:rPr>
-        <w:t xml:space="preserve">SuperTechSoft </w:t>
+        <w:t>SuperTechSoft</w:t>
+      </w:r>
+      <w:proofErr w:type="spellEnd"/>
+      <w:r>
+        <w:rPr>
+          <w:rFonts w:ascii="Open Sans" w:eastAsia="Open Sans" w:hAnsi="Open Sans" w:cs="Open Sans"/>
+          <w:b/>
+          <w:color w:val="2D7287"/>
+          <w:sz w:val="44"/>
+          <w:szCs w:val="44"/>
+        </w:rPr>
+        <w:t xml:space="preserve"> </w:t>
       </w:r>
       <w:r>
         <w:rPr>
@@ -464,7 +476,7 @@
           <w:szCs w:val="32"/>
           <w:lang w:val="en-GB"/>
         </w:rPr>
-        <w:t>04/07/2022</w:t>
+        <w:t>06/07/2022</w:t>
       </w:r>
       <w:r>
         <w:rPr>
@@ -558,6 +570,7 @@
         <w:t xml:space="preserve">– </w:t>
       </w:r>
       <w:bookmarkEnd w:id="3"/>
+      <w:proofErr w:type="spellStart"/>
       <w:r>
         <w:rPr>
           <w:b/>
@@ -568,6 +581,7 @@
         </w:rPr>
         <w:t>SuperTechSoft</w:t>
       </w:r>
+      <w:proofErr w:type="spellEnd"/>
     </w:p>
     <w:p>
       <w:pPr>
@@ -826,7 +840,7 @@
               <w:rPr>
                 <w:noProof/>
               </w:rPr>
-              <w:t>04/07/2022</w:t>
+              <w:t>06/07/2022</w:t>
             </w:r>
             <w:r>
               <w:fldChar w:fldCharType="end"/>
@@ -918,14 +932,27 @@
       <w:r>
         <w:t xml:space="preserve">Tableau </w:t>
       </w:r>
-      <w:fldSimple w:instr=" SEQ Tableau \* ARABIC ">
-        <w:r>
-          <w:rPr>
-            <w:noProof/>
-          </w:rPr>
-          <w:t>1</w:t>
-        </w:r>
-      </w:fldSimple>
+      <w:r>
+        <w:fldChar w:fldCharType="begin"/>
+      </w:r>
+      <w:r>
+        <w:instrText xml:space="preserve"> SEQ Tableau \* ARABIC </w:instrText>
+      </w:r>
+      <w:r>
+        <w:fldChar w:fldCharType="separate"/>
+      </w:r>
+      <w:r>
+        <w:rPr>
+          <w:noProof/>
+        </w:rPr>
+        <w:t>1</w:t>
+      </w:r>
+      <w:r>
+        <w:rPr>
+          <w:noProof/>
+        </w:rPr>
+        <w:fldChar w:fldCharType="end"/>
+      </w:r>
       <w:r>
         <w:t xml:space="preserve"> </w:t>
       </w:r>
@@ -2998,9 +3025,11 @@
               <w:spacing w:after="0" w:line="240" w:lineRule="auto"/>
               <w:jc w:val="both"/>
             </w:pPr>
+            <w:proofErr w:type="spellStart"/>
             <w:r>
               <w:t>SuperTechSoft</w:t>
             </w:r>
+            <w:proofErr w:type="spellEnd"/>
           </w:p>
         </w:tc>
         <w:tc>
@@ -3027,8 +3056,17 @@
                 <w:i/>
                 <w:iCs/>
               </w:rPr>
-              <w:t>Product Owner</w:t>
-            </w:r>
+              <w:t xml:space="preserve">Product </w:t>
+            </w:r>
+            <w:proofErr w:type="spellStart"/>
+            <w:r>
+              <w:rPr>
+                <w:i/>
+                <w:iCs/>
+              </w:rPr>
+              <w:t>Owner</w:t>
+            </w:r>
+            <w:proofErr w:type="spellEnd"/>
           </w:p>
           <w:p>
             <w:pPr>
@@ -3111,9 +3149,11 @@
               <w:spacing w:after="0" w:line="240" w:lineRule="auto"/>
               <w:jc w:val="both"/>
             </w:pPr>
+            <w:proofErr w:type="spellStart"/>
             <w:r>
               <w:t>SuperTechSoft</w:t>
             </w:r>
+            <w:proofErr w:type="spellEnd"/>
           </w:p>
         </w:tc>
         <w:tc>
@@ -3165,8 +3205,16 @@
               <w:rPr>
                 <w:lang w:val="en-GB"/>
               </w:rPr>
-              <w:t>Supervision des travaux d’architecture</w:t>
-            </w:r>
+              <w:t xml:space="preserve">Supervision des travaux </w:t>
+            </w:r>
+            <w:proofErr w:type="spellStart"/>
+            <w:r>
+              <w:rPr>
+                <w:lang w:val="en-GB"/>
+              </w:rPr>
+              <w:t>d’architecture</w:t>
+            </w:r>
+            <w:proofErr w:type="spellEnd"/>
           </w:p>
         </w:tc>
       </w:tr>
@@ -3240,9 +3288,11 @@
               <w:spacing w:after="0" w:line="240" w:lineRule="auto"/>
               <w:jc w:val="both"/>
             </w:pPr>
+            <w:proofErr w:type="spellStart"/>
             <w:r>
               <w:t>SuperTechSoft</w:t>
             </w:r>
+            <w:proofErr w:type="spellEnd"/>
           </w:p>
         </w:tc>
         <w:tc>
@@ -3293,14 +3343,27 @@
       <w:r>
         <w:t xml:space="preserve">Tableau </w:t>
       </w:r>
-      <w:fldSimple w:instr=" SEQ Tableau \* ARABIC ">
-        <w:r>
-          <w:rPr>
-            <w:noProof/>
-          </w:rPr>
-          <w:t>2</w:t>
-        </w:r>
-      </w:fldSimple>
+      <w:r>
+        <w:fldChar w:fldCharType="begin"/>
+      </w:r>
+      <w:r>
+        <w:instrText xml:space="preserve"> SEQ Tableau \* ARABIC </w:instrText>
+      </w:r>
+      <w:r>
+        <w:fldChar w:fldCharType="separate"/>
+      </w:r>
+      <w:r>
+        <w:rPr>
+          <w:noProof/>
+        </w:rPr>
+        <w:t>2</w:t>
+      </w:r>
+      <w:r>
+        <w:rPr>
+          <w:noProof/>
+        </w:rPr>
+        <w:fldChar w:fldCharType="end"/>
+      </w:r>
       <w:r>
         <w:t xml:space="preserve"> : Catalogue des parties prenantes identifiées</w:t>
       </w:r>
@@ -3422,7 +3485,27 @@
           <w:sz w:val="20"/>
           <w:szCs w:val="20"/>
         </w:rPr>
-        <w:t xml:space="preserve">restataire de développement, SuperTechSoft, SCS Magasine). </w:t>
+        <w:t xml:space="preserve">restataire de développement, </w:t>
+      </w:r>
+      <w:proofErr w:type="spellStart"/>
+      <w:r>
+        <w:rPr>
+          <w:rFonts w:ascii="Calibri" w:hAnsi="Calibri" w:cs="Calibri"/>
+          <w:color w:val="262626" w:themeColor="text1" w:themeTint="D9"/>
+          <w:sz w:val="20"/>
+          <w:szCs w:val="20"/>
+        </w:rPr>
+        <w:t>SuperTechSoft</w:t>
+      </w:r>
+      <w:proofErr w:type="spellEnd"/>
+      <w:r>
+        <w:rPr>
+          <w:rFonts w:ascii="Calibri" w:hAnsi="Calibri" w:cs="Calibri"/>
+          <w:color w:val="262626" w:themeColor="text1" w:themeTint="D9"/>
+          <w:sz w:val="20"/>
+          <w:szCs w:val="20"/>
+        </w:rPr>
+        <w:t xml:space="preserve">, SCS Magasine). </w:t>
       </w:r>
     </w:p>
     <w:p>
@@ -3461,7 +3544,15 @@
         <w:jc w:val="both"/>
       </w:pPr>
       <w:r>
-        <w:t>Les KPI’s du projet sont défini</w:t>
+        <w:t xml:space="preserve">Les </w:t>
+      </w:r>
+      <w:proofErr w:type="spellStart"/>
+      <w:r>
+        <w:t>KPI’s</w:t>
+      </w:r>
+      <w:proofErr w:type="spellEnd"/>
+      <w:r>
+        <w:t xml:space="preserve"> du projet sont défini</w:t>
       </w:r>
       <w:r>
         <w:t>s</w:t>
@@ -3882,8 +3973,13 @@
         <w:pStyle w:val="Titre2"/>
       </w:pPr>
       <w:bookmarkStart w:id="23" w:name="_Toc107861748"/>
-      <w:r>
-        <w:t xml:space="preserve">Quality </w:t>
+      <w:proofErr w:type="spellStart"/>
+      <w:r>
+        <w:t>Quality</w:t>
+      </w:r>
+      <w:proofErr w:type="spellEnd"/>
+      <w:r>
+        <w:t xml:space="preserve"> </w:t>
       </w:r>
       <w:r>
         <w:t>A</w:t>
@@ -5085,8 +5181,13 @@
               <w:spacing w:after="0" w:line="240" w:lineRule="auto"/>
             </w:pPr>
             <w:r>
-              <w:t>Product Owner</w:t>
-            </w:r>
+              <w:t xml:space="preserve">Product </w:t>
+            </w:r>
+            <w:proofErr w:type="spellStart"/>
+            <w:r>
+              <w:t>Owner</w:t>
+            </w:r>
+            <w:proofErr w:type="spellEnd"/>
           </w:p>
         </w:tc>
         <w:tc>
@@ -5104,7 +5205,15 @@
               <w:spacing w:after="0" w:line="240" w:lineRule="auto"/>
             </w:pPr>
             <w:r>
-              <w:t xml:space="preserve">Product Owner, </w:t>
+              <w:t xml:space="preserve">Product </w:t>
+            </w:r>
+            <w:proofErr w:type="spellStart"/>
+            <w:r>
+              <w:t>Owner</w:t>
+            </w:r>
+            <w:proofErr w:type="spellEnd"/>
+            <w:r>
+              <w:t xml:space="preserve">, </w:t>
             </w:r>
             <w:r>
               <w:rPr>
@@ -5610,14 +5719,27 @@
       <w:r>
         <w:t xml:space="preserve">Tableau </w:t>
       </w:r>
-      <w:fldSimple w:instr=" SEQ Tableau \* ARABIC ">
-        <w:r>
-          <w:rPr>
-            <w:noProof/>
-          </w:rPr>
-          <w:t>3</w:t>
-        </w:r>
-      </w:fldSimple>
+      <w:r>
+        <w:fldChar w:fldCharType="begin"/>
+      </w:r>
+      <w:r>
+        <w:instrText xml:space="preserve"> SEQ Tableau \* ARABIC </w:instrText>
+      </w:r>
+      <w:r>
+        <w:fldChar w:fldCharType="separate"/>
+      </w:r>
+      <w:r>
+        <w:rPr>
+          <w:noProof/>
+        </w:rPr>
+        <w:t>3</w:t>
+      </w:r>
+      <w:r>
+        <w:rPr>
+          <w:noProof/>
+        </w:rPr>
+        <w:fldChar w:fldCharType="end"/>
+      </w:r>
       <w:r>
         <w:t xml:space="preserve"> : Catalogue des lots de travaux pour le projet SCS GED</w:t>
       </w:r>
@@ -6054,8 +6176,13 @@
               <w:spacing w:after="0" w:line="240" w:lineRule="auto"/>
               <w:jc w:val="both"/>
             </w:pPr>
-            <w:r>
-              <w:t>PoC de la solution</w:t>
+            <w:proofErr w:type="spellStart"/>
+            <w:r>
+              <w:t>PoC</w:t>
+            </w:r>
+            <w:proofErr w:type="spellEnd"/>
+            <w:r>
+              <w:t xml:space="preserve"> de la solution</w:t>
             </w:r>
           </w:p>
         </w:tc>
@@ -6920,14 +7047,27 @@
       <w:r>
         <w:t xml:space="preserve">Tableau </w:t>
       </w:r>
-      <w:fldSimple w:instr=" SEQ Tableau \* ARABIC ">
-        <w:r>
-          <w:rPr>
-            <w:noProof/>
-          </w:rPr>
-          <w:t>4</w:t>
-        </w:r>
-      </w:fldSimple>
+      <w:r>
+        <w:fldChar w:fldCharType="begin"/>
+      </w:r>
+      <w:r>
+        <w:instrText xml:space="preserve"> SEQ Tableau \* ARABIC </w:instrText>
+      </w:r>
+      <w:r>
+        <w:fldChar w:fldCharType="separate"/>
+      </w:r>
+      <w:r>
+        <w:rPr>
+          <w:noProof/>
+        </w:rPr>
+        <w:t>4</w:t>
+      </w:r>
+      <w:r>
+        <w:rPr>
+          <w:noProof/>
+        </w:rPr>
+        <w:fldChar w:fldCharType="end"/>
+      </w:r>
       <w:r>
         <w:t xml:space="preserve"> : Catalogues des livrables accompagnant les lots de travaux</w:t>
       </w:r>
@@ -7032,14 +7172,27 @@
       <w:r>
         <w:t xml:space="preserve">Figure </w:t>
       </w:r>
-      <w:fldSimple w:instr=" SEQ Figure \* ARABIC ">
-        <w:r>
-          <w:rPr>
-            <w:noProof/>
-          </w:rPr>
-          <w:t>1</w:t>
-        </w:r>
-      </w:fldSimple>
+      <w:r>
+        <w:fldChar w:fldCharType="begin"/>
+      </w:r>
+      <w:r>
+        <w:instrText xml:space="preserve"> SEQ Figure \* ARABIC </w:instrText>
+      </w:r>
+      <w:r>
+        <w:fldChar w:fldCharType="separate"/>
+      </w:r>
+      <w:r>
+        <w:rPr>
+          <w:noProof/>
+        </w:rPr>
+        <w:t>1</w:t>
+      </w:r>
+      <w:r>
+        <w:rPr>
+          <w:noProof/>
+        </w:rPr>
+        <w:fldChar w:fldCharType="end"/>
+      </w:r>
       <w:r>
         <w:t xml:space="preserve"> : Feuille de route d'architecture</w:t>
       </w:r>
@@ -7190,14 +7343,27 @@
       <w:r>
         <w:t xml:space="preserve">Figure </w:t>
       </w:r>
-      <w:fldSimple w:instr=" SEQ Figure \* ARABIC ">
-        <w:r>
-          <w:rPr>
-            <w:noProof/>
-          </w:rPr>
-          <w:t>2</w:t>
-        </w:r>
-      </w:fldSimple>
+      <w:r>
+        <w:fldChar w:fldCharType="begin"/>
+      </w:r>
+      <w:r>
+        <w:instrText xml:space="preserve"> SEQ Figure \* ARABIC </w:instrText>
+      </w:r>
+      <w:r>
+        <w:fldChar w:fldCharType="separate"/>
+      </w:r>
+      <w:r>
+        <w:rPr>
+          <w:noProof/>
+        </w:rPr>
+        <w:t>2</w:t>
+      </w:r>
+      <w:r>
+        <w:rPr>
+          <w:noProof/>
+        </w:rPr>
+        <w:fldChar w:fldCharType="end"/>
+      </w:r>
       <w:r>
         <w:t xml:space="preserve"> : </w:t>
       </w:r>
@@ -7408,14 +7574,27 @@
       <w:r>
         <w:t xml:space="preserve">Figure </w:t>
       </w:r>
-      <w:fldSimple w:instr=" SEQ Figure \* ARABIC ">
-        <w:r>
-          <w:rPr>
-            <w:noProof/>
-          </w:rPr>
-          <w:t>3</w:t>
-        </w:r>
-      </w:fldSimple>
+      <w:r>
+        <w:fldChar w:fldCharType="begin"/>
+      </w:r>
+      <w:r>
+        <w:instrText xml:space="preserve"> SEQ Figure \* ARABIC </w:instrText>
+      </w:r>
+      <w:r>
+        <w:fldChar w:fldCharType="separate"/>
+      </w:r>
+      <w:r>
+        <w:rPr>
+          <w:noProof/>
+        </w:rPr>
+        <w:t>3</w:t>
+      </w:r>
+      <w:r>
+        <w:rPr>
+          <w:noProof/>
+        </w:rPr>
+        <w:fldChar w:fldCharType="end"/>
+      </w:r>
       <w:r>
         <w:t xml:space="preserve"> : </w:t>
       </w:r>
@@ -7679,14 +7858,27 @@
       <w:r>
         <w:t xml:space="preserve">Figure </w:t>
       </w:r>
-      <w:fldSimple w:instr=" SEQ Figure \* ARABIC ">
-        <w:r>
-          <w:rPr>
-            <w:noProof/>
-          </w:rPr>
-          <w:t>4</w:t>
-        </w:r>
-      </w:fldSimple>
+      <w:r>
+        <w:fldChar w:fldCharType="begin"/>
+      </w:r>
+      <w:r>
+        <w:instrText xml:space="preserve"> SEQ Figure \* ARABIC </w:instrText>
+      </w:r>
+      <w:r>
+        <w:fldChar w:fldCharType="separate"/>
+      </w:r>
+      <w:r>
+        <w:rPr>
+          <w:noProof/>
+        </w:rPr>
+        <w:t>4</w:t>
+      </w:r>
+      <w:r>
+        <w:rPr>
+          <w:noProof/>
+        </w:rPr>
+        <w:fldChar w:fldCharType="end"/>
+      </w:r>
       <w:r>
         <w:t xml:space="preserve"> : </w:t>
       </w:r>
@@ -8183,6 +8375,7 @@
       <w:r>
         <w:t xml:space="preserve"> pour les risques </w:t>
       </w:r>
+      <w:proofErr w:type="spellStart"/>
       <w:r>
         <w:rPr>
           <w:i/>
@@ -8190,6 +8383,7 @@
         </w:rPr>
         <w:t>Extreme</w:t>
       </w:r>
+      <w:proofErr w:type="spellEnd"/>
       <w:r>
         <w:t xml:space="preserve">, </w:t>
       </w:r>
@@ -8237,7 +8431,13 @@
         <w:t>l’ensemble</w:t>
       </w:r>
       <w:r>
-        <w:t xml:space="preserve"> des mesures indiquées seront appliquées.</w:t>
+        <w:t xml:space="preserve"> des mesures </w:t>
+      </w:r>
+      <w:r>
+        <w:t>d’atténuations</w:t>
+      </w:r>
+      <w:r>
+        <w:t xml:space="preserve"> seront appliquées.</w:t>
       </w:r>
     </w:p>
     <w:p>
@@ -12507,14 +12707,27 @@
       <w:r>
         <w:t xml:space="preserve">Tableau </w:t>
       </w:r>
-      <w:fldSimple w:instr=" SEQ Tableau \* ARABIC ">
-        <w:r>
-          <w:rPr>
-            <w:noProof/>
-          </w:rPr>
-          <w:t>5</w:t>
-        </w:r>
-      </w:fldSimple>
+      <w:r>
+        <w:fldChar w:fldCharType="begin"/>
+      </w:r>
+      <w:r>
+        <w:instrText xml:space="preserve"> SEQ Tableau \* ARABIC </w:instrText>
+      </w:r>
+      <w:r>
+        <w:fldChar w:fldCharType="separate"/>
+      </w:r>
+      <w:r>
+        <w:rPr>
+          <w:noProof/>
+        </w:rPr>
+        <w:t>5</w:t>
+      </w:r>
+      <w:r>
+        <w:rPr>
+          <w:noProof/>
+        </w:rPr>
+        <w:fldChar w:fldCharType="end"/>
+      </w:r>
       <w:r>
         <w:t xml:space="preserve"> : Questionnaire d'évaluation des risques génériques</w:t>
       </w:r>
@@ -12894,6 +13107,7 @@
                 <w:szCs w:val="20"/>
               </w:rPr>
             </w:pPr>
+            <w:proofErr w:type="spellStart"/>
             <w:r>
               <w:rPr>
                 <w:rFonts w:ascii="Calibri" w:eastAsia="Times New Roman" w:hAnsi="Calibri" w:cs="Calibri"/>
@@ -12903,7 +13117,19 @@
                 <w:sz w:val="20"/>
                 <w:szCs w:val="20"/>
               </w:rPr>
-              <w:t>Fréq.</w:t>
+              <w:t>Fréq</w:t>
+            </w:r>
+            <w:proofErr w:type="spellEnd"/>
+            <w:r>
+              <w:rPr>
+                <w:rFonts w:ascii="Calibri" w:eastAsia="Times New Roman" w:hAnsi="Calibri" w:cs="Calibri"/>
+                <w:b/>
+                <w:bCs/>
+                <w:color w:val="000000"/>
+                <w:sz w:val="20"/>
+                <w:szCs w:val="20"/>
+              </w:rPr>
+              <w:t>.</w:t>
             </w:r>
           </w:p>
         </w:tc>
@@ -13033,6 +13259,7 @@
                 <w:szCs w:val="20"/>
               </w:rPr>
             </w:pPr>
+            <w:proofErr w:type="spellStart"/>
             <w:r>
               <w:rPr>
                 <w:rFonts w:ascii="Calibri" w:eastAsia="Times New Roman" w:hAnsi="Calibri" w:cs="Calibri"/>
@@ -13042,7 +13269,19 @@
                 <w:sz w:val="20"/>
                 <w:szCs w:val="20"/>
               </w:rPr>
-              <w:t>Fréq.</w:t>
+              <w:t>Fréq</w:t>
+            </w:r>
+            <w:proofErr w:type="spellEnd"/>
+            <w:r>
+              <w:rPr>
+                <w:rFonts w:ascii="Calibri" w:eastAsia="Times New Roman" w:hAnsi="Calibri" w:cs="Calibri"/>
+                <w:b/>
+                <w:bCs/>
+                <w:color w:val="000000"/>
+                <w:sz w:val="20"/>
+                <w:szCs w:val="20"/>
+              </w:rPr>
+              <w:t>.</w:t>
             </w:r>
           </w:p>
         </w:tc>
@@ -13290,13 +13529,23 @@
                 <w:szCs w:val="20"/>
               </w:rPr>
             </w:pPr>
+            <w:proofErr w:type="spellStart"/>
             <w:r>
               <w:rPr>
                 <w:rFonts w:cstheme="minorHAnsi"/>
                 <w:sz w:val="20"/>
                 <w:szCs w:val="20"/>
               </w:rPr>
-              <w:t>Freq.</w:t>
+              <w:t>Freq</w:t>
+            </w:r>
+            <w:proofErr w:type="spellEnd"/>
+            <w:r>
+              <w:rPr>
+                <w:rFonts w:cstheme="minorHAnsi"/>
+                <w:sz w:val="20"/>
+                <w:szCs w:val="20"/>
+              </w:rPr>
+              <w:t>.</w:t>
             </w:r>
           </w:p>
         </w:tc>
@@ -13531,13 +13780,23 @@
                 <w:szCs w:val="20"/>
               </w:rPr>
             </w:pPr>
+            <w:proofErr w:type="spellStart"/>
             <w:r>
               <w:rPr>
                 <w:rFonts w:cstheme="minorHAnsi"/>
                 <w:sz w:val="20"/>
                 <w:szCs w:val="20"/>
               </w:rPr>
-              <w:t>Marg.</w:t>
+              <w:t>Marg</w:t>
+            </w:r>
+            <w:proofErr w:type="spellEnd"/>
+            <w:r>
+              <w:rPr>
+                <w:rFonts w:cstheme="minorHAnsi"/>
+                <w:sz w:val="20"/>
+                <w:szCs w:val="20"/>
+              </w:rPr>
+              <w:t>.</w:t>
             </w:r>
           </w:p>
         </w:tc>
@@ -13561,6 +13820,7 @@
                 <w:szCs w:val="20"/>
               </w:rPr>
             </w:pPr>
+            <w:proofErr w:type="spellStart"/>
             <w:r>
               <w:rPr>
                 <w:sz w:val="20"/>
@@ -13568,6 +13828,7 @@
               </w:rPr>
               <w:t>Seldom</w:t>
             </w:r>
+            <w:proofErr w:type="spellEnd"/>
           </w:p>
         </w:tc>
         <w:tc>
@@ -13777,6 +14038,7 @@
                 <w:szCs w:val="20"/>
               </w:rPr>
             </w:pPr>
+            <w:proofErr w:type="spellStart"/>
             <w:r>
               <w:rPr>
                 <w:rFonts w:cstheme="minorHAnsi"/>
@@ -13785,6 +14047,7 @@
               </w:rPr>
               <w:t>Likely</w:t>
             </w:r>
+            <w:proofErr w:type="spellEnd"/>
           </w:p>
         </w:tc>
         <w:tc>
@@ -13883,12 +14146,21 @@
                 <w:szCs w:val="20"/>
               </w:rPr>
             </w:pPr>
-            <w:r>
-              <w:rPr>
-                <w:sz w:val="20"/>
-                <w:szCs w:val="20"/>
-              </w:rPr>
-              <w:t>Marg.</w:t>
+            <w:proofErr w:type="spellStart"/>
+            <w:r>
+              <w:rPr>
+                <w:sz w:val="20"/>
+                <w:szCs w:val="20"/>
+              </w:rPr>
+              <w:t>Marg</w:t>
+            </w:r>
+            <w:proofErr w:type="spellEnd"/>
+            <w:r>
+              <w:rPr>
+                <w:sz w:val="20"/>
+                <w:szCs w:val="20"/>
+              </w:rPr>
+              <w:t>.</w:t>
             </w:r>
           </w:p>
         </w:tc>
@@ -13913,12 +14185,21 @@
                 <w:szCs w:val="20"/>
               </w:rPr>
             </w:pPr>
-            <w:r>
-              <w:rPr>
-                <w:sz w:val="20"/>
-                <w:szCs w:val="20"/>
-              </w:rPr>
-              <w:t>Occas.</w:t>
+            <w:proofErr w:type="spellStart"/>
+            <w:r>
+              <w:rPr>
+                <w:sz w:val="20"/>
+                <w:szCs w:val="20"/>
+              </w:rPr>
+              <w:t>Occas</w:t>
+            </w:r>
+            <w:proofErr w:type="spellEnd"/>
+            <w:r>
+              <w:rPr>
+                <w:sz w:val="20"/>
+                <w:szCs w:val="20"/>
+              </w:rPr>
+              <w:t>.</w:t>
             </w:r>
           </w:p>
         </w:tc>
@@ -14099,13 +14380,23 @@
                 <w:szCs w:val="20"/>
               </w:rPr>
             </w:pPr>
+            <w:proofErr w:type="spellStart"/>
             <w:r>
               <w:rPr>
                 <w:rFonts w:cstheme="minorHAnsi"/>
                 <w:sz w:val="20"/>
                 <w:szCs w:val="20"/>
               </w:rPr>
-              <w:t>Marg.</w:t>
+              <w:t>Marg</w:t>
+            </w:r>
+            <w:proofErr w:type="spellEnd"/>
+            <w:r>
+              <w:rPr>
+                <w:rFonts w:cstheme="minorHAnsi"/>
+                <w:sz w:val="20"/>
+                <w:szCs w:val="20"/>
+              </w:rPr>
+              <w:t>.</w:t>
             </w:r>
           </w:p>
         </w:tc>
@@ -14130,6 +14421,7 @@
                 <w:szCs w:val="20"/>
               </w:rPr>
             </w:pPr>
+            <w:proofErr w:type="spellStart"/>
             <w:r>
               <w:rPr>
                 <w:sz w:val="20"/>
@@ -14137,6 +14429,7 @@
               </w:rPr>
               <w:t>Likely</w:t>
             </w:r>
+            <w:proofErr w:type="spellEnd"/>
           </w:p>
         </w:tc>
         <w:tc>
@@ -14234,12 +14527,21 @@
                 <w:szCs w:val="20"/>
               </w:rPr>
             </w:pPr>
-            <w:r>
-              <w:rPr>
-                <w:sz w:val="20"/>
-                <w:szCs w:val="20"/>
-              </w:rPr>
-              <w:t>Marg.</w:t>
+            <w:proofErr w:type="spellStart"/>
+            <w:r>
+              <w:rPr>
+                <w:sz w:val="20"/>
+                <w:szCs w:val="20"/>
+              </w:rPr>
+              <w:t>Marg</w:t>
+            </w:r>
+            <w:proofErr w:type="spellEnd"/>
+            <w:r>
+              <w:rPr>
+                <w:sz w:val="20"/>
+                <w:szCs w:val="20"/>
+              </w:rPr>
+              <w:t>.</w:t>
             </w:r>
           </w:p>
         </w:tc>
@@ -14262,6 +14564,7 @@
                 <w:szCs w:val="20"/>
               </w:rPr>
             </w:pPr>
+            <w:proofErr w:type="spellStart"/>
             <w:r>
               <w:rPr>
                 <w:sz w:val="20"/>
@@ -14269,6 +14572,7 @@
               </w:rPr>
               <w:t>Seldom</w:t>
             </w:r>
+            <w:proofErr w:type="spellEnd"/>
           </w:p>
         </w:tc>
         <w:tc>
@@ -14512,6 +14816,7 @@
                 <w:szCs w:val="20"/>
               </w:rPr>
             </w:pPr>
+            <w:proofErr w:type="spellStart"/>
             <w:r>
               <w:rPr>
                 <w:sz w:val="20"/>
@@ -14519,6 +14824,7 @@
               </w:rPr>
               <w:t>Seldom</w:t>
             </w:r>
+            <w:proofErr w:type="spellEnd"/>
           </w:p>
         </w:tc>
         <w:tc>
@@ -14646,6 +14952,7 @@
                 <w:szCs w:val="20"/>
               </w:rPr>
             </w:pPr>
+            <w:proofErr w:type="spellStart"/>
             <w:r>
               <w:rPr>
                 <w:rFonts w:cstheme="minorHAnsi"/>
@@ -14654,6 +14961,7 @@
               </w:rPr>
               <w:t>Unlikely</w:t>
             </w:r>
+            <w:proofErr w:type="spellEnd"/>
           </w:p>
         </w:tc>
         <w:tc>
@@ -14879,6 +15187,7 @@
                 <w:szCs w:val="20"/>
               </w:rPr>
             </w:pPr>
+            <w:proofErr w:type="spellStart"/>
             <w:r>
               <w:rPr>
                 <w:rFonts w:cstheme="minorHAnsi"/>
@@ -14887,6 +15196,7 @@
               </w:rPr>
               <w:t>Seldom</w:t>
             </w:r>
+            <w:proofErr w:type="spellEnd"/>
           </w:p>
         </w:tc>
         <w:tc>
@@ -14984,12 +15294,21 @@
                 <w:szCs w:val="20"/>
               </w:rPr>
             </w:pPr>
-            <w:r>
-              <w:rPr>
-                <w:sz w:val="20"/>
-                <w:szCs w:val="20"/>
-              </w:rPr>
-              <w:t>Marg.</w:t>
+            <w:proofErr w:type="spellStart"/>
+            <w:r>
+              <w:rPr>
+                <w:sz w:val="20"/>
+                <w:szCs w:val="20"/>
+              </w:rPr>
+              <w:t>Marg</w:t>
+            </w:r>
+            <w:proofErr w:type="spellEnd"/>
+            <w:r>
+              <w:rPr>
+                <w:sz w:val="20"/>
+                <w:szCs w:val="20"/>
+              </w:rPr>
+              <w:t>.</w:t>
             </w:r>
           </w:p>
         </w:tc>
@@ -15013,6 +15332,7 @@
                 <w:szCs w:val="20"/>
               </w:rPr>
             </w:pPr>
+            <w:proofErr w:type="spellStart"/>
             <w:r>
               <w:rPr>
                 <w:sz w:val="20"/>
@@ -15020,6 +15340,7 @@
               </w:rPr>
               <w:t>Seldom</w:t>
             </w:r>
+            <w:proofErr w:type="spellEnd"/>
           </w:p>
         </w:tc>
         <w:tc>
@@ -15270,13 +15591,23 @@
                 <w:szCs w:val="20"/>
               </w:rPr>
             </w:pPr>
+            <w:proofErr w:type="spellStart"/>
             <w:r>
               <w:rPr>
                 <w:rFonts w:cstheme="minorHAnsi"/>
                 <w:sz w:val="20"/>
                 <w:szCs w:val="20"/>
               </w:rPr>
-              <w:t>Freq.</w:t>
+              <w:t>Freq</w:t>
+            </w:r>
+            <w:proofErr w:type="spellEnd"/>
+            <w:r>
+              <w:rPr>
+                <w:rFonts w:cstheme="minorHAnsi"/>
+                <w:sz w:val="20"/>
+                <w:szCs w:val="20"/>
+              </w:rPr>
+              <w:t>.</w:t>
             </w:r>
           </w:p>
         </w:tc>
@@ -15428,12 +15759,21 @@
                 <w:szCs w:val="20"/>
               </w:rPr>
             </w:pPr>
-            <w:r>
-              <w:rPr>
-                <w:sz w:val="20"/>
-                <w:szCs w:val="20"/>
-              </w:rPr>
-              <w:t>Marg.</w:t>
+            <w:proofErr w:type="spellStart"/>
+            <w:r>
+              <w:rPr>
+                <w:sz w:val="20"/>
+                <w:szCs w:val="20"/>
+              </w:rPr>
+              <w:t>Marg</w:t>
+            </w:r>
+            <w:proofErr w:type="spellEnd"/>
+            <w:r>
+              <w:rPr>
+                <w:sz w:val="20"/>
+                <w:szCs w:val="20"/>
+              </w:rPr>
+              <w:t>.</w:t>
             </w:r>
           </w:p>
         </w:tc>
@@ -15457,6 +15797,7 @@
                 <w:szCs w:val="20"/>
               </w:rPr>
             </w:pPr>
+            <w:proofErr w:type="spellStart"/>
             <w:r>
               <w:rPr>
                 <w:sz w:val="20"/>
@@ -15464,6 +15805,7 @@
               </w:rPr>
               <w:t>Seldom</w:t>
             </w:r>
+            <w:proofErr w:type="spellEnd"/>
           </w:p>
         </w:tc>
         <w:tc>
@@ -15677,13 +16019,23 @@
                 <w:szCs w:val="20"/>
               </w:rPr>
             </w:pPr>
+            <w:proofErr w:type="spellStart"/>
             <w:r>
               <w:rPr>
                 <w:rFonts w:cstheme="minorHAnsi"/>
                 <w:sz w:val="20"/>
                 <w:szCs w:val="20"/>
               </w:rPr>
-              <w:t>Occas.</w:t>
+              <w:t>Occas</w:t>
+            </w:r>
+            <w:proofErr w:type="spellEnd"/>
+            <w:r>
+              <w:rPr>
+                <w:rFonts w:cstheme="minorHAnsi"/>
+                <w:sz w:val="20"/>
+                <w:szCs w:val="20"/>
+              </w:rPr>
+              <w:t>.</w:t>
             </w:r>
           </w:p>
         </w:tc>
@@ -15811,6 +16163,7 @@
                 <w:szCs w:val="20"/>
               </w:rPr>
             </w:pPr>
+            <w:proofErr w:type="spellStart"/>
             <w:r>
               <w:rPr>
                 <w:sz w:val="20"/>
@@ -15818,6 +16171,7 @@
               </w:rPr>
               <w:t>Unlikely</w:t>
             </w:r>
+            <w:proofErr w:type="spellEnd"/>
           </w:p>
         </w:tc>
         <w:tc>
@@ -15864,14 +16218,27 @@
       <w:r>
         <w:t xml:space="preserve">Tableau </w:t>
       </w:r>
-      <w:fldSimple w:instr=" SEQ Tableau \* ARABIC ">
-        <w:r>
-          <w:rPr>
-            <w:noProof/>
-          </w:rPr>
-          <w:t>6</w:t>
-        </w:r>
-      </w:fldSimple>
+      <w:r>
+        <w:fldChar w:fldCharType="begin"/>
+      </w:r>
+      <w:r>
+        <w:instrText xml:space="preserve"> SEQ Tableau \* ARABIC </w:instrText>
+      </w:r>
+      <w:r>
+        <w:fldChar w:fldCharType="separate"/>
+      </w:r>
+      <w:r>
+        <w:rPr>
+          <w:noProof/>
+        </w:rPr>
+        <w:t>6</w:t>
+      </w:r>
+      <w:r>
+        <w:rPr>
+          <w:noProof/>
+        </w:rPr>
+        <w:fldChar w:fldCharType="end"/>
+      </w:r>
       <w:r>
         <w:t xml:space="preserve"> : Catalogue des risques associés à la gestion projet</w:t>
       </w:r>
@@ -16241,6 +16608,7 @@
                 <w:szCs w:val="20"/>
               </w:rPr>
             </w:pPr>
+            <w:proofErr w:type="spellStart"/>
             <w:r>
               <w:rPr>
                 <w:rFonts w:ascii="Calibri" w:eastAsia="Times New Roman" w:hAnsi="Calibri" w:cs="Calibri"/>
@@ -16250,7 +16618,19 @@
                 <w:sz w:val="20"/>
                 <w:szCs w:val="20"/>
               </w:rPr>
-              <w:t>Fréq.</w:t>
+              <w:t>Fréq</w:t>
+            </w:r>
+            <w:proofErr w:type="spellEnd"/>
+            <w:r>
+              <w:rPr>
+                <w:rFonts w:ascii="Calibri" w:eastAsia="Times New Roman" w:hAnsi="Calibri" w:cs="Calibri"/>
+                <w:b/>
+                <w:bCs/>
+                <w:color w:val="000000"/>
+                <w:sz w:val="20"/>
+                <w:szCs w:val="20"/>
+              </w:rPr>
+              <w:t>.</w:t>
             </w:r>
           </w:p>
         </w:tc>
@@ -16379,6 +16759,7 @@
                 <w:szCs w:val="20"/>
               </w:rPr>
             </w:pPr>
+            <w:proofErr w:type="spellStart"/>
             <w:r>
               <w:rPr>
                 <w:rFonts w:ascii="Calibri" w:eastAsia="Times New Roman" w:hAnsi="Calibri" w:cs="Calibri"/>
@@ -16388,7 +16769,19 @@
                 <w:sz w:val="20"/>
                 <w:szCs w:val="20"/>
               </w:rPr>
-              <w:t>Fréq.</w:t>
+              <w:t>Fréq</w:t>
+            </w:r>
+            <w:proofErr w:type="spellEnd"/>
+            <w:r>
+              <w:rPr>
+                <w:rFonts w:ascii="Calibri" w:eastAsia="Times New Roman" w:hAnsi="Calibri" w:cs="Calibri"/>
+                <w:b/>
+                <w:bCs/>
+                <w:color w:val="000000"/>
+                <w:sz w:val="20"/>
+                <w:szCs w:val="20"/>
+              </w:rPr>
+              <w:t>.</w:t>
             </w:r>
           </w:p>
         </w:tc>
@@ -16751,6 +17144,7 @@
                 <w:szCs w:val="20"/>
               </w:rPr>
             </w:pPr>
+            <w:proofErr w:type="spellStart"/>
             <w:r>
               <w:rPr>
                 <w:rFonts w:cstheme="minorHAnsi"/>
@@ -16775,6 +17169,7 @@
               </w:rPr>
               <w:t>ely</w:t>
             </w:r>
+            <w:proofErr w:type="spellEnd"/>
           </w:p>
         </w:tc>
         <w:tc>
@@ -16976,6 +17371,7 @@
                 <w:szCs w:val="20"/>
               </w:rPr>
             </w:pPr>
+            <w:proofErr w:type="spellStart"/>
             <w:r>
               <w:rPr>
                 <w:sz w:val="20"/>
@@ -16983,6 +17379,7 @@
               </w:rPr>
               <w:t>Unlikely</w:t>
             </w:r>
+            <w:proofErr w:type="spellEnd"/>
           </w:p>
         </w:tc>
         <w:tc>
@@ -17314,13 +17711,23 @@
                 <w:szCs w:val="20"/>
               </w:rPr>
             </w:pPr>
+            <w:proofErr w:type="spellStart"/>
             <w:r>
               <w:rPr>
                 <w:rFonts w:cstheme="minorHAnsi"/>
                 <w:sz w:val="20"/>
                 <w:szCs w:val="20"/>
               </w:rPr>
-              <w:t>Occas.</w:t>
+              <w:t>Occas</w:t>
+            </w:r>
+            <w:proofErr w:type="spellEnd"/>
+            <w:r>
+              <w:rPr>
+                <w:rFonts w:cstheme="minorHAnsi"/>
+                <w:sz w:val="20"/>
+                <w:szCs w:val="20"/>
+              </w:rPr>
+              <w:t>.</w:t>
             </w:r>
           </w:p>
         </w:tc>
@@ -17534,6 +17941,7 @@
                 <w:szCs w:val="20"/>
               </w:rPr>
             </w:pPr>
+            <w:proofErr w:type="spellStart"/>
             <w:r>
               <w:rPr>
                 <w:sz w:val="20"/>
@@ -17541,6 +17949,7 @@
               </w:rPr>
               <w:t>Unlikely</w:t>
             </w:r>
+            <w:proofErr w:type="spellEnd"/>
           </w:p>
         </w:tc>
         <w:tc>
@@ -17794,12 +18203,21 @@
                 <w:szCs w:val="20"/>
               </w:rPr>
             </w:pPr>
-            <w:r>
-              <w:rPr>
-                <w:sz w:val="20"/>
-                <w:szCs w:val="20"/>
-              </w:rPr>
-              <w:t>Occas.</w:t>
+            <w:proofErr w:type="spellStart"/>
+            <w:r>
+              <w:rPr>
+                <w:sz w:val="20"/>
+                <w:szCs w:val="20"/>
+              </w:rPr>
+              <w:t>Occas</w:t>
+            </w:r>
+            <w:proofErr w:type="spellEnd"/>
+            <w:r>
+              <w:rPr>
+                <w:sz w:val="20"/>
+                <w:szCs w:val="20"/>
+              </w:rPr>
+              <w:t>.</w:t>
             </w:r>
           </w:p>
         </w:tc>
@@ -17912,12 +18330,21 @@
                 <w:szCs w:val="20"/>
               </w:rPr>
             </w:pPr>
-            <w:r>
-              <w:rPr>
-                <w:sz w:val="20"/>
-                <w:szCs w:val="20"/>
-              </w:rPr>
-              <w:t>Marg.</w:t>
+            <w:proofErr w:type="spellStart"/>
+            <w:r>
+              <w:rPr>
+                <w:sz w:val="20"/>
+                <w:szCs w:val="20"/>
+              </w:rPr>
+              <w:t>Marg</w:t>
+            </w:r>
+            <w:proofErr w:type="spellEnd"/>
+            <w:r>
+              <w:rPr>
+                <w:sz w:val="20"/>
+                <w:szCs w:val="20"/>
+              </w:rPr>
+              <w:t>.</w:t>
             </w:r>
           </w:p>
         </w:tc>
@@ -17941,6 +18368,7 @@
                 <w:szCs w:val="20"/>
               </w:rPr>
             </w:pPr>
+            <w:proofErr w:type="spellStart"/>
             <w:r>
               <w:rPr>
                 <w:sz w:val="20"/>
@@ -17948,6 +18376,7 @@
               </w:rPr>
               <w:t>Unlikely</w:t>
             </w:r>
+            <w:proofErr w:type="spellEnd"/>
           </w:p>
         </w:tc>
         <w:tc>
@@ -18144,12 +18573,21 @@
                 <w:szCs w:val="20"/>
               </w:rPr>
             </w:pPr>
-            <w:r>
-              <w:rPr>
-                <w:sz w:val="20"/>
-                <w:szCs w:val="20"/>
-              </w:rPr>
-              <w:t>Marg.</w:t>
+            <w:proofErr w:type="spellStart"/>
+            <w:r>
+              <w:rPr>
+                <w:sz w:val="20"/>
+                <w:szCs w:val="20"/>
+              </w:rPr>
+              <w:t>Marg</w:t>
+            </w:r>
+            <w:proofErr w:type="spellEnd"/>
+            <w:r>
+              <w:rPr>
+                <w:sz w:val="20"/>
+                <w:szCs w:val="20"/>
+              </w:rPr>
+              <w:t>.</w:t>
             </w:r>
           </w:p>
         </w:tc>
@@ -18174,12 +18612,21 @@
                 <w:szCs w:val="20"/>
               </w:rPr>
             </w:pPr>
-            <w:r>
-              <w:rPr>
-                <w:sz w:val="20"/>
-                <w:szCs w:val="20"/>
-              </w:rPr>
-              <w:t>Occas.</w:t>
+            <w:proofErr w:type="spellStart"/>
+            <w:r>
+              <w:rPr>
+                <w:sz w:val="20"/>
+                <w:szCs w:val="20"/>
+              </w:rPr>
+              <w:t>Occas</w:t>
+            </w:r>
+            <w:proofErr w:type="spellEnd"/>
+            <w:r>
+              <w:rPr>
+                <w:sz w:val="20"/>
+                <w:szCs w:val="20"/>
+              </w:rPr>
+              <w:t>.</w:t>
             </w:r>
           </w:p>
         </w:tc>
@@ -18277,13 +18724,23 @@
                 <w:szCs w:val="20"/>
               </w:rPr>
             </w:pPr>
+            <w:proofErr w:type="spellStart"/>
             <w:r>
               <w:rPr>
                 <w:rFonts w:cstheme="minorHAnsi"/>
                 <w:sz w:val="20"/>
                 <w:szCs w:val="20"/>
               </w:rPr>
-              <w:t>Marg.</w:t>
+              <w:t>Marg</w:t>
+            </w:r>
+            <w:proofErr w:type="spellEnd"/>
+            <w:r>
+              <w:rPr>
+                <w:rFonts w:cstheme="minorHAnsi"/>
+                <w:sz w:val="20"/>
+                <w:szCs w:val="20"/>
+              </w:rPr>
+              <w:t>.</w:t>
             </w:r>
           </w:p>
         </w:tc>
@@ -18308,6 +18765,7 @@
                 <w:szCs w:val="20"/>
               </w:rPr>
             </w:pPr>
+            <w:proofErr w:type="spellStart"/>
             <w:r>
               <w:rPr>
                 <w:rFonts w:cstheme="minorHAnsi"/>
@@ -18316,6 +18774,7 @@
               </w:rPr>
               <w:t>Unlikely</w:t>
             </w:r>
+            <w:proofErr w:type="spellEnd"/>
           </w:p>
         </w:tc>
         <w:tc>
@@ -18595,13 +19054,23 @@
                 <w:szCs w:val="20"/>
               </w:rPr>
             </w:pPr>
+            <w:proofErr w:type="spellStart"/>
             <w:r>
               <w:rPr>
                 <w:rFonts w:cstheme="minorHAnsi"/>
                 <w:sz w:val="20"/>
                 <w:szCs w:val="20"/>
               </w:rPr>
-              <w:t>Freq.</w:t>
+              <w:t>Freq</w:t>
+            </w:r>
+            <w:proofErr w:type="spellEnd"/>
+            <w:r>
+              <w:rPr>
+                <w:rFonts w:cstheme="minorHAnsi"/>
+                <w:sz w:val="20"/>
+                <w:szCs w:val="20"/>
+              </w:rPr>
+              <w:t>.</w:t>
             </w:r>
           </w:p>
         </w:tc>
@@ -18739,6 +19208,7 @@
                 <w:szCs w:val="20"/>
               </w:rPr>
             </w:pPr>
+            <w:proofErr w:type="spellStart"/>
             <w:r>
               <w:rPr>
                 <w:rFonts w:cstheme="minorHAnsi"/>
@@ -18747,6 +19217,7 @@
               </w:rPr>
               <w:t>Unlikely</w:t>
             </w:r>
+            <w:proofErr w:type="spellEnd"/>
           </w:p>
         </w:tc>
         <w:tc>
@@ -19031,6 +19502,7 @@
                 <w:szCs w:val="20"/>
               </w:rPr>
             </w:pPr>
+            <w:proofErr w:type="spellStart"/>
             <w:r>
               <w:rPr>
                 <w:rFonts w:cstheme="minorHAnsi"/>
@@ -19039,6 +19511,7 @@
               </w:rPr>
               <w:t>Seldom</w:t>
             </w:r>
+            <w:proofErr w:type="spellEnd"/>
           </w:p>
         </w:tc>
         <w:tc>
@@ -19203,6 +19676,7 @@
                 <w:szCs w:val="20"/>
               </w:rPr>
             </w:pPr>
+            <w:proofErr w:type="spellStart"/>
             <w:r>
               <w:rPr>
                 <w:sz w:val="20"/>
@@ -19210,6 +19684,7 @@
               </w:rPr>
               <w:t>Unlikey</w:t>
             </w:r>
+            <w:proofErr w:type="spellEnd"/>
           </w:p>
         </w:tc>
         <w:tc>
@@ -19472,13 +19947,23 @@
                 <w:szCs w:val="20"/>
               </w:rPr>
             </w:pPr>
+            <w:proofErr w:type="spellStart"/>
             <w:r>
               <w:rPr>
                 <w:rFonts w:cstheme="minorHAnsi"/>
                 <w:sz w:val="20"/>
                 <w:szCs w:val="20"/>
               </w:rPr>
-              <w:t>Occas.</w:t>
+              <w:t>Occas</w:t>
+            </w:r>
+            <w:proofErr w:type="spellEnd"/>
+            <w:r>
+              <w:rPr>
+                <w:rFonts w:cstheme="minorHAnsi"/>
+                <w:sz w:val="20"/>
+                <w:szCs w:val="20"/>
+              </w:rPr>
+              <w:t>.</w:t>
             </w:r>
           </w:p>
         </w:tc>
@@ -19693,6 +20178,7 @@
                 <w:szCs w:val="20"/>
               </w:rPr>
             </w:pPr>
+            <w:proofErr w:type="spellStart"/>
             <w:r>
               <w:rPr>
                 <w:sz w:val="20"/>
@@ -19700,6 +20186,7 @@
               </w:rPr>
               <w:t>Unlikely</w:t>
             </w:r>
+            <w:proofErr w:type="spellEnd"/>
           </w:p>
         </w:tc>
         <w:tc>
@@ -19754,14 +20241,27 @@
       <w:r>
         <w:t xml:space="preserve">Tableau </w:t>
       </w:r>
-      <w:fldSimple w:instr=" SEQ Tableau \* ARABIC ">
-        <w:r>
-          <w:rPr>
-            <w:noProof/>
-          </w:rPr>
-          <w:t>7</w:t>
-        </w:r>
-      </w:fldSimple>
+      <w:r>
+        <w:fldChar w:fldCharType="begin"/>
+      </w:r>
+      <w:r>
+        <w:instrText xml:space="preserve"> SEQ Tableau \* ARABIC </w:instrText>
+      </w:r>
+      <w:r>
+        <w:fldChar w:fldCharType="separate"/>
+      </w:r>
+      <w:r>
+        <w:rPr>
+          <w:noProof/>
+        </w:rPr>
+        <w:t>7</w:t>
+      </w:r>
+      <w:r>
+        <w:rPr>
+          <w:noProof/>
+        </w:rPr>
+        <w:fldChar w:fldCharType="end"/>
+      </w:r>
       <w:r>
         <w:t xml:space="preserve"> : Catalogue des risques </w:t>
       </w:r>
@@ -20878,6 +21378,7 @@
         </mc:Fallback>
       </mc:AlternateContent>
     </w:r>
+    <w:proofErr w:type="spellStart"/>
     <w:r>
       <w:rPr>
         <w:rFonts w:ascii="Calibri" w:hAnsi="Calibri" w:cs="Calibri"/>
@@ -20886,7 +21387,18 @@
         <w:sz w:val="20"/>
         <w:szCs w:val="20"/>
       </w:rPr>
-      <w:t>SuperTechSoft – SCS Gestion Electronique des Documents</w:t>
+      <w:t>SuperTechSoft</w:t>
+    </w:r>
+    <w:proofErr w:type="spellEnd"/>
+    <w:r>
+      <w:rPr>
+        <w:rFonts w:ascii="Calibri" w:hAnsi="Calibri" w:cs="Calibri"/>
+        <w:i/>
+        <w:color w:val="000000"/>
+        <w:sz w:val="20"/>
+        <w:szCs w:val="20"/>
+      </w:rPr>
+      <w:t xml:space="preserve"> – SCS Gestion Electronique des Documents</w:t>
     </w:r>
     <w:r>
       <w:rPr>
@@ -20946,6 +21458,7 @@
         <w:color w:val="000000"/>
       </w:rPr>
     </w:pPr>
+    <w:proofErr w:type="spellStart"/>
     <w:r>
       <w:rPr>
         <w:rFonts w:ascii="Calibri" w:hAnsi="Calibri" w:cs="Calibri"/>
@@ -20954,7 +21467,18 @@
         <w:sz w:val="20"/>
         <w:szCs w:val="20"/>
       </w:rPr>
-      <w:t>SuperTechSoft – SCS Gestion Electronique des Documents</w:t>
+      <w:t>SuperTechSoft</w:t>
+    </w:r>
+    <w:proofErr w:type="spellEnd"/>
+    <w:r>
+      <w:rPr>
+        <w:rFonts w:ascii="Calibri" w:hAnsi="Calibri" w:cs="Calibri"/>
+        <w:i/>
+        <w:color w:val="000000"/>
+        <w:sz w:val="20"/>
+        <w:szCs w:val="20"/>
+      </w:rPr>
+      <w:t xml:space="preserve"> – SCS Gestion Electronique des Documents</w:t>
     </w:r>
     <w:r>
       <w:rPr>
@@ -21227,6 +21751,7 @@
         </mc:Fallback>
       </mc:AlternateContent>
     </w:r>
+    <w:proofErr w:type="spellStart"/>
     <w:r>
       <w:rPr>
         <w:rFonts w:ascii="Calibri" w:hAnsi="Calibri" w:cs="Calibri"/>
@@ -21235,7 +21760,18 @@
         <w:sz w:val="20"/>
         <w:szCs w:val="20"/>
       </w:rPr>
-      <w:t>SuperTechSoft – SCS Gestion Electronique des Documents</w:t>
+      <w:t>SuperTechSoft</w:t>
+    </w:r>
+    <w:proofErr w:type="spellEnd"/>
+    <w:r>
+      <w:rPr>
+        <w:rFonts w:ascii="Calibri" w:hAnsi="Calibri" w:cs="Calibri"/>
+        <w:i/>
+        <w:color w:val="000000"/>
+        <w:sz w:val="20"/>
+        <w:szCs w:val="20"/>
+      </w:rPr>
+      <w:t xml:space="preserve"> – SCS Gestion Electronique des Documents</w:t>
     </w:r>
     <w:r>
       <w:rPr>
@@ -21508,6 +22044,7 @@
         </mc:Fallback>
       </mc:AlternateContent>
     </w:r>
+    <w:proofErr w:type="spellStart"/>
     <w:r>
       <w:rPr>
         <w:rFonts w:ascii="Calibri" w:hAnsi="Calibri" w:cs="Calibri"/>
@@ -21516,7 +22053,18 @@
         <w:sz w:val="20"/>
         <w:szCs w:val="20"/>
       </w:rPr>
-      <w:t>SuperTechSoft – SCS Gestion Electronique des Documents</w:t>
+      <w:t>SuperTechSoft</w:t>
+    </w:r>
+    <w:proofErr w:type="spellEnd"/>
+    <w:r>
+      <w:rPr>
+        <w:rFonts w:ascii="Calibri" w:hAnsi="Calibri" w:cs="Calibri"/>
+        <w:i/>
+        <w:color w:val="000000"/>
+        <w:sz w:val="20"/>
+        <w:szCs w:val="20"/>
+      </w:rPr>
+      <w:t xml:space="preserve"> – SCS Gestion Electronique des Documents</w:t>
     </w:r>
     <w:r>
       <w:rPr>
@@ -21610,14 +22158,27 @@
     <w:pPr>
       <w:pStyle w:val="En-tte"/>
     </w:pPr>
-    <w:fldSimple w:instr=" STYLEREF  &quot;Titre 1&quot;  \* MERGEFORMAT ">
-      <w:r>
-        <w:rPr>
-          <w:noProof/>
-        </w:rPr>
-        <w:t>ANALYSE DES RISQUES</w:t>
-      </w:r>
-    </w:fldSimple>
+    <w:r>
+      <w:fldChar w:fldCharType="begin"/>
+    </w:r>
+    <w:r>
+      <w:instrText xml:space="preserve"> STYLEREF  "Titre 1"  \* MERGEFORMAT </w:instrText>
+    </w:r>
+    <w:r>
+      <w:fldChar w:fldCharType="separate"/>
+    </w:r>
+    <w:r>
+      <w:rPr>
+        <w:noProof/>
+      </w:rPr>
+      <w:t>ANALYSE DES RISQUES</w:t>
+    </w:r>
+    <w:r>
+      <w:rPr>
+        <w:noProof/>
+      </w:rPr>
+      <w:fldChar w:fldCharType="end"/>
+    </w:r>
     <w:r>
       <w:rPr>
         <w:noProof/>
@@ -21643,7 +22204,7 @@
       <w:rPr>
         <w:noProof/>
       </w:rPr>
-      <w:t>04/07/2022</w:t>
+      <w:t>06/07/2022</w:t>
     </w:r>
     <w:r>
       <w:fldChar w:fldCharType="end"/>
@@ -21658,14 +22219,27 @@
     <w:pPr>
       <w:pStyle w:val="En-tte"/>
     </w:pPr>
-    <w:fldSimple w:instr=" STYLEREF  &quot;Titre 1&quot;  \* MERGEFORMAT ">
-      <w:r>
-        <w:rPr>
-          <w:noProof/>
-        </w:rPr>
-        <w:t>TABLES DES RÉFÉRENCES</w:t>
-      </w:r>
-    </w:fldSimple>
+    <w:r>
+      <w:fldChar w:fldCharType="begin"/>
+    </w:r>
+    <w:r>
+      <w:instrText xml:space="preserve"> STYLEREF  "Titre 1"  \* MERGEFORMAT </w:instrText>
+    </w:r>
+    <w:r>
+      <w:fldChar w:fldCharType="separate"/>
+    </w:r>
+    <w:r>
+      <w:rPr>
+        <w:noProof/>
+      </w:rPr>
+      <w:t>ANALYSE DES RISQUES</w:t>
+    </w:r>
+    <w:r>
+      <w:rPr>
+        <w:noProof/>
+      </w:rPr>
+      <w:fldChar w:fldCharType="end"/>
+    </w:r>
     <w:r>
       <w:rPr>
         <w:noProof/>
@@ -21709,7 +22283,7 @@
       <w:rPr>
         <w:noProof/>
       </w:rPr>
-      <w:t>04/07/2022</w:t>
+      <w:t>06/07/2022</w:t>
     </w:r>
     <w:r>
       <w:fldChar w:fldCharType="end"/>
@@ -21724,14 +22298,27 @@
     <w:pPr>
       <w:pStyle w:val="En-tte"/>
     </w:pPr>
-    <w:fldSimple w:instr=" STYLEREF  &quot;Titre 1&quot;  \* MERGEFORMAT ">
-      <w:r>
-        <w:rPr>
-          <w:noProof/>
-        </w:rPr>
-        <w:t>TABLES DES RÉFÉRENCES</w:t>
-      </w:r>
-    </w:fldSimple>
+    <w:r>
+      <w:fldChar w:fldCharType="begin"/>
+    </w:r>
+    <w:r>
+      <w:instrText xml:space="preserve"> STYLEREF  "Titre 1"  \* MERGEFORMAT </w:instrText>
+    </w:r>
+    <w:r>
+      <w:fldChar w:fldCharType="separate"/>
+    </w:r>
+    <w:r>
+      <w:rPr>
+        <w:noProof/>
+      </w:rPr>
+      <w:t>TABLES DES RÉFÉRENCES</w:t>
+    </w:r>
+    <w:r>
+      <w:rPr>
+        <w:noProof/>
+      </w:rPr>
+      <w:fldChar w:fldCharType="end"/>
+    </w:r>
     <w:r>
       <w:rPr>
         <w:noProof/>
@@ -21757,7 +22344,7 @@
       <w:rPr>
         <w:noProof/>
       </w:rPr>
-      <w:t>04/07/2022</w:t>
+      <w:t>06/07/2022</w:t>
     </w:r>
     <w:r>
       <w:fldChar w:fldCharType="end"/>
@@ -21789,21 +22376,21 @@
         <v:path o:extrusionok="f" gradientshapeok="t" o:connecttype="rect"/>
         <o:lock v:ext="edit" aspectratio="t"/>
       </v:shapetype>
-      <v:shape id="_x0000_i1065" type="#_x0000_t75" alt="Indicateur1 avec un remplissage uni" style="width:9.25pt;height:13.35pt;visibility:visible" o:gfxdata="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" o:bullet="t">
+      <v:shape id="_x0000_i1137" type="#_x0000_t75" alt="Indicateur1 avec un remplissage uni" style="width:9.2pt;height:13.4pt;visibility:visible" o:gfxdata="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" o:bullet="t">
         <v:imagedata r:id="rId1" o:title="" cropleft="-9899f" cropright="-11947f"/>
       </v:shape>
     </w:pict>
   </w:numPicBullet>
   <w:numPicBullet w:numPicBulletId="1">
     <w:pict>
-      <v:shape id="_x0000_i1066" type="#_x0000_t75" alt="Indicateur1 avec un remplissage uni" style="width:1in;height:1in;visibility:visible;mso-wrap-style:square" o:bullet="t">
+      <v:shape id="_x0000_i1138" type="#_x0000_t75" alt="Indicateur1 avec un remplissage uni" style="width:1in;height:1in;visibility:visible;mso-wrap-style:square" o:bullet="t">
         <v:imagedata r:id="rId2" o:title="Indicateur1 avec un remplissage uni"/>
       </v:shape>
     </w:pict>
   </w:numPicBullet>
   <w:numPicBullet w:numPicBulletId="2">
     <w:pict>
-      <v:shape id="_x0000_i1067" type="#_x0000_t75" alt="Indicateur1 avec un remplissage uni" style="width:9.25pt;height:11.3pt;visibility:visible" o:gfxdata="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" o:bullet="t">
+      <v:shape id="_x0000_i1139" type="#_x0000_t75" alt="Indicateur1 avec un remplissage uni" style="width:9.2pt;height:11.7pt;visibility:visible" o:gfxdata="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" o:bullet="t">
         <v:imagedata r:id="rId3" o:title="" cropbottom="-1140f" cropleft="-10986f" cropright="-12122f"/>
       </v:shape>
     </w:pict>

</xml_diff>

<commit_message>
Minor update - KPI Roadmap
</commit_message>
<xml_diff>
--- a/P9_02_Roadmap.docx
+++ b/P9_02_Roadmap.docx
@@ -264,7 +264,6 @@
         </w:rPr>
         <w:t xml:space="preserve">- </w:t>
       </w:r>
-      <w:proofErr w:type="spellStart"/>
       <w:r>
         <w:rPr>
           <w:rFonts w:ascii="Open Sans" w:eastAsia="Open Sans" w:hAnsi="Open Sans" w:cs="Open Sans"/>
@@ -273,18 +272,7 @@
           <w:sz w:val="44"/>
           <w:szCs w:val="44"/>
         </w:rPr>
-        <w:t>SuperTechSoft</w:t>
-      </w:r>
-      <w:proofErr w:type="spellEnd"/>
-      <w:r>
-        <w:rPr>
-          <w:rFonts w:ascii="Open Sans" w:eastAsia="Open Sans" w:hAnsi="Open Sans" w:cs="Open Sans"/>
-          <w:b/>
-          <w:color w:val="2D7287"/>
-          <w:sz w:val="44"/>
-          <w:szCs w:val="44"/>
-        </w:rPr>
-        <w:t xml:space="preserve"> </w:t>
+        <w:t xml:space="preserve">SuperTechSoft </w:t>
       </w:r>
       <w:r>
         <w:rPr>
@@ -476,7 +464,7 @@
           <w:szCs w:val="32"/>
           <w:lang w:val="en-GB"/>
         </w:rPr>
-        <w:t>06/07/2022</w:t>
+        <w:t>07/07/2022</w:t>
       </w:r>
       <w:r>
         <w:rPr>
@@ -570,7 +558,6 @@
         <w:t xml:space="preserve">– </w:t>
       </w:r>
       <w:bookmarkEnd w:id="3"/>
-      <w:proofErr w:type="spellStart"/>
       <w:r>
         <w:rPr>
           <w:b/>
@@ -581,7 +568,6 @@
         </w:rPr>
         <w:t>SuperTechSoft</w:t>
       </w:r>
-      <w:proofErr w:type="spellEnd"/>
     </w:p>
     <w:p>
       <w:pPr>
@@ -840,7 +826,7 @@
               <w:rPr>
                 <w:noProof/>
               </w:rPr>
-              <w:t>06/07/2022</w:t>
+              <w:t>07/07/2022</w:t>
             </w:r>
             <w:r>
               <w:fldChar w:fldCharType="end"/>
@@ -932,27 +918,14 @@
       <w:r>
         <w:t xml:space="preserve">Tableau </w:t>
       </w:r>
-      <w:r>
-        <w:fldChar w:fldCharType="begin"/>
-      </w:r>
-      <w:r>
-        <w:instrText xml:space="preserve"> SEQ Tableau \* ARABIC </w:instrText>
-      </w:r>
-      <w:r>
-        <w:fldChar w:fldCharType="separate"/>
-      </w:r>
-      <w:r>
-        <w:rPr>
-          <w:noProof/>
-        </w:rPr>
-        <w:t>1</w:t>
-      </w:r>
-      <w:r>
-        <w:rPr>
-          <w:noProof/>
-        </w:rPr>
-        <w:fldChar w:fldCharType="end"/>
-      </w:r>
+      <w:fldSimple w:instr=" SEQ Tableau \* ARABIC ">
+        <w:r>
+          <w:rPr>
+            <w:noProof/>
+          </w:rPr>
+          <w:t>1</w:t>
+        </w:r>
+      </w:fldSimple>
       <w:r>
         <w:t xml:space="preserve"> </w:t>
       </w:r>
@@ -1122,7 +1095,7 @@
         </w:rPr>
         <w:fldChar w:fldCharType="separate"/>
       </w:r>
-      <w:hyperlink w:anchor="_Toc107861741" w:history="1">
+      <w:hyperlink w:anchor="_Toc108095656" w:history="1">
         <w:r>
           <w:rPr>
             <w:rStyle w:val="Lienhypertexte"/>
@@ -1149,7 +1122,7 @@
             <w:noProof/>
             <w:webHidden/>
           </w:rPr>
-          <w:instrText xml:space="preserve"> PAGEREF _Toc107861741 \h </w:instrText>
+          <w:instrText xml:space="preserve"> PAGEREF _Toc108095656 \h </w:instrText>
         </w:r>
         <w:r>
           <w:rPr>
@@ -1194,7 +1167,7 @@
           <w:szCs w:val="22"/>
         </w:rPr>
       </w:pPr>
-      <w:hyperlink w:anchor="_Toc107861742" w:history="1">
+      <w:hyperlink w:anchor="_Toc108095657" w:history="1">
         <w:r>
           <w:rPr>
             <w:rStyle w:val="Lienhypertexte"/>
@@ -1221,7 +1194,7 @@
             <w:noProof/>
             <w:webHidden/>
           </w:rPr>
-          <w:instrText xml:space="preserve"> PAGEREF _Toc107861742 \h </w:instrText>
+          <w:instrText xml:space="preserve"> PAGEREF _Toc108095657 \h </w:instrText>
         </w:r>
         <w:r>
           <w:rPr>
@@ -1266,7 +1239,7 @@
           <w:szCs w:val="22"/>
         </w:rPr>
       </w:pPr>
-      <w:hyperlink w:anchor="_Toc107861743" w:history="1">
+      <w:hyperlink w:anchor="_Toc108095658" w:history="1">
         <w:r>
           <w:rPr>
             <w:rStyle w:val="Lienhypertexte"/>
@@ -1293,7 +1266,7 @@
             <w:noProof/>
             <w:webHidden/>
           </w:rPr>
-          <w:instrText xml:space="preserve"> PAGEREF _Toc107861743 \h </w:instrText>
+          <w:instrText xml:space="preserve"> PAGEREF _Toc108095658 \h </w:instrText>
         </w:r>
         <w:r>
           <w:rPr>
@@ -1338,7 +1311,7 @@
           <w:szCs w:val="22"/>
         </w:rPr>
       </w:pPr>
-      <w:hyperlink w:anchor="_Toc107861744" w:history="1">
+      <w:hyperlink w:anchor="_Toc108095659" w:history="1">
         <w:r>
           <w:rPr>
             <w:rStyle w:val="Lienhypertexte"/>
@@ -1365,7 +1338,7 @@
             <w:noProof/>
             <w:webHidden/>
           </w:rPr>
-          <w:instrText xml:space="preserve"> PAGEREF _Toc107861744 \h </w:instrText>
+          <w:instrText xml:space="preserve"> PAGEREF _Toc108095659 \h </w:instrText>
         </w:r>
         <w:r>
           <w:rPr>
@@ -1412,7 +1385,7 @@
           <w:szCs w:val="22"/>
         </w:rPr>
       </w:pPr>
-      <w:hyperlink w:anchor="_Toc107861745" w:history="1">
+      <w:hyperlink w:anchor="_Toc108095660" w:history="1">
         <w:r>
           <w:rPr>
             <w:rStyle w:val="Lienhypertexte"/>
@@ -1439,7 +1412,7 @@
             <w:noProof/>
             <w:webHidden/>
           </w:rPr>
-          <w:instrText xml:space="preserve"> PAGEREF _Toc107861745 \h </w:instrText>
+          <w:instrText xml:space="preserve"> PAGEREF _Toc108095660 \h </w:instrText>
         </w:r>
         <w:r>
           <w:rPr>
@@ -1484,7 +1457,7 @@
           <w:szCs w:val="22"/>
         </w:rPr>
       </w:pPr>
-      <w:hyperlink w:anchor="_Toc107861746" w:history="1">
+      <w:hyperlink w:anchor="_Toc108095661" w:history="1">
         <w:r>
           <w:rPr>
             <w:rStyle w:val="Lienhypertexte"/>
@@ -1511,7 +1484,7 @@
             <w:noProof/>
             <w:webHidden/>
           </w:rPr>
-          <w:instrText xml:space="preserve"> PAGEREF _Toc107861746 \h </w:instrText>
+          <w:instrText xml:space="preserve"> PAGEREF _Toc108095661 \h </w:instrText>
         </w:r>
         <w:r>
           <w:rPr>
@@ -1556,7 +1529,7 @@
           <w:szCs w:val="22"/>
         </w:rPr>
       </w:pPr>
-      <w:hyperlink w:anchor="_Toc107861747" w:history="1">
+      <w:hyperlink w:anchor="_Toc108095662" w:history="1">
         <w:r>
           <w:rPr>
             <w:rStyle w:val="Lienhypertexte"/>
@@ -1583,7 +1556,7 @@
             <w:noProof/>
             <w:webHidden/>
           </w:rPr>
-          <w:instrText xml:space="preserve"> PAGEREF _Toc107861747 \h </w:instrText>
+          <w:instrText xml:space="preserve"> PAGEREF _Toc108095662 \h </w:instrText>
         </w:r>
         <w:r>
           <w:rPr>
@@ -1628,7 +1601,7 @@
           <w:szCs w:val="22"/>
         </w:rPr>
       </w:pPr>
-      <w:hyperlink w:anchor="_Toc107861748" w:history="1">
+      <w:hyperlink w:anchor="_Toc108095663" w:history="1">
         <w:r>
           <w:rPr>
             <w:rStyle w:val="Lienhypertexte"/>
@@ -1655,7 +1628,7 @@
             <w:noProof/>
             <w:webHidden/>
           </w:rPr>
-          <w:instrText xml:space="preserve"> PAGEREF _Toc107861748 \h </w:instrText>
+          <w:instrText xml:space="preserve"> PAGEREF _Toc108095663 \h </w:instrText>
         </w:r>
         <w:r>
           <w:rPr>
@@ -1702,7 +1675,7 @@
           <w:szCs w:val="22"/>
         </w:rPr>
       </w:pPr>
-      <w:hyperlink w:anchor="_Toc107861749" w:history="1">
+      <w:hyperlink w:anchor="_Toc108095664" w:history="1">
         <w:r>
           <w:rPr>
             <w:rStyle w:val="Lienhypertexte"/>
@@ -1729,7 +1702,7 @@
             <w:noProof/>
             <w:webHidden/>
           </w:rPr>
-          <w:instrText xml:space="preserve"> PAGEREF _Toc107861749 \h </w:instrText>
+          <w:instrText xml:space="preserve"> PAGEREF _Toc108095664 \h </w:instrText>
         </w:r>
         <w:r>
           <w:rPr>
@@ -1774,7 +1747,7 @@
           <w:szCs w:val="22"/>
         </w:rPr>
       </w:pPr>
-      <w:hyperlink w:anchor="_Toc107861750" w:history="1">
+      <w:hyperlink w:anchor="_Toc108095665" w:history="1">
         <w:r>
           <w:rPr>
             <w:rStyle w:val="Lienhypertexte"/>
@@ -1801,7 +1774,7 @@
             <w:noProof/>
             <w:webHidden/>
           </w:rPr>
-          <w:instrText xml:space="preserve"> PAGEREF _Toc107861750 \h </w:instrText>
+          <w:instrText xml:space="preserve"> PAGEREF _Toc108095665 \h </w:instrText>
         </w:r>
         <w:r>
           <w:rPr>
@@ -1846,7 +1819,7 @@
           <w:szCs w:val="22"/>
         </w:rPr>
       </w:pPr>
-      <w:hyperlink w:anchor="_Toc107861751" w:history="1">
+      <w:hyperlink w:anchor="_Toc108095666" w:history="1">
         <w:r>
           <w:rPr>
             <w:rStyle w:val="Lienhypertexte"/>
@@ -1873,7 +1846,7 @@
             <w:noProof/>
             <w:webHidden/>
           </w:rPr>
-          <w:instrText xml:space="preserve"> PAGEREF _Toc107861751 \h </w:instrText>
+          <w:instrText xml:space="preserve"> PAGEREF _Toc108095666 \h </w:instrText>
         </w:r>
         <w:r>
           <w:rPr>
@@ -1920,7 +1893,7 @@
           <w:szCs w:val="22"/>
         </w:rPr>
       </w:pPr>
-      <w:hyperlink w:anchor="_Toc107861752" w:history="1">
+      <w:hyperlink w:anchor="_Toc108095667" w:history="1">
         <w:r>
           <w:rPr>
             <w:rStyle w:val="Lienhypertexte"/>
@@ -1947,7 +1920,7 @@
             <w:noProof/>
             <w:webHidden/>
           </w:rPr>
-          <w:instrText xml:space="preserve"> PAGEREF _Toc107861752 \h </w:instrText>
+          <w:instrText xml:space="preserve"> PAGEREF _Toc108095667 \h </w:instrText>
         </w:r>
         <w:r>
           <w:rPr>
@@ -1994,7 +1967,7 @@
           <w:szCs w:val="22"/>
         </w:rPr>
       </w:pPr>
-      <w:hyperlink w:anchor="_Toc107861753" w:history="1">
+      <w:hyperlink w:anchor="_Toc108095668" w:history="1">
         <w:r>
           <w:rPr>
             <w:rStyle w:val="Lienhypertexte"/>
@@ -2021,7 +1994,7 @@
             <w:noProof/>
             <w:webHidden/>
           </w:rPr>
-          <w:instrText xml:space="preserve"> PAGEREF _Toc107861753 \h </w:instrText>
+          <w:instrText xml:space="preserve"> PAGEREF _Toc108095668 \h </w:instrText>
         </w:r>
         <w:r>
           <w:rPr>
@@ -2066,7 +2039,7 @@
           <w:szCs w:val="22"/>
         </w:rPr>
       </w:pPr>
-      <w:hyperlink w:anchor="_Toc107861754" w:history="1">
+      <w:hyperlink w:anchor="_Toc108095669" w:history="1">
         <w:r>
           <w:rPr>
             <w:rStyle w:val="Lienhypertexte"/>
@@ -2093,7 +2066,7 @@
             <w:noProof/>
             <w:webHidden/>
           </w:rPr>
-          <w:instrText xml:space="preserve"> PAGEREF _Toc107861754 \h </w:instrText>
+          <w:instrText xml:space="preserve"> PAGEREF _Toc108095669 \h </w:instrText>
         </w:r>
         <w:r>
           <w:rPr>
@@ -2138,7 +2111,7 @@
           <w:szCs w:val="22"/>
         </w:rPr>
       </w:pPr>
-      <w:hyperlink w:anchor="_Toc107861755" w:history="1">
+      <w:hyperlink w:anchor="_Toc108095670" w:history="1">
         <w:r>
           <w:rPr>
             <w:rStyle w:val="Lienhypertexte"/>
@@ -2165,7 +2138,7 @@
             <w:noProof/>
             <w:webHidden/>
           </w:rPr>
-          <w:instrText xml:space="preserve"> PAGEREF _Toc107861755 \h </w:instrText>
+          <w:instrText xml:space="preserve"> PAGEREF _Toc108095670 \h </w:instrText>
         </w:r>
         <w:r>
           <w:rPr>
@@ -2210,7 +2183,7 @@
           <w:szCs w:val="22"/>
         </w:rPr>
       </w:pPr>
-      <w:hyperlink w:anchor="_Toc107861756" w:history="1">
+      <w:hyperlink w:anchor="_Toc108095671" w:history="1">
         <w:r>
           <w:rPr>
             <w:rStyle w:val="Lienhypertexte"/>
@@ -2237,7 +2210,7 @@
             <w:noProof/>
             <w:webHidden/>
           </w:rPr>
-          <w:instrText xml:space="preserve"> PAGEREF _Toc107861756 \h </w:instrText>
+          <w:instrText xml:space="preserve"> PAGEREF _Toc108095671 \h </w:instrText>
         </w:r>
         <w:r>
           <w:rPr>
@@ -2282,7 +2255,7 @@
           <w:szCs w:val="22"/>
         </w:rPr>
       </w:pPr>
-      <w:hyperlink w:anchor="_Toc107861757" w:history="1">
+      <w:hyperlink w:anchor="_Toc108095672" w:history="1">
         <w:r>
           <w:rPr>
             <w:rStyle w:val="Lienhypertexte"/>
@@ -2309,7 +2282,7 @@
             <w:noProof/>
             <w:webHidden/>
           </w:rPr>
-          <w:instrText xml:space="preserve"> PAGEREF _Toc107861757 \h </w:instrText>
+          <w:instrText xml:space="preserve"> PAGEREF _Toc108095672 \h </w:instrText>
         </w:r>
         <w:r>
           <w:rPr>
@@ -2354,7 +2327,7 @@
           <w:szCs w:val="22"/>
         </w:rPr>
       </w:pPr>
-      <w:hyperlink w:anchor="_Toc107861758" w:history="1">
+      <w:hyperlink w:anchor="_Toc108095673" w:history="1">
         <w:r>
           <w:rPr>
             <w:rStyle w:val="Lienhypertexte"/>
@@ -2381,7 +2354,7 @@
             <w:noProof/>
             <w:webHidden/>
           </w:rPr>
-          <w:instrText xml:space="preserve"> PAGEREF _Toc107861758 \h </w:instrText>
+          <w:instrText xml:space="preserve"> PAGEREF _Toc108095673 \h </w:instrText>
         </w:r>
         <w:r>
           <w:rPr>
@@ -2428,7 +2401,7 @@
           <w:szCs w:val="22"/>
         </w:rPr>
       </w:pPr>
-      <w:hyperlink w:anchor="_Toc107861759" w:history="1">
+      <w:hyperlink w:anchor="_Toc108095674" w:history="1">
         <w:r>
           <w:rPr>
             <w:rStyle w:val="Lienhypertexte"/>
@@ -2455,7 +2428,7 @@
             <w:noProof/>
             <w:webHidden/>
           </w:rPr>
-          <w:instrText xml:space="preserve"> PAGEREF _Toc107861759 \h </w:instrText>
+          <w:instrText xml:space="preserve"> PAGEREF _Toc108095674 \h </w:instrText>
         </w:r>
         <w:r>
           <w:rPr>
@@ -2500,7 +2473,7 @@
           <w:szCs w:val="22"/>
         </w:rPr>
       </w:pPr>
-      <w:hyperlink w:anchor="_Toc107861760" w:history="1">
+      <w:hyperlink w:anchor="_Toc108095675" w:history="1">
         <w:r>
           <w:rPr>
             <w:rStyle w:val="Lienhypertexte"/>
@@ -2527,7 +2500,7 @@
             <w:noProof/>
             <w:webHidden/>
           </w:rPr>
-          <w:instrText xml:space="preserve"> PAGEREF _Toc107861760 \h </w:instrText>
+          <w:instrText xml:space="preserve"> PAGEREF _Toc108095675 \h </w:instrText>
         </w:r>
         <w:r>
           <w:rPr>
@@ -2572,7 +2545,7 @@
           <w:szCs w:val="22"/>
         </w:rPr>
       </w:pPr>
-      <w:hyperlink w:anchor="_Toc107861761" w:history="1">
+      <w:hyperlink w:anchor="_Toc108095676" w:history="1">
         <w:r>
           <w:rPr>
             <w:rStyle w:val="Lienhypertexte"/>
@@ -2599,7 +2572,7 @@
             <w:noProof/>
             <w:webHidden/>
           </w:rPr>
-          <w:instrText xml:space="preserve"> PAGEREF _Toc107861761 \h </w:instrText>
+          <w:instrText xml:space="preserve"> PAGEREF _Toc108095676 \h </w:instrText>
         </w:r>
         <w:r>
           <w:rPr>
@@ -2663,10 +2636,10 @@
         <w:pStyle w:val="Titre1"/>
       </w:pPr>
       <w:bookmarkStart w:id="7" w:name="_Toc96250917"/>
-      <w:bookmarkStart w:id="8" w:name="_Toc107861741"/>
-      <w:bookmarkStart w:id="9" w:name="_Toc87808942"/>
-      <w:bookmarkStart w:id="10" w:name="_Toc89360148"/>
-      <w:bookmarkStart w:id="11" w:name="_Toc78113519"/>
+      <w:bookmarkStart w:id="8" w:name="_Toc87808942"/>
+      <w:bookmarkStart w:id="9" w:name="_Toc89360148"/>
+      <w:bookmarkStart w:id="10" w:name="_Toc78113519"/>
+      <w:bookmarkStart w:id="11" w:name="_Toc108095656"/>
       <w:r>
         <w:lastRenderedPageBreak/>
         <w:t xml:space="preserve">CONTEXTE </w:t>
@@ -2675,16 +2648,16 @@
       <w:r>
         <w:t>DU PROJET</w:t>
       </w:r>
-      <w:bookmarkEnd w:id="8"/>
+      <w:bookmarkEnd w:id="11"/>
     </w:p>
     <w:p>
       <w:pPr>
         <w:pStyle w:val="Titre2"/>
       </w:pPr>
       <w:bookmarkStart w:id="12" w:name="_Toc96250918"/>
-      <w:bookmarkStart w:id="13" w:name="_Toc107861742"/>
+      <w:bookmarkStart w:id="13" w:name="_Toc108095657"/>
+      <w:bookmarkEnd w:id="8"/>
       <w:bookmarkEnd w:id="9"/>
-      <w:bookmarkEnd w:id="10"/>
       <w:r>
         <w:t>Rappel du contexte</w:t>
       </w:r>
@@ -2716,52 +2689,24 @@
       <w:r>
         <w:t xml:space="preserve">. </w:t>
       </w:r>
+      <w:r>
+        <w:t>SCS</w:t>
+      </w:r>
+      <w:r>
+        <w:t xml:space="preserve"> Magazine</w:t>
+      </w:r>
+      <w:r>
+        <w:t xml:space="preserve"> a identifié des problématiques de communication entre les différentes parties-prenantes que et souhaite les résoudre avec un nouvel outil de GED (Gestion Électronique des Documents). Cet outil devra être intégré au SI existant.</w:t>
+      </w:r>
     </w:p>
     <w:p>
       <w:pPr>
-        <w:spacing w:after="0"/>
-        <w:jc w:val="both"/>
-        <w:rPr>
-          <w:b/>
-        </w:rPr>
-      </w:pPr>
-      <w:r>
-        <w:t xml:space="preserve">La </w:t>
-      </w:r>
-      <w:r>
-        <w:t>rédaction d’un article engage de nombreux interlocuteurs : chercheurs, rédacteurs et éditeurs.</w:t>
-      </w:r>
-      <w:r>
-        <w:rPr>
-          <w:b/>
-        </w:rPr>
-        <w:t xml:space="preserve"> </w:t>
-      </w:r>
-      <w:r>
-        <w:t>Cette hétérogénéité d’acteurs entraîne de nombreux aller-retours afin d’aboutir au résultat final.</w:t>
-      </w:r>
-      <w:r>
-        <w:cr/>
-      </w:r>
-      <w:r>
-        <w:br/>
-        <w:t>En l’absence d’outil spécifique</w:t>
-      </w:r>
-      <w:r>
-        <w:t xml:space="preserve"> pour traiter ces besoins</w:t>
-      </w:r>
-      <w:r>
-        <w:t>, SCS a identifié des problématiques de communication entre les différentes parties-prenantes que et souhaite les résoudre avec un nouvel outil de GED (Gestion Électronique des Documents). Cet outil devra être intégré au SI existant.</w:t>
-      </w:r>
-    </w:p>
-    <w:p>
-      <w:pPr>
         <w:pStyle w:val="Titre2"/>
         <w:spacing w:before="360"/>
       </w:pPr>
       <w:bookmarkStart w:id="14" w:name="_Toc96009825"/>
       <w:bookmarkStart w:id="15" w:name="_Toc96250919"/>
-      <w:bookmarkStart w:id="16" w:name="_Toc107861743"/>
+      <w:bookmarkStart w:id="16" w:name="_Toc108095658"/>
       <w:r>
         <w:t>Parties prenantes</w:t>
       </w:r>
@@ -3025,11 +2970,9 @@
               <w:spacing w:after="0" w:line="240" w:lineRule="auto"/>
               <w:jc w:val="both"/>
             </w:pPr>
-            <w:proofErr w:type="spellStart"/>
             <w:r>
               <w:t>SuperTechSoft</w:t>
             </w:r>
-            <w:proofErr w:type="spellEnd"/>
           </w:p>
         </w:tc>
         <w:tc>
@@ -3056,17 +2999,8 @@
                 <w:i/>
                 <w:iCs/>
               </w:rPr>
-              <w:t xml:space="preserve">Product </w:t>
-            </w:r>
-            <w:proofErr w:type="spellStart"/>
-            <w:r>
-              <w:rPr>
-                <w:i/>
-                <w:iCs/>
-              </w:rPr>
-              <w:t>Owner</w:t>
-            </w:r>
-            <w:proofErr w:type="spellEnd"/>
+              <w:t>Product Owner</w:t>
+            </w:r>
           </w:p>
           <w:p>
             <w:pPr>
@@ -3149,11 +3083,9 @@
               <w:spacing w:after="0" w:line="240" w:lineRule="auto"/>
               <w:jc w:val="both"/>
             </w:pPr>
-            <w:proofErr w:type="spellStart"/>
             <w:r>
               <w:t>SuperTechSoft</w:t>
             </w:r>
-            <w:proofErr w:type="spellEnd"/>
           </w:p>
         </w:tc>
         <w:tc>
@@ -3205,16 +3137,8 @@
               <w:rPr>
                 <w:lang w:val="en-GB"/>
               </w:rPr>
-              <w:t xml:space="preserve">Supervision des travaux </w:t>
-            </w:r>
-            <w:proofErr w:type="spellStart"/>
-            <w:r>
-              <w:rPr>
-                <w:lang w:val="en-GB"/>
-              </w:rPr>
-              <w:t>d’architecture</w:t>
-            </w:r>
-            <w:proofErr w:type="spellEnd"/>
+              <w:t>Supervision des travaux d’architecture</w:t>
+            </w:r>
           </w:p>
         </w:tc>
       </w:tr>
@@ -3288,11 +3212,9 @@
               <w:spacing w:after="0" w:line="240" w:lineRule="auto"/>
               <w:jc w:val="both"/>
             </w:pPr>
-            <w:proofErr w:type="spellStart"/>
             <w:r>
               <w:t>SuperTechSoft</w:t>
             </w:r>
-            <w:proofErr w:type="spellEnd"/>
           </w:p>
         </w:tc>
         <w:tc>
@@ -3343,27 +3265,14 @@
       <w:r>
         <w:t xml:space="preserve">Tableau </w:t>
       </w:r>
-      <w:r>
-        <w:fldChar w:fldCharType="begin"/>
-      </w:r>
-      <w:r>
-        <w:instrText xml:space="preserve"> SEQ Tableau \* ARABIC </w:instrText>
-      </w:r>
-      <w:r>
-        <w:fldChar w:fldCharType="separate"/>
-      </w:r>
-      <w:r>
-        <w:rPr>
-          <w:noProof/>
-        </w:rPr>
-        <w:t>2</w:t>
-      </w:r>
-      <w:r>
-        <w:rPr>
-          <w:noProof/>
-        </w:rPr>
-        <w:fldChar w:fldCharType="end"/>
-      </w:r>
+      <w:fldSimple w:instr=" SEQ Tableau \* ARABIC ">
+        <w:r>
+          <w:rPr>
+            <w:noProof/>
+          </w:rPr>
+          <w:t>2</w:t>
+        </w:r>
+      </w:fldSimple>
       <w:r>
         <w:t xml:space="preserve"> : Catalogue des parties prenantes identifiées</w:t>
       </w:r>
@@ -3485,27 +3394,7 @@
           <w:sz w:val="20"/>
           <w:szCs w:val="20"/>
         </w:rPr>
-        <w:t xml:space="preserve">restataire de développement, </w:t>
-      </w:r>
-      <w:proofErr w:type="spellStart"/>
-      <w:r>
-        <w:rPr>
-          <w:rFonts w:ascii="Calibri" w:hAnsi="Calibri" w:cs="Calibri"/>
-          <w:color w:val="262626" w:themeColor="text1" w:themeTint="D9"/>
-          <w:sz w:val="20"/>
-          <w:szCs w:val="20"/>
-        </w:rPr>
-        <w:t>SuperTechSoft</w:t>
-      </w:r>
-      <w:proofErr w:type="spellEnd"/>
-      <w:r>
-        <w:rPr>
-          <w:rFonts w:ascii="Calibri" w:hAnsi="Calibri" w:cs="Calibri"/>
-          <w:color w:val="262626" w:themeColor="text1" w:themeTint="D9"/>
-          <w:sz w:val="20"/>
-          <w:szCs w:val="20"/>
-        </w:rPr>
-        <w:t xml:space="preserve">, SCS Magasine). </w:t>
+        <w:t xml:space="preserve">restataire de développement, SuperTechSoft, SCS Magasine). </w:t>
       </w:r>
     </w:p>
     <w:p>
@@ -3533,7 +3422,7 @@
         <w:spacing w:before="360"/>
         <w:ind w:left="720" w:hanging="720"/>
       </w:pPr>
-      <w:bookmarkStart w:id="18" w:name="_Toc107861744"/>
+      <w:bookmarkStart w:id="18" w:name="_Toc108095659"/>
       <w:r>
         <w:t>KPIs</w:t>
       </w:r>
@@ -3544,15 +3433,7 @@
         <w:jc w:val="both"/>
       </w:pPr>
       <w:r>
-        <w:t xml:space="preserve">Les </w:t>
-      </w:r>
-      <w:proofErr w:type="spellStart"/>
-      <w:r>
-        <w:t>KPI’s</w:t>
-      </w:r>
-      <w:proofErr w:type="spellEnd"/>
-      <w:r>
-        <w:t xml:space="preserve"> du projet sont défini</w:t>
+        <w:t>Les KPI’s du projet sont défini</w:t>
       </w:r>
       <w:r>
         <w:t>s</w:t>
@@ -3609,20 +3490,80 @@
         <w:t xml:space="preserve"> business</w:t>
       </w:r>
       <w:r>
-        <w:t xml:space="preserve"> pour ce projet est fortement recommandée afin de pouvoir garantir l’adéquation de l’architecture cible avec les objectifs stratégiques de l’entreprise SCS Magasine. </w:t>
+        <w:t xml:space="preserve"> pour ce projet est fortement recommandée afin de pouvoir garantir l’adéquation de l’architecture cible avec les objectifs stratégiques de l’entreprise SCS Magasine</w:t>
+      </w:r>
+      <w:r>
+        <w:t xml:space="preserve">. </w:t>
       </w:r>
     </w:p>
     <w:p>
       <w:pPr>
+        <w:spacing w:after="0"/>
+        <w:jc w:val="both"/>
+      </w:pPr>
+      <w:r>
+        <w:t xml:space="preserve">Exemple : </w:t>
+      </w:r>
+    </w:p>
+    <w:p>
+      <w:pPr>
+        <w:pStyle w:val="Paragraphedeliste"/>
+        <w:numPr>
+          <w:ilvl w:val="0"/>
+          <w:numId w:val="47"/>
+        </w:numPr>
+        <w:jc w:val="both"/>
+      </w:pPr>
+      <w:r>
+        <w:t>Qu</w:t>
+      </w:r>
+      <w:r>
+        <w:t xml:space="preserve">el est le délai cible avant révision / publication pour un document ? </w:t>
+      </w:r>
+    </w:p>
+    <w:p>
+      <w:pPr>
+        <w:pStyle w:val="Paragraphedeliste"/>
+        <w:numPr>
+          <w:ilvl w:val="0"/>
+          <w:numId w:val="47"/>
+        </w:numPr>
+        <w:jc w:val="both"/>
+      </w:pPr>
+      <w:r>
+        <w:t xml:space="preserve">Quel est le ratio impact/effort cible pour chaque document publié ? </w:t>
+      </w:r>
+    </w:p>
+    <w:p>
+      <w:pPr>
+        <w:pStyle w:val="Paragraphedeliste"/>
+        <w:numPr>
+          <w:ilvl w:val="0"/>
+          <w:numId w:val="47"/>
+        </w:numPr>
+        <w:jc w:val="both"/>
+      </w:pPr>
+      <w:r>
+        <w:t xml:space="preserve">Quel est le nombre de </w:t>
+      </w:r>
+      <w:r>
+        <w:t>reviwer</w:t>
+      </w:r>
+      <w:r>
+        <w:t xml:space="preserve"> à fédérer autour d’un même document ?</w:t>
+      </w:r>
+    </w:p>
+    <w:p>
+      <w:pPr>
         <w:pStyle w:val="Titre1"/>
       </w:pPr>
-      <w:bookmarkStart w:id="19" w:name="_Toc107861745"/>
-      <w:bookmarkStart w:id="20" w:name="_Toc96250920"/>
+      <w:bookmarkStart w:id="19" w:name="_Toc96250920"/>
+      <w:bookmarkStart w:id="20" w:name="_Toc108095660"/>
       <w:r>
         <w:lastRenderedPageBreak/>
         <w:t>RECOMMENDATIONS D’IMPLÉMENTATION</w:t>
       </w:r>
-      <w:bookmarkEnd w:id="19"/>
+      <w:bookmarkEnd w:id="20"/>
     </w:p>
     <w:p>
       <w:pPr>
@@ -3725,7 +3666,7 @@
       <w:pPr>
         <w:pStyle w:val="Titre2"/>
       </w:pPr>
-      <w:bookmarkStart w:id="21" w:name="_Toc107861746"/>
+      <w:bookmarkStart w:id="21" w:name="_Toc108095661"/>
       <w:r>
         <w:t>Infrastructure</w:t>
       </w:r>
@@ -3835,7 +3776,7 @@
       <w:pPr>
         <w:pStyle w:val="Titre2"/>
       </w:pPr>
-      <w:bookmarkStart w:id="22" w:name="_Toc107861747"/>
+      <w:bookmarkStart w:id="22" w:name="_Toc108095662"/>
       <w:r>
         <w:t>Développement</w:t>
       </w:r>
@@ -3972,14 +3913,9 @@
       <w:pPr>
         <w:pStyle w:val="Titre2"/>
       </w:pPr>
-      <w:bookmarkStart w:id="23" w:name="_Toc107861748"/>
-      <w:proofErr w:type="spellStart"/>
-      <w:r>
-        <w:t>Quality</w:t>
-      </w:r>
-      <w:proofErr w:type="spellEnd"/>
-      <w:r>
-        <w:t xml:space="preserve"> </w:t>
+      <w:bookmarkStart w:id="23" w:name="_Toc108095663"/>
+      <w:r>
+        <w:t xml:space="preserve">Quality </w:t>
       </w:r>
       <w:r>
         <w:t>A</w:t>
@@ -4170,19 +4106,19 @@
       <w:pPr>
         <w:pStyle w:val="Titre1"/>
       </w:pPr>
-      <w:bookmarkStart w:id="24" w:name="_Toc107861749"/>
+      <w:bookmarkStart w:id="24" w:name="_Toc108095664"/>
       <w:r>
         <w:lastRenderedPageBreak/>
         <w:t>LOTS DE TRAVAUX</w:t>
       </w:r>
-      <w:bookmarkEnd w:id="20"/>
+      <w:bookmarkEnd w:id="19"/>
       <w:bookmarkEnd w:id="24"/>
     </w:p>
     <w:p>
       <w:pPr>
         <w:pStyle w:val="Titre2"/>
       </w:pPr>
-      <w:bookmarkStart w:id="25" w:name="_Toc107861750"/>
+      <w:bookmarkStart w:id="25" w:name="_Toc108095665"/>
       <w:r>
         <w:t>Identification des lots de travaux</w:t>
       </w:r>
@@ -5181,13 +5117,8 @@
               <w:spacing w:after="0" w:line="240" w:lineRule="auto"/>
             </w:pPr>
             <w:r>
-              <w:t xml:space="preserve">Product </w:t>
-            </w:r>
-            <w:proofErr w:type="spellStart"/>
-            <w:r>
-              <w:t>Owner</w:t>
-            </w:r>
-            <w:proofErr w:type="spellEnd"/>
+              <w:t>Product Owner</w:t>
+            </w:r>
           </w:p>
         </w:tc>
         <w:tc>
@@ -5205,15 +5136,7 @@
               <w:spacing w:after="0" w:line="240" w:lineRule="auto"/>
             </w:pPr>
             <w:r>
-              <w:t xml:space="preserve">Product </w:t>
-            </w:r>
-            <w:proofErr w:type="spellStart"/>
-            <w:r>
-              <w:t>Owner</w:t>
-            </w:r>
-            <w:proofErr w:type="spellEnd"/>
-            <w:r>
-              <w:t xml:space="preserve">, </w:t>
+              <w:t xml:space="preserve">Product Owner, </w:t>
             </w:r>
             <w:r>
               <w:rPr>
@@ -5719,27 +5642,14 @@
       <w:r>
         <w:t xml:space="preserve">Tableau </w:t>
       </w:r>
-      <w:r>
-        <w:fldChar w:fldCharType="begin"/>
-      </w:r>
-      <w:r>
-        <w:instrText xml:space="preserve"> SEQ Tableau \* ARABIC </w:instrText>
-      </w:r>
-      <w:r>
-        <w:fldChar w:fldCharType="separate"/>
-      </w:r>
-      <w:r>
-        <w:rPr>
-          <w:noProof/>
-        </w:rPr>
-        <w:t>3</w:t>
-      </w:r>
-      <w:r>
-        <w:rPr>
-          <w:noProof/>
-        </w:rPr>
-        <w:fldChar w:fldCharType="end"/>
-      </w:r>
+      <w:fldSimple w:instr=" SEQ Tableau \* ARABIC ">
+        <w:r>
+          <w:rPr>
+            <w:noProof/>
+          </w:rPr>
+          <w:t>3</w:t>
+        </w:r>
+      </w:fldSimple>
       <w:r>
         <w:t xml:space="preserve"> : Catalogue des lots de travaux pour le projet SCS GED</w:t>
       </w:r>
@@ -5749,7 +5659,7 @@
       <w:pPr>
         <w:pStyle w:val="Titre2"/>
       </w:pPr>
-      <w:bookmarkStart w:id="27" w:name="_Toc107861751"/>
+      <w:bookmarkStart w:id="27" w:name="_Toc108095666"/>
       <w:r>
         <w:lastRenderedPageBreak/>
         <w:t>Livrables</w:t>
@@ -6176,13 +6086,8 @@
               <w:spacing w:after="0" w:line="240" w:lineRule="auto"/>
               <w:jc w:val="both"/>
             </w:pPr>
-            <w:proofErr w:type="spellStart"/>
-            <w:r>
-              <w:t>PoC</w:t>
-            </w:r>
-            <w:proofErr w:type="spellEnd"/>
-            <w:r>
-              <w:t xml:space="preserve"> de la solution</w:t>
+            <w:r>
+              <w:t>PoC de la solution</w:t>
             </w:r>
           </w:p>
         </w:tc>
@@ -7047,27 +6952,14 @@
       <w:r>
         <w:t xml:space="preserve">Tableau </w:t>
       </w:r>
-      <w:r>
-        <w:fldChar w:fldCharType="begin"/>
-      </w:r>
-      <w:r>
-        <w:instrText xml:space="preserve"> SEQ Tableau \* ARABIC </w:instrText>
-      </w:r>
-      <w:r>
-        <w:fldChar w:fldCharType="separate"/>
-      </w:r>
-      <w:r>
-        <w:rPr>
-          <w:noProof/>
-        </w:rPr>
-        <w:t>4</w:t>
-      </w:r>
-      <w:r>
-        <w:rPr>
-          <w:noProof/>
-        </w:rPr>
-        <w:fldChar w:fldCharType="end"/>
-      </w:r>
+      <w:fldSimple w:instr=" SEQ Tableau \* ARABIC ">
+        <w:r>
+          <w:rPr>
+            <w:noProof/>
+          </w:rPr>
+          <w:t>4</w:t>
+        </w:r>
+      </w:fldSimple>
       <w:r>
         <w:t xml:space="preserve"> : Catalogues des livrables accompagnant les lots de travaux</w:t>
       </w:r>
@@ -7090,7 +6982,7 @@
       <w:pPr>
         <w:pStyle w:val="Titre1"/>
       </w:pPr>
-      <w:bookmarkStart w:id="29" w:name="_Toc107861752"/>
+      <w:bookmarkStart w:id="29" w:name="_Toc108095667"/>
       <w:r>
         <w:lastRenderedPageBreak/>
         <w:t>FEUILLE DE ROUTE</w:t>
@@ -7172,27 +7064,14 @@
       <w:r>
         <w:t xml:space="preserve">Figure </w:t>
       </w:r>
-      <w:r>
-        <w:fldChar w:fldCharType="begin"/>
-      </w:r>
-      <w:r>
-        <w:instrText xml:space="preserve"> SEQ Figure \* ARABIC </w:instrText>
-      </w:r>
-      <w:r>
-        <w:fldChar w:fldCharType="separate"/>
-      </w:r>
-      <w:r>
-        <w:rPr>
-          <w:noProof/>
-        </w:rPr>
-        <w:t>1</w:t>
-      </w:r>
-      <w:r>
-        <w:rPr>
-          <w:noProof/>
-        </w:rPr>
-        <w:fldChar w:fldCharType="end"/>
-      </w:r>
+      <w:fldSimple w:instr=" SEQ Figure \* ARABIC ">
+        <w:r>
+          <w:rPr>
+            <w:noProof/>
+          </w:rPr>
+          <w:t>1</w:t>
+        </w:r>
+      </w:fldSimple>
       <w:r>
         <w:t xml:space="preserve"> : Feuille de route d'architecture</w:t>
       </w:r>
@@ -7216,7 +7095,7 @@
         <w:pStyle w:val="Titre1"/>
         <w:spacing w:before="0" w:after="160"/>
       </w:pPr>
-      <w:bookmarkStart w:id="31" w:name="_Toc107861753"/>
+      <w:bookmarkStart w:id="31" w:name="_Toc108095668"/>
       <w:r>
         <w:lastRenderedPageBreak/>
         <w:t>ANALYSE DES RISQUES</w:t>
@@ -7228,7 +7107,7 @@
         <w:pStyle w:val="Titre2"/>
         <w:spacing w:before="120" w:after="120"/>
       </w:pPr>
-      <w:bookmarkStart w:id="32" w:name="_Toc107861754"/>
+      <w:bookmarkStart w:id="32" w:name="_Toc108095669"/>
       <w:r>
         <w:t>Synthèse des risques</w:t>
       </w:r>
@@ -7343,27 +7222,14 @@
       <w:r>
         <w:t xml:space="preserve">Figure </w:t>
       </w:r>
-      <w:r>
-        <w:fldChar w:fldCharType="begin"/>
-      </w:r>
-      <w:r>
-        <w:instrText xml:space="preserve"> SEQ Figure \* ARABIC </w:instrText>
-      </w:r>
-      <w:r>
-        <w:fldChar w:fldCharType="separate"/>
-      </w:r>
-      <w:r>
-        <w:rPr>
-          <w:noProof/>
-        </w:rPr>
-        <w:t>2</w:t>
-      </w:r>
-      <w:r>
-        <w:rPr>
-          <w:noProof/>
-        </w:rPr>
-        <w:fldChar w:fldCharType="end"/>
-      </w:r>
+      <w:fldSimple w:instr=" SEQ Figure \* ARABIC ">
+        <w:r>
+          <w:rPr>
+            <w:noProof/>
+          </w:rPr>
+          <w:t>2</w:t>
+        </w:r>
+      </w:fldSimple>
       <w:r>
         <w:t xml:space="preserve"> : </w:t>
       </w:r>
@@ -7574,27 +7440,14 @@
       <w:r>
         <w:t xml:space="preserve">Figure </w:t>
       </w:r>
-      <w:r>
-        <w:fldChar w:fldCharType="begin"/>
-      </w:r>
-      <w:r>
-        <w:instrText xml:space="preserve"> SEQ Figure \* ARABIC </w:instrText>
-      </w:r>
-      <w:r>
-        <w:fldChar w:fldCharType="separate"/>
-      </w:r>
-      <w:r>
-        <w:rPr>
-          <w:noProof/>
-        </w:rPr>
-        <w:t>3</w:t>
-      </w:r>
-      <w:r>
-        <w:rPr>
-          <w:noProof/>
-        </w:rPr>
-        <w:fldChar w:fldCharType="end"/>
-      </w:r>
+      <w:fldSimple w:instr=" SEQ Figure \* ARABIC ">
+        <w:r>
+          <w:rPr>
+            <w:noProof/>
+          </w:rPr>
+          <w:t>3</w:t>
+        </w:r>
+      </w:fldSimple>
       <w:r>
         <w:t xml:space="preserve"> : </w:t>
       </w:r>
@@ -7675,7 +7528,7 @@
       <w:pPr>
         <w:pStyle w:val="Titre2"/>
       </w:pPr>
-      <w:bookmarkStart w:id="35" w:name="_Toc107861755"/>
+      <w:bookmarkStart w:id="35" w:name="_Toc108095670"/>
       <w:r>
         <w:lastRenderedPageBreak/>
         <w:t>Méthodologie d’évaluation des risques</w:t>
@@ -7858,27 +7711,14 @@
       <w:r>
         <w:t xml:space="preserve">Figure </w:t>
       </w:r>
-      <w:r>
-        <w:fldChar w:fldCharType="begin"/>
-      </w:r>
-      <w:r>
-        <w:instrText xml:space="preserve"> SEQ Figure \* ARABIC </w:instrText>
-      </w:r>
-      <w:r>
-        <w:fldChar w:fldCharType="separate"/>
-      </w:r>
-      <w:r>
-        <w:rPr>
-          <w:noProof/>
-        </w:rPr>
-        <w:t>4</w:t>
-      </w:r>
-      <w:r>
-        <w:rPr>
-          <w:noProof/>
-        </w:rPr>
-        <w:fldChar w:fldCharType="end"/>
-      </w:r>
+      <w:fldSimple w:instr=" SEQ Figure \* ARABIC ">
+        <w:r>
+          <w:rPr>
+            <w:noProof/>
+          </w:rPr>
+          <w:t>4</w:t>
+        </w:r>
+      </w:fldSimple>
       <w:r>
         <w:t xml:space="preserve"> : </w:t>
       </w:r>
@@ -8375,7 +8215,6 @@
       <w:r>
         <w:t xml:space="preserve"> pour les risques </w:t>
       </w:r>
-      <w:proofErr w:type="spellStart"/>
       <w:r>
         <w:rPr>
           <w:i/>
@@ -8383,7 +8222,6 @@
         </w:rPr>
         <w:t>Extreme</w:t>
       </w:r>
-      <w:proofErr w:type="spellEnd"/>
       <w:r>
         <w:t xml:space="preserve">, </w:t>
       </w:r>
@@ -8565,7 +8403,7 @@
           <w:bCs/>
         </w:rPr>
       </w:pPr>
-      <w:bookmarkStart w:id="37" w:name="_Toc107861756"/>
+      <w:bookmarkStart w:id="37" w:name="_Toc108095671"/>
       <w:r>
         <w:lastRenderedPageBreak/>
         <w:t>Questionnaire d’évaluation des risques génériques</w:t>
@@ -12707,27 +12545,14 @@
       <w:r>
         <w:t xml:space="preserve">Tableau </w:t>
       </w:r>
-      <w:r>
-        <w:fldChar w:fldCharType="begin"/>
-      </w:r>
-      <w:r>
-        <w:instrText xml:space="preserve"> SEQ Tableau \* ARABIC </w:instrText>
-      </w:r>
-      <w:r>
-        <w:fldChar w:fldCharType="separate"/>
-      </w:r>
-      <w:r>
-        <w:rPr>
-          <w:noProof/>
-        </w:rPr>
-        <w:t>5</w:t>
-      </w:r>
-      <w:r>
-        <w:rPr>
-          <w:noProof/>
-        </w:rPr>
-        <w:fldChar w:fldCharType="end"/>
-      </w:r>
+      <w:fldSimple w:instr=" SEQ Tableau \* ARABIC ">
+        <w:r>
+          <w:rPr>
+            <w:noProof/>
+          </w:rPr>
+          <w:t>5</w:t>
+        </w:r>
+      </w:fldSimple>
       <w:r>
         <w:t xml:space="preserve"> : Questionnaire d'évaluation des risques génériques</w:t>
       </w:r>
@@ -12753,7 +12578,7 @@
         <w:pStyle w:val="Titre2"/>
         <w:spacing w:before="360"/>
       </w:pPr>
-      <w:bookmarkStart w:id="39" w:name="_Toc107861757"/>
+      <w:bookmarkStart w:id="39" w:name="_Toc108095672"/>
       <w:r>
         <w:lastRenderedPageBreak/>
         <w:t>Risques liés</w:t>
@@ -13107,7 +12932,6 @@
                 <w:szCs w:val="20"/>
               </w:rPr>
             </w:pPr>
-            <w:proofErr w:type="spellStart"/>
             <w:r>
               <w:rPr>
                 <w:rFonts w:ascii="Calibri" w:eastAsia="Times New Roman" w:hAnsi="Calibri" w:cs="Calibri"/>
@@ -13117,19 +12941,7 @@
                 <w:sz w:val="20"/>
                 <w:szCs w:val="20"/>
               </w:rPr>
-              <w:t>Fréq</w:t>
-            </w:r>
-            <w:proofErr w:type="spellEnd"/>
-            <w:r>
-              <w:rPr>
-                <w:rFonts w:ascii="Calibri" w:eastAsia="Times New Roman" w:hAnsi="Calibri" w:cs="Calibri"/>
-                <w:b/>
-                <w:bCs/>
-                <w:color w:val="000000"/>
-                <w:sz w:val="20"/>
-                <w:szCs w:val="20"/>
-              </w:rPr>
-              <w:t>.</w:t>
+              <w:t>Fréq.</w:t>
             </w:r>
           </w:p>
         </w:tc>
@@ -13259,7 +13071,6 @@
                 <w:szCs w:val="20"/>
               </w:rPr>
             </w:pPr>
-            <w:proofErr w:type="spellStart"/>
             <w:r>
               <w:rPr>
                 <w:rFonts w:ascii="Calibri" w:eastAsia="Times New Roman" w:hAnsi="Calibri" w:cs="Calibri"/>
@@ -13269,19 +13080,7 @@
                 <w:sz w:val="20"/>
                 <w:szCs w:val="20"/>
               </w:rPr>
-              <w:t>Fréq</w:t>
-            </w:r>
-            <w:proofErr w:type="spellEnd"/>
-            <w:r>
-              <w:rPr>
-                <w:rFonts w:ascii="Calibri" w:eastAsia="Times New Roman" w:hAnsi="Calibri" w:cs="Calibri"/>
-                <w:b/>
-                <w:bCs/>
-                <w:color w:val="000000"/>
-                <w:sz w:val="20"/>
-                <w:szCs w:val="20"/>
-              </w:rPr>
-              <w:t>.</w:t>
+              <w:t>Fréq.</w:t>
             </w:r>
           </w:p>
         </w:tc>
@@ -13529,23 +13328,13 @@
                 <w:szCs w:val="20"/>
               </w:rPr>
             </w:pPr>
-            <w:proofErr w:type="spellStart"/>
             <w:r>
               <w:rPr>
                 <w:rFonts w:cstheme="minorHAnsi"/>
                 <w:sz w:val="20"/>
                 <w:szCs w:val="20"/>
               </w:rPr>
-              <w:t>Freq</w:t>
-            </w:r>
-            <w:proofErr w:type="spellEnd"/>
-            <w:r>
-              <w:rPr>
-                <w:rFonts w:cstheme="minorHAnsi"/>
-                <w:sz w:val="20"/>
-                <w:szCs w:val="20"/>
-              </w:rPr>
-              <w:t>.</w:t>
+              <w:t>Freq.</w:t>
             </w:r>
           </w:p>
         </w:tc>
@@ -13780,23 +13569,13 @@
                 <w:szCs w:val="20"/>
               </w:rPr>
             </w:pPr>
-            <w:proofErr w:type="spellStart"/>
             <w:r>
               <w:rPr>
                 <w:rFonts w:cstheme="minorHAnsi"/>
                 <w:sz w:val="20"/>
                 <w:szCs w:val="20"/>
               </w:rPr>
-              <w:t>Marg</w:t>
-            </w:r>
-            <w:proofErr w:type="spellEnd"/>
-            <w:r>
-              <w:rPr>
-                <w:rFonts w:cstheme="minorHAnsi"/>
-                <w:sz w:val="20"/>
-                <w:szCs w:val="20"/>
-              </w:rPr>
-              <w:t>.</w:t>
+              <w:t>Marg.</w:t>
             </w:r>
           </w:p>
         </w:tc>
@@ -13820,7 +13599,6 @@
                 <w:szCs w:val="20"/>
               </w:rPr>
             </w:pPr>
-            <w:proofErr w:type="spellStart"/>
             <w:r>
               <w:rPr>
                 <w:sz w:val="20"/>
@@ -13828,7 +13606,6 @@
               </w:rPr>
               <w:t>Seldom</w:t>
             </w:r>
-            <w:proofErr w:type="spellEnd"/>
           </w:p>
         </w:tc>
         <w:tc>
@@ -14038,7 +13815,6 @@
                 <w:szCs w:val="20"/>
               </w:rPr>
             </w:pPr>
-            <w:proofErr w:type="spellStart"/>
             <w:r>
               <w:rPr>
                 <w:rFonts w:cstheme="minorHAnsi"/>
@@ -14047,7 +13823,6 @@
               </w:rPr>
               <w:t>Likely</w:t>
             </w:r>
-            <w:proofErr w:type="spellEnd"/>
           </w:p>
         </w:tc>
         <w:tc>
@@ -14146,21 +13921,12 @@
                 <w:szCs w:val="20"/>
               </w:rPr>
             </w:pPr>
-            <w:proofErr w:type="spellStart"/>
-            <w:r>
-              <w:rPr>
-                <w:sz w:val="20"/>
-                <w:szCs w:val="20"/>
-              </w:rPr>
-              <w:t>Marg</w:t>
-            </w:r>
-            <w:proofErr w:type="spellEnd"/>
-            <w:r>
-              <w:rPr>
-                <w:sz w:val="20"/>
-                <w:szCs w:val="20"/>
-              </w:rPr>
-              <w:t>.</w:t>
+            <w:r>
+              <w:rPr>
+                <w:sz w:val="20"/>
+                <w:szCs w:val="20"/>
+              </w:rPr>
+              <w:t>Marg.</w:t>
             </w:r>
           </w:p>
         </w:tc>
@@ -14185,21 +13951,12 @@
                 <w:szCs w:val="20"/>
               </w:rPr>
             </w:pPr>
-            <w:proofErr w:type="spellStart"/>
-            <w:r>
-              <w:rPr>
-                <w:sz w:val="20"/>
-                <w:szCs w:val="20"/>
-              </w:rPr>
-              <w:t>Occas</w:t>
-            </w:r>
-            <w:proofErr w:type="spellEnd"/>
-            <w:r>
-              <w:rPr>
-                <w:sz w:val="20"/>
-                <w:szCs w:val="20"/>
-              </w:rPr>
-              <w:t>.</w:t>
+            <w:r>
+              <w:rPr>
+                <w:sz w:val="20"/>
+                <w:szCs w:val="20"/>
+              </w:rPr>
+              <w:t>Occas.</w:t>
             </w:r>
           </w:p>
         </w:tc>
@@ -14380,23 +14137,13 @@
                 <w:szCs w:val="20"/>
               </w:rPr>
             </w:pPr>
-            <w:proofErr w:type="spellStart"/>
             <w:r>
               <w:rPr>
                 <w:rFonts w:cstheme="minorHAnsi"/>
                 <w:sz w:val="20"/>
                 <w:szCs w:val="20"/>
               </w:rPr>
-              <w:t>Marg</w:t>
-            </w:r>
-            <w:proofErr w:type="spellEnd"/>
-            <w:r>
-              <w:rPr>
-                <w:rFonts w:cstheme="minorHAnsi"/>
-                <w:sz w:val="20"/>
-                <w:szCs w:val="20"/>
-              </w:rPr>
-              <w:t>.</w:t>
+              <w:t>Marg.</w:t>
             </w:r>
           </w:p>
         </w:tc>
@@ -14421,7 +14168,6 @@
                 <w:szCs w:val="20"/>
               </w:rPr>
             </w:pPr>
-            <w:proofErr w:type="spellStart"/>
             <w:r>
               <w:rPr>
                 <w:sz w:val="20"/>
@@ -14429,7 +14175,6 @@
               </w:rPr>
               <w:t>Likely</w:t>
             </w:r>
-            <w:proofErr w:type="spellEnd"/>
           </w:p>
         </w:tc>
         <w:tc>
@@ -14527,21 +14272,12 @@
                 <w:szCs w:val="20"/>
               </w:rPr>
             </w:pPr>
-            <w:proofErr w:type="spellStart"/>
-            <w:r>
-              <w:rPr>
-                <w:sz w:val="20"/>
-                <w:szCs w:val="20"/>
-              </w:rPr>
-              <w:t>Marg</w:t>
-            </w:r>
-            <w:proofErr w:type="spellEnd"/>
-            <w:r>
-              <w:rPr>
-                <w:sz w:val="20"/>
-                <w:szCs w:val="20"/>
-              </w:rPr>
-              <w:t>.</w:t>
+            <w:r>
+              <w:rPr>
+                <w:sz w:val="20"/>
+                <w:szCs w:val="20"/>
+              </w:rPr>
+              <w:t>Marg.</w:t>
             </w:r>
           </w:p>
         </w:tc>
@@ -14564,7 +14300,6 @@
                 <w:szCs w:val="20"/>
               </w:rPr>
             </w:pPr>
-            <w:proofErr w:type="spellStart"/>
             <w:r>
               <w:rPr>
                 <w:sz w:val="20"/>
@@ -14572,7 +14307,6 @@
               </w:rPr>
               <w:t>Seldom</w:t>
             </w:r>
-            <w:proofErr w:type="spellEnd"/>
           </w:p>
         </w:tc>
         <w:tc>
@@ -14816,7 +14550,6 @@
                 <w:szCs w:val="20"/>
               </w:rPr>
             </w:pPr>
-            <w:proofErr w:type="spellStart"/>
             <w:r>
               <w:rPr>
                 <w:sz w:val="20"/>
@@ -14824,7 +14557,6 @@
               </w:rPr>
               <w:t>Seldom</w:t>
             </w:r>
-            <w:proofErr w:type="spellEnd"/>
           </w:p>
         </w:tc>
         <w:tc>
@@ -14952,7 +14684,6 @@
                 <w:szCs w:val="20"/>
               </w:rPr>
             </w:pPr>
-            <w:proofErr w:type="spellStart"/>
             <w:r>
               <w:rPr>
                 <w:rFonts w:cstheme="minorHAnsi"/>
@@ -14961,7 +14692,6 @@
               </w:rPr>
               <w:t>Unlikely</w:t>
             </w:r>
-            <w:proofErr w:type="spellEnd"/>
           </w:p>
         </w:tc>
         <w:tc>
@@ -15187,7 +14917,6 @@
                 <w:szCs w:val="20"/>
               </w:rPr>
             </w:pPr>
-            <w:proofErr w:type="spellStart"/>
             <w:r>
               <w:rPr>
                 <w:rFonts w:cstheme="minorHAnsi"/>
@@ -15196,7 +14925,6 @@
               </w:rPr>
               <w:t>Seldom</w:t>
             </w:r>
-            <w:proofErr w:type="spellEnd"/>
           </w:p>
         </w:tc>
         <w:tc>
@@ -15294,21 +15022,12 @@
                 <w:szCs w:val="20"/>
               </w:rPr>
             </w:pPr>
-            <w:proofErr w:type="spellStart"/>
-            <w:r>
-              <w:rPr>
-                <w:sz w:val="20"/>
-                <w:szCs w:val="20"/>
-              </w:rPr>
-              <w:t>Marg</w:t>
-            </w:r>
-            <w:proofErr w:type="spellEnd"/>
-            <w:r>
-              <w:rPr>
-                <w:sz w:val="20"/>
-                <w:szCs w:val="20"/>
-              </w:rPr>
-              <w:t>.</w:t>
+            <w:r>
+              <w:rPr>
+                <w:sz w:val="20"/>
+                <w:szCs w:val="20"/>
+              </w:rPr>
+              <w:t>Marg.</w:t>
             </w:r>
           </w:p>
         </w:tc>
@@ -15332,7 +15051,6 @@
                 <w:szCs w:val="20"/>
               </w:rPr>
             </w:pPr>
-            <w:proofErr w:type="spellStart"/>
             <w:r>
               <w:rPr>
                 <w:sz w:val="20"/>
@@ -15340,7 +15058,6 @@
               </w:rPr>
               <w:t>Seldom</w:t>
             </w:r>
-            <w:proofErr w:type="spellEnd"/>
           </w:p>
         </w:tc>
         <w:tc>
@@ -15591,23 +15308,13 @@
                 <w:szCs w:val="20"/>
               </w:rPr>
             </w:pPr>
-            <w:proofErr w:type="spellStart"/>
             <w:r>
               <w:rPr>
                 <w:rFonts w:cstheme="minorHAnsi"/>
                 <w:sz w:val="20"/>
                 <w:szCs w:val="20"/>
               </w:rPr>
-              <w:t>Freq</w:t>
-            </w:r>
-            <w:proofErr w:type="spellEnd"/>
-            <w:r>
-              <w:rPr>
-                <w:rFonts w:cstheme="minorHAnsi"/>
-                <w:sz w:val="20"/>
-                <w:szCs w:val="20"/>
-              </w:rPr>
-              <w:t>.</w:t>
+              <w:t>Freq.</w:t>
             </w:r>
           </w:p>
         </w:tc>
@@ -15759,21 +15466,12 @@
                 <w:szCs w:val="20"/>
               </w:rPr>
             </w:pPr>
-            <w:proofErr w:type="spellStart"/>
-            <w:r>
-              <w:rPr>
-                <w:sz w:val="20"/>
-                <w:szCs w:val="20"/>
-              </w:rPr>
-              <w:t>Marg</w:t>
-            </w:r>
-            <w:proofErr w:type="spellEnd"/>
-            <w:r>
-              <w:rPr>
-                <w:sz w:val="20"/>
-                <w:szCs w:val="20"/>
-              </w:rPr>
-              <w:t>.</w:t>
+            <w:r>
+              <w:rPr>
+                <w:sz w:val="20"/>
+                <w:szCs w:val="20"/>
+              </w:rPr>
+              <w:t>Marg.</w:t>
             </w:r>
           </w:p>
         </w:tc>
@@ -15797,7 +15495,6 @@
                 <w:szCs w:val="20"/>
               </w:rPr>
             </w:pPr>
-            <w:proofErr w:type="spellStart"/>
             <w:r>
               <w:rPr>
                 <w:sz w:val="20"/>
@@ -15805,7 +15502,6 @@
               </w:rPr>
               <w:t>Seldom</w:t>
             </w:r>
-            <w:proofErr w:type="spellEnd"/>
           </w:p>
         </w:tc>
         <w:tc>
@@ -16019,23 +15715,13 @@
                 <w:szCs w:val="20"/>
               </w:rPr>
             </w:pPr>
-            <w:proofErr w:type="spellStart"/>
             <w:r>
               <w:rPr>
                 <w:rFonts w:cstheme="minorHAnsi"/>
                 <w:sz w:val="20"/>
                 <w:szCs w:val="20"/>
               </w:rPr>
-              <w:t>Occas</w:t>
-            </w:r>
-            <w:proofErr w:type="spellEnd"/>
-            <w:r>
-              <w:rPr>
-                <w:rFonts w:cstheme="minorHAnsi"/>
-                <w:sz w:val="20"/>
-                <w:szCs w:val="20"/>
-              </w:rPr>
-              <w:t>.</w:t>
+              <w:t>Occas.</w:t>
             </w:r>
           </w:p>
         </w:tc>
@@ -16163,7 +15849,6 @@
                 <w:szCs w:val="20"/>
               </w:rPr>
             </w:pPr>
-            <w:proofErr w:type="spellStart"/>
             <w:r>
               <w:rPr>
                 <w:sz w:val="20"/>
@@ -16171,7 +15856,6 @@
               </w:rPr>
               <w:t>Unlikely</w:t>
             </w:r>
-            <w:proofErr w:type="spellEnd"/>
           </w:p>
         </w:tc>
         <w:tc>
@@ -16218,27 +15902,14 @@
       <w:r>
         <w:t xml:space="preserve">Tableau </w:t>
       </w:r>
-      <w:r>
-        <w:fldChar w:fldCharType="begin"/>
-      </w:r>
-      <w:r>
-        <w:instrText xml:space="preserve"> SEQ Tableau \* ARABIC </w:instrText>
-      </w:r>
-      <w:r>
-        <w:fldChar w:fldCharType="separate"/>
-      </w:r>
-      <w:r>
-        <w:rPr>
-          <w:noProof/>
-        </w:rPr>
-        <w:t>6</w:t>
-      </w:r>
-      <w:r>
-        <w:rPr>
-          <w:noProof/>
-        </w:rPr>
-        <w:fldChar w:fldCharType="end"/>
-      </w:r>
+      <w:fldSimple w:instr=" SEQ Tableau \* ARABIC ">
+        <w:r>
+          <w:rPr>
+            <w:noProof/>
+          </w:rPr>
+          <w:t>6</w:t>
+        </w:r>
+      </w:fldSimple>
       <w:r>
         <w:t xml:space="preserve"> : Catalogue des risques associés à la gestion projet</w:t>
       </w:r>
@@ -16249,7 +15920,7 @@
         <w:pStyle w:val="Titre2"/>
         <w:spacing w:after="120"/>
       </w:pPr>
-      <w:bookmarkStart w:id="41" w:name="_Toc107861758"/>
+      <w:bookmarkStart w:id="41" w:name="_Toc108095673"/>
       <w:r>
         <w:lastRenderedPageBreak/>
         <w:t xml:space="preserve">Risques </w:t>
@@ -16608,7 +16279,6 @@
                 <w:szCs w:val="20"/>
               </w:rPr>
             </w:pPr>
-            <w:proofErr w:type="spellStart"/>
             <w:r>
               <w:rPr>
                 <w:rFonts w:ascii="Calibri" w:eastAsia="Times New Roman" w:hAnsi="Calibri" w:cs="Calibri"/>
@@ -16618,19 +16288,7 @@
                 <w:sz w:val="20"/>
                 <w:szCs w:val="20"/>
               </w:rPr>
-              <w:t>Fréq</w:t>
-            </w:r>
-            <w:proofErr w:type="spellEnd"/>
-            <w:r>
-              <w:rPr>
-                <w:rFonts w:ascii="Calibri" w:eastAsia="Times New Roman" w:hAnsi="Calibri" w:cs="Calibri"/>
-                <w:b/>
-                <w:bCs/>
-                <w:color w:val="000000"/>
-                <w:sz w:val="20"/>
-                <w:szCs w:val="20"/>
-              </w:rPr>
-              <w:t>.</w:t>
+              <w:t>Fréq.</w:t>
             </w:r>
           </w:p>
         </w:tc>
@@ -16759,7 +16417,6 @@
                 <w:szCs w:val="20"/>
               </w:rPr>
             </w:pPr>
-            <w:proofErr w:type="spellStart"/>
             <w:r>
               <w:rPr>
                 <w:rFonts w:ascii="Calibri" w:eastAsia="Times New Roman" w:hAnsi="Calibri" w:cs="Calibri"/>
@@ -16769,19 +16426,7 @@
                 <w:sz w:val="20"/>
                 <w:szCs w:val="20"/>
               </w:rPr>
-              <w:t>Fréq</w:t>
-            </w:r>
-            <w:proofErr w:type="spellEnd"/>
-            <w:r>
-              <w:rPr>
-                <w:rFonts w:ascii="Calibri" w:eastAsia="Times New Roman" w:hAnsi="Calibri" w:cs="Calibri"/>
-                <w:b/>
-                <w:bCs/>
-                <w:color w:val="000000"/>
-                <w:sz w:val="20"/>
-                <w:szCs w:val="20"/>
-              </w:rPr>
-              <w:t>.</w:t>
+              <w:t>Fréq.</w:t>
             </w:r>
           </w:p>
         </w:tc>
@@ -17144,7 +16789,6 @@
                 <w:szCs w:val="20"/>
               </w:rPr>
             </w:pPr>
-            <w:proofErr w:type="spellStart"/>
             <w:r>
               <w:rPr>
                 <w:rFonts w:cstheme="minorHAnsi"/>
@@ -17169,7 +16813,6 @@
               </w:rPr>
               <w:t>ely</w:t>
             </w:r>
-            <w:proofErr w:type="spellEnd"/>
           </w:p>
         </w:tc>
         <w:tc>
@@ -17371,7 +17014,6 @@
                 <w:szCs w:val="20"/>
               </w:rPr>
             </w:pPr>
-            <w:proofErr w:type="spellStart"/>
             <w:r>
               <w:rPr>
                 <w:sz w:val="20"/>
@@ -17379,7 +17021,6 @@
               </w:rPr>
               <w:t>Unlikely</w:t>
             </w:r>
-            <w:proofErr w:type="spellEnd"/>
           </w:p>
         </w:tc>
         <w:tc>
@@ -17711,23 +17352,13 @@
                 <w:szCs w:val="20"/>
               </w:rPr>
             </w:pPr>
-            <w:proofErr w:type="spellStart"/>
             <w:r>
               <w:rPr>
                 <w:rFonts w:cstheme="minorHAnsi"/>
                 <w:sz w:val="20"/>
                 <w:szCs w:val="20"/>
               </w:rPr>
-              <w:t>Occas</w:t>
-            </w:r>
-            <w:proofErr w:type="spellEnd"/>
-            <w:r>
-              <w:rPr>
-                <w:rFonts w:cstheme="minorHAnsi"/>
-                <w:sz w:val="20"/>
-                <w:szCs w:val="20"/>
-              </w:rPr>
-              <w:t>.</w:t>
+              <w:t>Occas.</w:t>
             </w:r>
           </w:p>
         </w:tc>
@@ -17941,7 +17572,6 @@
                 <w:szCs w:val="20"/>
               </w:rPr>
             </w:pPr>
-            <w:proofErr w:type="spellStart"/>
             <w:r>
               <w:rPr>
                 <w:sz w:val="20"/>
@@ -17949,7 +17579,6 @@
               </w:rPr>
               <w:t>Unlikely</w:t>
             </w:r>
-            <w:proofErr w:type="spellEnd"/>
           </w:p>
         </w:tc>
         <w:tc>
@@ -18203,21 +17832,12 @@
                 <w:szCs w:val="20"/>
               </w:rPr>
             </w:pPr>
-            <w:proofErr w:type="spellStart"/>
-            <w:r>
-              <w:rPr>
-                <w:sz w:val="20"/>
-                <w:szCs w:val="20"/>
-              </w:rPr>
-              <w:t>Occas</w:t>
-            </w:r>
-            <w:proofErr w:type="spellEnd"/>
-            <w:r>
-              <w:rPr>
-                <w:sz w:val="20"/>
-                <w:szCs w:val="20"/>
-              </w:rPr>
-              <w:t>.</w:t>
+            <w:r>
+              <w:rPr>
+                <w:sz w:val="20"/>
+                <w:szCs w:val="20"/>
+              </w:rPr>
+              <w:t>Occas.</w:t>
             </w:r>
           </w:p>
         </w:tc>
@@ -18330,21 +17950,12 @@
                 <w:szCs w:val="20"/>
               </w:rPr>
             </w:pPr>
-            <w:proofErr w:type="spellStart"/>
-            <w:r>
-              <w:rPr>
-                <w:sz w:val="20"/>
-                <w:szCs w:val="20"/>
-              </w:rPr>
-              <w:t>Marg</w:t>
-            </w:r>
-            <w:proofErr w:type="spellEnd"/>
-            <w:r>
-              <w:rPr>
-                <w:sz w:val="20"/>
-                <w:szCs w:val="20"/>
-              </w:rPr>
-              <w:t>.</w:t>
+            <w:r>
+              <w:rPr>
+                <w:sz w:val="20"/>
+                <w:szCs w:val="20"/>
+              </w:rPr>
+              <w:t>Marg.</w:t>
             </w:r>
           </w:p>
         </w:tc>
@@ -18368,7 +17979,6 @@
                 <w:szCs w:val="20"/>
               </w:rPr>
             </w:pPr>
-            <w:proofErr w:type="spellStart"/>
             <w:r>
               <w:rPr>
                 <w:sz w:val="20"/>
@@ -18376,7 +17986,6 @@
               </w:rPr>
               <w:t>Unlikely</w:t>
             </w:r>
-            <w:proofErr w:type="spellEnd"/>
           </w:p>
         </w:tc>
         <w:tc>
@@ -18573,21 +18182,12 @@
                 <w:szCs w:val="20"/>
               </w:rPr>
             </w:pPr>
-            <w:proofErr w:type="spellStart"/>
-            <w:r>
-              <w:rPr>
-                <w:sz w:val="20"/>
-                <w:szCs w:val="20"/>
-              </w:rPr>
-              <w:t>Marg</w:t>
-            </w:r>
-            <w:proofErr w:type="spellEnd"/>
-            <w:r>
-              <w:rPr>
-                <w:sz w:val="20"/>
-                <w:szCs w:val="20"/>
-              </w:rPr>
-              <w:t>.</w:t>
+            <w:r>
+              <w:rPr>
+                <w:sz w:val="20"/>
+                <w:szCs w:val="20"/>
+              </w:rPr>
+              <w:t>Marg.</w:t>
             </w:r>
           </w:p>
         </w:tc>
@@ -18612,21 +18212,12 @@
                 <w:szCs w:val="20"/>
               </w:rPr>
             </w:pPr>
-            <w:proofErr w:type="spellStart"/>
-            <w:r>
-              <w:rPr>
-                <w:sz w:val="20"/>
-                <w:szCs w:val="20"/>
-              </w:rPr>
-              <w:t>Occas</w:t>
-            </w:r>
-            <w:proofErr w:type="spellEnd"/>
-            <w:r>
-              <w:rPr>
-                <w:sz w:val="20"/>
-                <w:szCs w:val="20"/>
-              </w:rPr>
-              <w:t>.</w:t>
+            <w:r>
+              <w:rPr>
+                <w:sz w:val="20"/>
+                <w:szCs w:val="20"/>
+              </w:rPr>
+              <w:t>Occas.</w:t>
             </w:r>
           </w:p>
         </w:tc>
@@ -18724,23 +18315,13 @@
                 <w:szCs w:val="20"/>
               </w:rPr>
             </w:pPr>
-            <w:proofErr w:type="spellStart"/>
             <w:r>
               <w:rPr>
                 <w:rFonts w:cstheme="minorHAnsi"/>
                 <w:sz w:val="20"/>
                 <w:szCs w:val="20"/>
               </w:rPr>
-              <w:t>Marg</w:t>
-            </w:r>
-            <w:proofErr w:type="spellEnd"/>
-            <w:r>
-              <w:rPr>
-                <w:rFonts w:cstheme="minorHAnsi"/>
-                <w:sz w:val="20"/>
-                <w:szCs w:val="20"/>
-              </w:rPr>
-              <w:t>.</w:t>
+              <w:t>Marg.</w:t>
             </w:r>
           </w:p>
         </w:tc>
@@ -18765,7 +18346,6 @@
                 <w:szCs w:val="20"/>
               </w:rPr>
             </w:pPr>
-            <w:proofErr w:type="spellStart"/>
             <w:r>
               <w:rPr>
                 <w:rFonts w:cstheme="minorHAnsi"/>
@@ -18774,7 +18354,6 @@
               </w:rPr>
               <w:t>Unlikely</w:t>
             </w:r>
-            <w:proofErr w:type="spellEnd"/>
           </w:p>
         </w:tc>
         <w:tc>
@@ -19054,23 +18633,13 @@
                 <w:szCs w:val="20"/>
               </w:rPr>
             </w:pPr>
-            <w:proofErr w:type="spellStart"/>
             <w:r>
               <w:rPr>
                 <w:rFonts w:cstheme="minorHAnsi"/>
                 <w:sz w:val="20"/>
                 <w:szCs w:val="20"/>
               </w:rPr>
-              <w:t>Freq</w:t>
-            </w:r>
-            <w:proofErr w:type="spellEnd"/>
-            <w:r>
-              <w:rPr>
-                <w:rFonts w:cstheme="minorHAnsi"/>
-                <w:sz w:val="20"/>
-                <w:szCs w:val="20"/>
-              </w:rPr>
-              <w:t>.</w:t>
+              <w:t>Freq.</w:t>
             </w:r>
           </w:p>
         </w:tc>
@@ -19208,7 +18777,6 @@
                 <w:szCs w:val="20"/>
               </w:rPr>
             </w:pPr>
-            <w:proofErr w:type="spellStart"/>
             <w:r>
               <w:rPr>
                 <w:rFonts w:cstheme="minorHAnsi"/>
@@ -19217,7 +18785,6 @@
               </w:rPr>
               <w:t>Unlikely</w:t>
             </w:r>
-            <w:proofErr w:type="spellEnd"/>
           </w:p>
         </w:tc>
         <w:tc>
@@ -19502,7 +19069,6 @@
                 <w:szCs w:val="20"/>
               </w:rPr>
             </w:pPr>
-            <w:proofErr w:type="spellStart"/>
             <w:r>
               <w:rPr>
                 <w:rFonts w:cstheme="minorHAnsi"/>
@@ -19511,7 +19077,6 @@
               </w:rPr>
               <w:t>Seldom</w:t>
             </w:r>
-            <w:proofErr w:type="spellEnd"/>
           </w:p>
         </w:tc>
         <w:tc>
@@ -19676,7 +19241,6 @@
                 <w:szCs w:val="20"/>
               </w:rPr>
             </w:pPr>
-            <w:proofErr w:type="spellStart"/>
             <w:r>
               <w:rPr>
                 <w:sz w:val="20"/>
@@ -19684,7 +19248,6 @@
               </w:rPr>
               <w:t>Unlikey</w:t>
             </w:r>
-            <w:proofErr w:type="spellEnd"/>
           </w:p>
         </w:tc>
         <w:tc>
@@ -19947,23 +19510,13 @@
                 <w:szCs w:val="20"/>
               </w:rPr>
             </w:pPr>
-            <w:proofErr w:type="spellStart"/>
             <w:r>
               <w:rPr>
                 <w:rFonts w:cstheme="minorHAnsi"/>
                 <w:sz w:val="20"/>
                 <w:szCs w:val="20"/>
               </w:rPr>
-              <w:t>Occas</w:t>
-            </w:r>
-            <w:proofErr w:type="spellEnd"/>
-            <w:r>
-              <w:rPr>
-                <w:rFonts w:cstheme="minorHAnsi"/>
-                <w:sz w:val="20"/>
-                <w:szCs w:val="20"/>
-              </w:rPr>
-              <w:t>.</w:t>
+              <w:t>Occas.</w:t>
             </w:r>
           </w:p>
         </w:tc>
@@ -20178,7 +19731,6 @@
                 <w:szCs w:val="20"/>
               </w:rPr>
             </w:pPr>
-            <w:proofErr w:type="spellStart"/>
             <w:r>
               <w:rPr>
                 <w:sz w:val="20"/>
@@ -20186,7 +19738,6 @@
               </w:rPr>
               <w:t>Unlikely</w:t>
             </w:r>
-            <w:proofErr w:type="spellEnd"/>
           </w:p>
         </w:tc>
         <w:tc>
@@ -20241,27 +19792,14 @@
       <w:r>
         <w:t xml:space="preserve">Tableau </w:t>
       </w:r>
-      <w:r>
-        <w:fldChar w:fldCharType="begin"/>
-      </w:r>
-      <w:r>
-        <w:instrText xml:space="preserve"> SEQ Tableau \* ARABIC </w:instrText>
-      </w:r>
-      <w:r>
-        <w:fldChar w:fldCharType="separate"/>
-      </w:r>
-      <w:r>
-        <w:rPr>
-          <w:noProof/>
-        </w:rPr>
-        <w:t>7</w:t>
-      </w:r>
-      <w:r>
-        <w:rPr>
-          <w:noProof/>
-        </w:rPr>
-        <w:fldChar w:fldCharType="end"/>
-      </w:r>
+      <w:fldSimple w:instr=" SEQ Tableau \* ARABIC ">
+        <w:r>
+          <w:rPr>
+            <w:noProof/>
+          </w:rPr>
+          <w:t>7</w:t>
+        </w:r>
+      </w:fldSimple>
       <w:r>
         <w:t xml:space="preserve"> : Catalogue des risques </w:t>
       </w:r>
@@ -20277,7 +19815,7 @@
       <w:pPr>
         <w:pStyle w:val="Titre1"/>
       </w:pPr>
-      <w:bookmarkStart w:id="43" w:name="_Toc107861759"/>
+      <w:bookmarkStart w:id="43" w:name="_Toc108095674"/>
       <w:r>
         <w:lastRenderedPageBreak/>
         <w:t>TABLES DES RÉFÉRENCES</w:t>
@@ -20288,13 +19826,13 @@
       <w:pPr>
         <w:pStyle w:val="Titre2"/>
       </w:pPr>
-      <w:bookmarkStart w:id="44" w:name="_Toc107861760"/>
-      <w:bookmarkStart w:id="45" w:name="_Toc78113520"/>
-      <w:bookmarkEnd w:id="11"/>
+      <w:bookmarkStart w:id="44" w:name="_Toc78113520"/>
+      <w:bookmarkStart w:id="45" w:name="_Toc108095675"/>
+      <w:bookmarkEnd w:id="10"/>
       <w:r>
         <w:t>Figures</w:t>
       </w:r>
-      <w:bookmarkEnd w:id="44"/>
+      <w:bookmarkEnd w:id="45"/>
     </w:p>
     <w:p>
       <w:pPr>
@@ -20595,11 +20133,11 @@
       <w:pPr>
         <w:pStyle w:val="Titre2"/>
       </w:pPr>
-      <w:bookmarkStart w:id="46" w:name="_Toc107861761"/>
+      <w:bookmarkStart w:id="46" w:name="_Toc108095676"/>
       <w:r>
         <w:t>Tableaux</w:t>
       </w:r>
-      <w:bookmarkEnd w:id="45"/>
+      <w:bookmarkEnd w:id="44"/>
       <w:bookmarkEnd w:id="46"/>
     </w:p>
     <w:p>
@@ -21378,7 +20916,6 @@
         </mc:Fallback>
       </mc:AlternateContent>
     </w:r>
-    <w:proofErr w:type="spellStart"/>
     <w:r>
       <w:rPr>
         <w:rFonts w:ascii="Calibri" w:hAnsi="Calibri" w:cs="Calibri"/>
@@ -21387,18 +20924,7 @@
         <w:sz w:val="20"/>
         <w:szCs w:val="20"/>
       </w:rPr>
-      <w:t>SuperTechSoft</w:t>
-    </w:r>
-    <w:proofErr w:type="spellEnd"/>
-    <w:r>
-      <w:rPr>
-        <w:rFonts w:ascii="Calibri" w:hAnsi="Calibri" w:cs="Calibri"/>
-        <w:i/>
-        <w:color w:val="000000"/>
-        <w:sz w:val="20"/>
-        <w:szCs w:val="20"/>
-      </w:rPr>
-      <w:t xml:space="preserve"> – SCS Gestion Electronique des Documents</w:t>
+      <w:t>SuperTechSoft – SCS Gestion Electronique des Documents</w:t>
     </w:r>
     <w:r>
       <w:rPr>
@@ -21458,7 +20984,6 @@
         <w:color w:val="000000"/>
       </w:rPr>
     </w:pPr>
-    <w:proofErr w:type="spellStart"/>
     <w:r>
       <w:rPr>
         <w:rFonts w:ascii="Calibri" w:hAnsi="Calibri" w:cs="Calibri"/>
@@ -21467,18 +20992,7 @@
         <w:sz w:val="20"/>
         <w:szCs w:val="20"/>
       </w:rPr>
-      <w:t>SuperTechSoft</w:t>
-    </w:r>
-    <w:proofErr w:type="spellEnd"/>
-    <w:r>
-      <w:rPr>
-        <w:rFonts w:ascii="Calibri" w:hAnsi="Calibri" w:cs="Calibri"/>
-        <w:i/>
-        <w:color w:val="000000"/>
-        <w:sz w:val="20"/>
-        <w:szCs w:val="20"/>
-      </w:rPr>
-      <w:t xml:space="preserve"> – SCS Gestion Electronique des Documents</w:t>
+      <w:t>SuperTechSoft – SCS Gestion Electronique des Documents</w:t>
     </w:r>
     <w:r>
       <w:rPr>
@@ -21751,7 +21265,6 @@
         </mc:Fallback>
       </mc:AlternateContent>
     </w:r>
-    <w:proofErr w:type="spellStart"/>
     <w:r>
       <w:rPr>
         <w:rFonts w:ascii="Calibri" w:hAnsi="Calibri" w:cs="Calibri"/>
@@ -21760,18 +21273,7 @@
         <w:sz w:val="20"/>
         <w:szCs w:val="20"/>
       </w:rPr>
-      <w:t>SuperTechSoft</w:t>
-    </w:r>
-    <w:proofErr w:type="spellEnd"/>
-    <w:r>
-      <w:rPr>
-        <w:rFonts w:ascii="Calibri" w:hAnsi="Calibri" w:cs="Calibri"/>
-        <w:i/>
-        <w:color w:val="000000"/>
-        <w:sz w:val="20"/>
-        <w:szCs w:val="20"/>
-      </w:rPr>
-      <w:t xml:space="preserve"> – SCS Gestion Electronique des Documents</w:t>
+      <w:t>SuperTechSoft – SCS Gestion Electronique des Documents</w:t>
     </w:r>
     <w:r>
       <w:rPr>
@@ -22044,7 +21546,6 @@
         </mc:Fallback>
       </mc:AlternateContent>
     </w:r>
-    <w:proofErr w:type="spellStart"/>
     <w:r>
       <w:rPr>
         <w:rFonts w:ascii="Calibri" w:hAnsi="Calibri" w:cs="Calibri"/>
@@ -22053,18 +21554,7 @@
         <w:sz w:val="20"/>
         <w:szCs w:val="20"/>
       </w:rPr>
-      <w:t>SuperTechSoft</w:t>
-    </w:r>
-    <w:proofErr w:type="spellEnd"/>
-    <w:r>
-      <w:rPr>
-        <w:rFonts w:ascii="Calibri" w:hAnsi="Calibri" w:cs="Calibri"/>
-        <w:i/>
-        <w:color w:val="000000"/>
-        <w:sz w:val="20"/>
-        <w:szCs w:val="20"/>
-      </w:rPr>
-      <w:t xml:space="preserve"> – SCS Gestion Electronique des Documents</w:t>
+      <w:t>SuperTechSoft – SCS Gestion Electronique des Documents</w:t>
     </w:r>
     <w:r>
       <w:rPr>
@@ -22158,27 +21648,14 @@
     <w:pPr>
       <w:pStyle w:val="En-tte"/>
     </w:pPr>
-    <w:r>
-      <w:fldChar w:fldCharType="begin"/>
-    </w:r>
-    <w:r>
-      <w:instrText xml:space="preserve"> STYLEREF  "Titre 1"  \* MERGEFORMAT </w:instrText>
-    </w:r>
-    <w:r>
-      <w:fldChar w:fldCharType="separate"/>
-    </w:r>
-    <w:r>
-      <w:rPr>
-        <w:noProof/>
-      </w:rPr>
-      <w:t>ANALYSE DES RISQUES</w:t>
-    </w:r>
-    <w:r>
-      <w:rPr>
-        <w:noProof/>
-      </w:rPr>
-      <w:fldChar w:fldCharType="end"/>
-    </w:r>
+    <w:fldSimple w:instr=" STYLEREF  &quot;Titre 1&quot;  \* MERGEFORMAT ">
+      <w:r>
+        <w:rPr>
+          <w:noProof/>
+        </w:rPr>
+        <w:t>CONTEXTE DU PROJET</w:t>
+      </w:r>
+    </w:fldSimple>
     <w:r>
       <w:rPr>
         <w:noProof/>
@@ -22204,7 +21681,7 @@
       <w:rPr>
         <w:noProof/>
       </w:rPr>
-      <w:t>06/07/2022</w:t>
+      <w:t>07/07/2022</w:t>
     </w:r>
     <w:r>
       <w:fldChar w:fldCharType="end"/>
@@ -22219,27 +21696,14 @@
     <w:pPr>
       <w:pStyle w:val="En-tte"/>
     </w:pPr>
-    <w:r>
-      <w:fldChar w:fldCharType="begin"/>
-    </w:r>
-    <w:r>
-      <w:instrText xml:space="preserve"> STYLEREF  "Titre 1"  \* MERGEFORMAT </w:instrText>
-    </w:r>
-    <w:r>
-      <w:fldChar w:fldCharType="separate"/>
-    </w:r>
-    <w:r>
-      <w:rPr>
-        <w:noProof/>
-      </w:rPr>
-      <w:t>ANALYSE DES RISQUES</w:t>
-    </w:r>
-    <w:r>
-      <w:rPr>
-        <w:noProof/>
-      </w:rPr>
-      <w:fldChar w:fldCharType="end"/>
-    </w:r>
+    <w:fldSimple w:instr=" STYLEREF  &quot;Titre 1&quot;  \* MERGEFORMAT ">
+      <w:r>
+        <w:rPr>
+          <w:noProof/>
+        </w:rPr>
+        <w:t>ANALYSE DES RISQUES</w:t>
+      </w:r>
+    </w:fldSimple>
     <w:r>
       <w:rPr>
         <w:noProof/>
@@ -22283,7 +21747,7 @@
       <w:rPr>
         <w:noProof/>
       </w:rPr>
-      <w:t>06/07/2022</w:t>
+      <w:t>07/07/2022</w:t>
     </w:r>
     <w:r>
       <w:fldChar w:fldCharType="end"/>
@@ -22298,27 +21762,14 @@
     <w:pPr>
       <w:pStyle w:val="En-tte"/>
     </w:pPr>
-    <w:r>
-      <w:fldChar w:fldCharType="begin"/>
-    </w:r>
-    <w:r>
-      <w:instrText xml:space="preserve"> STYLEREF  "Titre 1"  \* MERGEFORMAT </w:instrText>
-    </w:r>
-    <w:r>
-      <w:fldChar w:fldCharType="separate"/>
-    </w:r>
-    <w:r>
-      <w:rPr>
-        <w:noProof/>
-      </w:rPr>
-      <w:t>TABLES DES RÉFÉRENCES</w:t>
-    </w:r>
-    <w:r>
-      <w:rPr>
-        <w:noProof/>
-      </w:rPr>
-      <w:fldChar w:fldCharType="end"/>
-    </w:r>
+    <w:fldSimple w:instr=" STYLEREF  &quot;Titre 1&quot;  \* MERGEFORMAT ">
+      <w:r>
+        <w:rPr>
+          <w:noProof/>
+        </w:rPr>
+        <w:t>TABLES DES RÉFÉRENCES</w:t>
+      </w:r>
+    </w:fldSimple>
     <w:r>
       <w:rPr>
         <w:noProof/>
@@ -22344,7 +21795,7 @@
       <w:rPr>
         <w:noProof/>
       </w:rPr>
-      <w:t>06/07/2022</w:t>
+      <w:t>07/07/2022</w:t>
     </w:r>
     <w:r>
       <w:fldChar w:fldCharType="end"/>
@@ -22376,21 +21827,21 @@
         <v:path o:extrusionok="f" gradientshapeok="t" o:connecttype="rect"/>
         <o:lock v:ext="edit" aspectratio="t"/>
       </v:shapetype>
-      <v:shape id="_x0000_i1137" type="#_x0000_t75" alt="Indicateur1 avec un remplissage uni" style="width:9.2pt;height:13.4pt;visibility:visible" o:gfxdata="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" o:bullet="t">
+      <v:shape id="_x0000_i1077" type="#_x0000_t75" alt="Indicateur1 avec un remplissage uni" style="width:9.35pt;height:13.1pt;visibility:visible" o:gfxdata="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" o:bullet="t">
         <v:imagedata r:id="rId1" o:title="" cropleft="-9899f" cropright="-11947f"/>
       </v:shape>
     </w:pict>
   </w:numPicBullet>
   <w:numPicBullet w:numPicBulletId="1">
     <w:pict>
-      <v:shape id="_x0000_i1138" type="#_x0000_t75" alt="Indicateur1 avec un remplissage uni" style="width:1in;height:1in;visibility:visible;mso-wrap-style:square" o:bullet="t">
+      <v:shape id="_x0000_i1078" type="#_x0000_t75" alt="Indicateur1 avec un remplissage uni" style="width:1in;height:1in;visibility:visible;mso-wrap-style:square" o:bullet="t">
         <v:imagedata r:id="rId2" o:title="Indicateur1 avec un remplissage uni"/>
       </v:shape>
     </w:pict>
   </w:numPicBullet>
   <w:numPicBullet w:numPicBulletId="2">
     <w:pict>
-      <v:shape id="_x0000_i1139" type="#_x0000_t75" alt="Indicateur1 avec un remplissage uni" style="width:9.2pt;height:11.7pt;visibility:visible" o:gfxdata="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" o:bullet="t">
+      <v:shape id="_x0000_i1079" type="#_x0000_t75" alt="Indicateur1 avec un remplissage uni" style="width:8.4pt;height:11.2pt;visibility:visible" o:gfxdata="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" o:bullet="t">
         <v:imagedata r:id="rId3" o:title="" cropbottom="-1140f" cropleft="-10986f" cropright="-12122f"/>
       </v:shape>
     </w:pict>
@@ -26439,6 +25890,118 @@
     </w:lvl>
   </w:abstractNum>
   <w:abstractNum w:abstractNumId="36" w15:restartNumberingAfterBreak="0">
+    <w:nsid w:val="5CB4330B"/>
+    <w:multiLevelType w:val="hybridMultilevel"/>
+    <w:tmpl w:val="5BE00FE6"/>
+    <w:lvl w:ilvl="0" w:tplc="E12C19D4">
+      <w:numFmt w:val="bullet"/>
+      <w:lvlText w:val="-"/>
+      <w:lvlJc w:val="left"/>
+      <w:pPr>
+        <w:ind w:left="720" w:hanging="360"/>
+      </w:pPr>
+      <w:rPr>
+        <w:rFonts w:ascii="Calibri" w:eastAsia="Calibri" w:hAnsi="Calibri" w:cs="Calibri" w:hint="default"/>
+      </w:rPr>
+    </w:lvl>
+    <w:lvl w:ilvl="1" w:tplc="040C0003" w:tentative="1">
+      <w:start w:val="1"/>
+      <w:numFmt w:val="bullet"/>
+      <w:lvlText w:val="o"/>
+      <w:lvlJc w:val="left"/>
+      <w:pPr>
+        <w:ind w:left="1440" w:hanging="360"/>
+      </w:pPr>
+      <w:rPr>
+        <w:rFonts w:ascii="Courier New" w:hAnsi="Courier New" w:cs="Courier New" w:hint="default"/>
+      </w:rPr>
+    </w:lvl>
+    <w:lvl w:ilvl="2" w:tplc="040C0005" w:tentative="1">
+      <w:start w:val="1"/>
+      <w:numFmt w:val="bullet"/>
+      <w:lvlText w:val=""/>
+      <w:lvlJc w:val="left"/>
+      <w:pPr>
+        <w:ind w:left="2160" w:hanging="360"/>
+      </w:pPr>
+      <w:rPr>
+        <w:rFonts w:ascii="Wingdings" w:hAnsi="Wingdings" w:hint="default"/>
+      </w:rPr>
+    </w:lvl>
+    <w:lvl w:ilvl="3" w:tplc="040C0001" w:tentative="1">
+      <w:start w:val="1"/>
+      <w:numFmt w:val="bullet"/>
+      <w:lvlText w:val=""/>
+      <w:lvlJc w:val="left"/>
+      <w:pPr>
+        <w:ind w:left="2880" w:hanging="360"/>
+      </w:pPr>
+      <w:rPr>
+        <w:rFonts w:ascii="Symbol" w:hAnsi="Symbol" w:hint="default"/>
+      </w:rPr>
+    </w:lvl>
+    <w:lvl w:ilvl="4" w:tplc="040C0003" w:tentative="1">
+      <w:start w:val="1"/>
+      <w:numFmt w:val="bullet"/>
+      <w:lvlText w:val="o"/>
+      <w:lvlJc w:val="left"/>
+      <w:pPr>
+        <w:ind w:left="3600" w:hanging="360"/>
+      </w:pPr>
+      <w:rPr>
+        <w:rFonts w:ascii="Courier New" w:hAnsi="Courier New" w:cs="Courier New" w:hint="default"/>
+      </w:rPr>
+    </w:lvl>
+    <w:lvl w:ilvl="5" w:tplc="040C0005" w:tentative="1">
+      <w:start w:val="1"/>
+      <w:numFmt w:val="bullet"/>
+      <w:lvlText w:val=""/>
+      <w:lvlJc w:val="left"/>
+      <w:pPr>
+        <w:ind w:left="4320" w:hanging="360"/>
+      </w:pPr>
+      <w:rPr>
+        <w:rFonts w:ascii="Wingdings" w:hAnsi="Wingdings" w:hint="default"/>
+      </w:rPr>
+    </w:lvl>
+    <w:lvl w:ilvl="6" w:tplc="040C0001" w:tentative="1">
+      <w:start w:val="1"/>
+      <w:numFmt w:val="bullet"/>
+      <w:lvlText w:val=""/>
+      <w:lvlJc w:val="left"/>
+      <w:pPr>
+        <w:ind w:left="5040" w:hanging="360"/>
+      </w:pPr>
+      <w:rPr>
+        <w:rFonts w:ascii="Symbol" w:hAnsi="Symbol" w:hint="default"/>
+      </w:rPr>
+    </w:lvl>
+    <w:lvl w:ilvl="7" w:tplc="040C0003" w:tentative="1">
+      <w:start w:val="1"/>
+      <w:numFmt w:val="bullet"/>
+      <w:lvlText w:val="o"/>
+      <w:lvlJc w:val="left"/>
+      <w:pPr>
+        <w:ind w:left="5760" w:hanging="360"/>
+      </w:pPr>
+      <w:rPr>
+        <w:rFonts w:ascii="Courier New" w:hAnsi="Courier New" w:cs="Courier New" w:hint="default"/>
+      </w:rPr>
+    </w:lvl>
+    <w:lvl w:ilvl="8" w:tplc="040C0005" w:tentative="1">
+      <w:start w:val="1"/>
+      <w:numFmt w:val="bullet"/>
+      <w:lvlText w:val=""/>
+      <w:lvlJc w:val="left"/>
+      <w:pPr>
+        <w:ind w:left="6480" w:hanging="360"/>
+      </w:pPr>
+      <w:rPr>
+        <w:rFonts w:ascii="Wingdings" w:hAnsi="Wingdings" w:hint="default"/>
+      </w:rPr>
+    </w:lvl>
+  </w:abstractNum>
+  <w:abstractNum w:abstractNumId="37" w15:restartNumberingAfterBreak="0">
     <w:nsid w:val="5DF43187"/>
     <w:multiLevelType w:val="hybridMultilevel"/>
     <w:tmpl w:val="9A3C64E2"/>
@@ -26551,7 +26114,7 @@
       </w:rPr>
     </w:lvl>
   </w:abstractNum>
-  <w:abstractNum w:abstractNumId="37" w15:restartNumberingAfterBreak="0">
+  <w:abstractNum w:abstractNumId="38" w15:restartNumberingAfterBreak="0">
     <w:nsid w:val="5E756F28"/>
     <w:multiLevelType w:val="multilevel"/>
     <w:tmpl w:val="550C1E8A"/>
@@ -26664,7 +26227,7 @@
       </w:rPr>
     </w:lvl>
   </w:abstractNum>
-  <w:abstractNum w:abstractNumId="38" w15:restartNumberingAfterBreak="0">
+  <w:abstractNum w:abstractNumId="39" w15:restartNumberingAfterBreak="0">
     <w:nsid w:val="5F2A1F89"/>
     <w:multiLevelType w:val="hybridMultilevel"/>
     <w:tmpl w:val="E7DA2936"/>
@@ -26777,7 +26340,7 @@
       </w:rPr>
     </w:lvl>
   </w:abstractNum>
-  <w:abstractNum w:abstractNumId="39" w15:restartNumberingAfterBreak="0">
+  <w:abstractNum w:abstractNumId="40" w15:restartNumberingAfterBreak="0">
     <w:nsid w:val="62FB1365"/>
     <w:multiLevelType w:val="multilevel"/>
     <w:tmpl w:val="593A79FC"/>
@@ -26890,7 +26453,7 @@
       </w:rPr>
     </w:lvl>
   </w:abstractNum>
-  <w:abstractNum w:abstractNumId="40" w15:restartNumberingAfterBreak="0">
+  <w:abstractNum w:abstractNumId="41" w15:restartNumberingAfterBreak="0">
     <w:nsid w:val="657802C8"/>
     <w:multiLevelType w:val="hybridMultilevel"/>
     <w:tmpl w:val="ACB2C8B4"/>
@@ -27003,7 +26566,7 @@
       </w:rPr>
     </w:lvl>
   </w:abstractNum>
-  <w:abstractNum w:abstractNumId="41" w15:restartNumberingAfterBreak="0">
+  <w:abstractNum w:abstractNumId="42" w15:restartNumberingAfterBreak="0">
     <w:nsid w:val="70B75A9C"/>
     <w:multiLevelType w:val="hybridMultilevel"/>
     <w:tmpl w:val="6ED8BAEC"/>
@@ -27115,7 +26678,7 @@
       </w:rPr>
     </w:lvl>
   </w:abstractNum>
-  <w:abstractNum w:abstractNumId="42" w15:restartNumberingAfterBreak="0">
+  <w:abstractNum w:abstractNumId="43" w15:restartNumberingAfterBreak="0">
     <w:nsid w:val="735319B7"/>
     <w:multiLevelType w:val="multilevel"/>
     <w:tmpl w:val="7E1C98D2"/>
@@ -27264,7 +26827,7 @@
       </w:rPr>
     </w:lvl>
   </w:abstractNum>
-  <w:abstractNum w:abstractNumId="43" w15:restartNumberingAfterBreak="0">
+  <w:abstractNum w:abstractNumId="44" w15:restartNumberingAfterBreak="0">
     <w:nsid w:val="75F178A9"/>
     <w:multiLevelType w:val="hybridMultilevel"/>
     <w:tmpl w:val="7BD06536"/>
@@ -27377,7 +26940,7 @@
       </w:rPr>
     </w:lvl>
   </w:abstractNum>
-  <w:abstractNum w:abstractNumId="44" w15:restartNumberingAfterBreak="0">
+  <w:abstractNum w:abstractNumId="45" w15:restartNumberingAfterBreak="0">
     <w:nsid w:val="7754195A"/>
     <w:multiLevelType w:val="multilevel"/>
     <w:tmpl w:val="71149C3C"/>
@@ -27491,7 +27054,7 @@
       </w:rPr>
     </w:lvl>
   </w:abstractNum>
-  <w:abstractNum w:abstractNumId="45" w15:restartNumberingAfterBreak="0">
+  <w:abstractNum w:abstractNumId="46" w15:restartNumberingAfterBreak="0">
     <w:nsid w:val="7F0F35D9"/>
     <w:multiLevelType w:val="multilevel"/>
     <w:tmpl w:val="2AB24CAC"/>
@@ -27620,7 +27183,7 @@
     <w:abstractNumId w:val="12"/>
   </w:num>
   <w:num w:numId="6" w16cid:durableId="719400165">
-    <w:abstractNumId w:val="39"/>
+    <w:abstractNumId w:val="40"/>
   </w:num>
   <w:num w:numId="7" w16cid:durableId="1758986255">
     <w:abstractNumId w:val="19"/>
@@ -27641,13 +27204,13 @@
     <w:abstractNumId w:val="28"/>
   </w:num>
   <w:num w:numId="13" w16cid:durableId="329792124">
-    <w:abstractNumId w:val="37"/>
+    <w:abstractNumId w:val="38"/>
   </w:num>
   <w:num w:numId="14" w16cid:durableId="1590045205">
-    <w:abstractNumId w:val="45"/>
+    <w:abstractNumId w:val="46"/>
   </w:num>
   <w:num w:numId="15" w16cid:durableId="201091154">
-    <w:abstractNumId w:val="44"/>
+    <w:abstractNumId w:val="45"/>
   </w:num>
   <w:num w:numId="16" w16cid:durableId="1866137771">
     <w:abstractNumId w:val="15"/>
@@ -27674,19 +27237,19 @@
     <w:abstractNumId w:val="11"/>
   </w:num>
   <w:num w:numId="24" w16cid:durableId="1250966167">
-    <w:abstractNumId w:val="40"/>
+    <w:abstractNumId w:val="41"/>
   </w:num>
   <w:num w:numId="25" w16cid:durableId="27800714">
     <w:abstractNumId w:val="23"/>
   </w:num>
   <w:num w:numId="26" w16cid:durableId="1737849401">
-    <w:abstractNumId w:val="41"/>
+    <w:abstractNumId w:val="42"/>
   </w:num>
   <w:num w:numId="27" w16cid:durableId="1797991742">
     <w:abstractNumId w:val="18"/>
   </w:num>
   <w:num w:numId="28" w16cid:durableId="295645791">
-    <w:abstractNumId w:val="36"/>
+    <w:abstractNumId w:val="37"/>
   </w:num>
   <w:num w:numId="29" w16cid:durableId="1126772171">
     <w:abstractNumId w:val="10"/>
@@ -27698,7 +27261,7 @@
     <w:abstractNumId w:val="34"/>
   </w:num>
   <w:num w:numId="32" w16cid:durableId="297614767">
-    <w:abstractNumId w:val="42"/>
+    <w:abstractNumId w:val="43"/>
   </w:num>
   <w:num w:numId="33" w16cid:durableId="858741376">
     <w:abstractNumId w:val="9"/>
@@ -27713,7 +27276,7 @@
     <w:abstractNumId w:val="14"/>
   </w:num>
   <w:num w:numId="37" w16cid:durableId="1889997900">
-    <w:abstractNumId w:val="43"/>
+    <w:abstractNumId w:val="44"/>
   </w:num>
   <w:num w:numId="38" w16cid:durableId="1601529758">
     <w:abstractNumId w:val="16"/>
@@ -27740,7 +27303,10 @@
     <w:abstractNumId w:val="5"/>
   </w:num>
   <w:num w:numId="46" w16cid:durableId="273370602">
-    <w:abstractNumId w:val="38"/>
+    <w:abstractNumId w:val="39"/>
+  </w:num>
+  <w:num w:numId="47" w16cid:durableId="2037542665">
+    <w:abstractNumId w:val="36"/>
   </w:num>
 </w:numbering>
 </file>
@@ -29729,28 +29295,28 @@
 </file>
 
 <file path=customXml/item1.xml><?xml version="1.0" encoding="utf-8"?>
+<b:Sources xmlns:b="http://schemas.openxmlformats.org/officeDocument/2006/bibliography" xmlns="http://schemas.openxmlformats.org/officeDocument/2006/bibliography" SelectedStyle="\APASixthEditionOfficeOnline.xsl" StyleName="APA" Version="6"/>
+</file>
+
+<file path=customXml/item2.xml><?xml version="1.0" encoding="utf-8"?>
 <go:gDocsCustomXmlDataStorage xmlns:go="http://customooxmlschemas.google.com/" xmlns:r="http://schemas.openxmlformats.org/officeDocument/2006/relationships">
   <go:docsCustomData xmlns:go="http://customooxmlschemas.google.com/" roundtripDataSignature="AMtx7mj8bvlXyk6gfbrLwJXO/FvWiC9Yig==">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</go:docsCustomData>
 </go:gDocsCustomXmlDataStorage>
 </file>
 
-<file path=customXml/item2.xml><?xml version="1.0" encoding="utf-8"?>
-<b:Sources xmlns:b="http://schemas.openxmlformats.org/officeDocument/2006/bibliography" xmlns="http://schemas.openxmlformats.org/officeDocument/2006/bibliography" SelectedStyle="\APASixthEditionOfficeOnline.xsl" StyleName="APA" Version="6"/>
+<file path=customXml/itemProps1.xml><?xml version="1.0" encoding="utf-8"?>
+<ds:datastoreItem xmlns:ds="http://schemas.openxmlformats.org/officeDocument/2006/customXml" ds:itemID="{4B096B17-6408-4466-8E14-340F741101A8}">
+  <ds:schemaRefs>
+    <ds:schemaRef ds:uri="http://schemas.openxmlformats.org/officeDocument/2006/bibliography"/>
+  </ds:schemaRefs>
+</ds:datastoreItem>
 </file>
 
-<file path=customXml/itemProps1.xml><?xml version="1.0" encoding="utf-8"?>
+<file path=customXml/itemProps2.xml><?xml version="1.0" encoding="utf-8"?>
 <ds:datastoreItem xmlns:ds="http://schemas.openxmlformats.org/officeDocument/2006/customXml" ds:itemID="{11111111-1234-1234-1234-123412341234}">
   <ds:schemaRefs>
     <ds:schemaRef ds:uri="http://customooxmlschemas.google.com/"/>
     <ds:schemaRef ds:uri="http://schemas.openxmlformats.org/officeDocument/2006/relationships"/>
   </ds:schemaRefs>
 </ds:datastoreItem>
-</file>
-
-<file path=customXml/itemProps2.xml><?xml version="1.0" encoding="utf-8"?>
-<ds:datastoreItem xmlns:ds="http://schemas.openxmlformats.org/officeDocument/2006/customXml" ds:itemID="{4B096B17-6408-4466-8E14-340F741101A8}">
-  <ds:schemaRefs>
-    <ds:schemaRef ds:uri="http://schemas.openxmlformats.org/officeDocument/2006/bibliography"/>
-  </ds:schemaRefs>
-</ds:datastoreItem>
 </file>
</xml_diff>